<commit_message>
Alterações da gerencia de projetos
</commit_message>
<xml_diff>
--- a/MANSAD_artefatos_GPR/MANSAD_GPR_planos_de_projeto/MANSAD_GPR_PLGP_plano_gerenciamento_projeto.docx
+++ b/MANSAD_artefatos_GPR/MANSAD_GPR_planos_de_projeto/MANSAD_GPR_PLGP_plano_gerenciamento_projeto.docx
@@ -1,6 +1,6 @@
 
 <file path=word/document.xml><?xml version="1.0" encoding="utf-8"?>
-<w:document xmlns:ve="http://schemas.openxmlformats.org/markup-compatibility/2006" xmlns:o="urn:schemas-microsoft-com:office:office" xmlns:r="http://schemas.openxmlformats.org/officeDocument/2006/relationships" xmlns:m="http://schemas.openxmlformats.org/officeDocument/2006/math" xmlns:v="urn:schemas-microsoft-com:vml" xmlns:wp="http://schemas.openxmlformats.org/drawingml/2006/wordprocessingDrawing" xmlns:w10="urn:schemas-microsoft-com:office:word" xmlns:w="http://schemas.openxmlformats.org/wordprocessingml/2006/main" xmlns:wne="http://schemas.microsoft.com/office/word/2006/wordml">
+<w:document xmlns:wpc="http://schemas.microsoft.com/office/word/2010/wordprocessingCanvas" xmlns:mc="http://schemas.openxmlformats.org/markup-compatibility/2006" xmlns:o="urn:schemas-microsoft-com:office:office" xmlns:r="http://schemas.openxmlformats.org/officeDocument/2006/relationships" xmlns:m="http://schemas.openxmlformats.org/officeDocument/2006/math" xmlns:v="urn:schemas-microsoft-com:vml" xmlns:wp14="http://schemas.microsoft.com/office/word/2010/wordprocessingDrawing" xmlns:wp="http://schemas.openxmlformats.org/drawingml/2006/wordprocessingDrawing" xmlns:w10="urn:schemas-microsoft-com:office:word" xmlns:w="http://schemas.openxmlformats.org/wordprocessingml/2006/main" xmlns:w14="http://schemas.microsoft.com/office/word/2010/wordml" xmlns:wpg="http://schemas.microsoft.com/office/word/2010/wordprocessingGroup" xmlns:wpi="http://schemas.microsoft.com/office/word/2010/wordprocessingInk" xmlns:wne="http://schemas.microsoft.com/office/word/2006/wordml" xmlns:wps="http://schemas.microsoft.com/office/word/2010/wordprocessingShape" mc:Ignorable="w14 wp14">
   <w:body>
     <w:p>
       <w:pPr>
@@ -12,6 +12,8 @@
           <w:lang w:val="pt-BR"/>
         </w:rPr>
       </w:pPr>
+      <w:proofErr w:type="spellStart"/>
+      <w:proofErr w:type="gramStart"/>
       <w:r>
         <w:rPr>
           <w:rFonts w:cs="Arial"/>
@@ -19,6 +21,8 @@
         </w:rPr>
         <w:t>ManSAD</w:t>
       </w:r>
+      <w:proofErr w:type="spellEnd"/>
+      <w:proofErr w:type="gramEnd"/>
     </w:p>
     <w:p>
       <w:pPr>
@@ -127,7 +131,12 @@
           <w:lang w:val="pt-BR"/>
         </w:rPr>
         <w:sectPr>
-          <w:headerReference w:type="default" r:id="rId8"/>
+          <w:headerReference w:type="even" r:id="rId9"/>
+          <w:headerReference w:type="default" r:id="rId10"/>
+          <w:footerReference w:type="even" r:id="rId11"/>
+          <w:footerReference w:type="default" r:id="rId12"/>
+          <w:headerReference w:type="first" r:id="rId13"/>
+          <w:footerReference w:type="first" r:id="rId14"/>
           <w:pgSz w:w="12240" w:h="15840" w:code="1"/>
           <w:pgMar w:top="1417" w:right="1440" w:bottom="1417" w:left="1440" w:header="720" w:footer="720" w:gutter="0"/>
           <w:cols w:space="720"/>
@@ -167,7 +176,7 @@
           <w:insideV w:val="single" w:sz="6" w:space="0" w:color="auto"/>
         </w:tblBorders>
         <w:tblLayout w:type="fixed"/>
-        <w:tblLook w:val="0000"/>
+        <w:tblLook w:val="0000" w:firstRow="0" w:lastRow="0" w:firstColumn="0" w:lastColumn="0" w:noHBand="0" w:noVBand="0"/>
       </w:tblPr>
       <w:tblGrid>
         <w:gridCol w:w="2304"/>
@@ -604,7 +613,7 @@
       </w:tr>
       <w:tr>
         <w:tblPrEx>
-          <w:tblLook w:val="04A0"/>
+          <w:tblLook w:val="04A0" w:firstRow="1" w:lastRow="0" w:firstColumn="1" w:lastColumn="0" w:noHBand="0" w:noVBand="1"/>
         </w:tblPrEx>
         <w:trPr>
           <w:jc w:val="center"/>
@@ -735,13 +744,29 @@
         </w:rPr>
         <w:br w:type="page"/>
       </w:r>
+      <w:proofErr w:type="spellStart"/>
       <w:r>
         <w:rPr>
           <w:rFonts w:cs="Arial"/>
         </w:rPr>
         <w:lastRenderedPageBreak/>
-        <w:t>Índice Analítico</w:t>
-      </w:r>
+        <w:t>Índice</w:t>
+      </w:r>
+      <w:proofErr w:type="spellEnd"/>
+      <w:r>
+        <w:rPr>
+          <w:rFonts w:cs="Arial"/>
+        </w:rPr>
+        <w:t xml:space="preserve"> </w:t>
+      </w:r>
+      <w:proofErr w:type="spellStart"/>
+      <w:r>
+        <w:rPr>
+          <w:rFonts w:cs="Arial"/>
+        </w:rPr>
+        <w:t>Analítico</w:t>
+      </w:r>
+      <w:proofErr w:type="spellEnd"/>
     </w:p>
     <w:sdt>
       <w:sdtPr>
@@ -2066,8 +2091,6 @@
           <w:lang w:val="pt-BR"/>
         </w:rPr>
       </w:pPr>
-      <w:bookmarkStart w:id="1" w:name="_GoBack"/>
-      <w:bookmarkEnd w:id="1"/>
     </w:p>
     <w:p>
       <w:pPr>
@@ -2084,12 +2107,12 @@
           <w:lang w:val="pt-BR"/>
         </w:rPr>
       </w:pPr>
-      <w:bookmarkStart w:id="2" w:name="_Toc524312826"/>
-      <w:bookmarkStart w:id="3" w:name="_Toc366447331"/>
-      <w:bookmarkStart w:id="4" w:name="_Toc366447349"/>
-      <w:bookmarkStart w:id="5" w:name="_Toc447095880"/>
-      <w:bookmarkStart w:id="6" w:name="_Toc456600917"/>
-      <w:bookmarkStart w:id="7" w:name="_Toc456598586"/>
+      <w:bookmarkStart w:id="1" w:name="_Toc524312826"/>
+      <w:bookmarkStart w:id="2" w:name="_Toc366447331"/>
+      <w:bookmarkStart w:id="3" w:name="_Toc366447349"/>
+      <w:bookmarkStart w:id="4" w:name="_Toc447095880"/>
+      <w:bookmarkStart w:id="5" w:name="_Toc456600917"/>
+      <w:bookmarkStart w:id="6" w:name="_Toc456598586"/>
       <w:r>
         <w:rPr>
           <w:rFonts w:cs="Arial"/>
@@ -2098,12 +2121,12 @@
         <w:br w:type="page"/>
       </w:r>
     </w:p>
+    <w:bookmarkEnd w:id="1"/>
     <w:bookmarkEnd w:id="2"/>
     <w:bookmarkEnd w:id="3"/>
     <w:bookmarkEnd w:id="4"/>
     <w:bookmarkEnd w:id="5"/>
     <w:bookmarkEnd w:id="6"/>
-    <w:bookmarkEnd w:id="7"/>
     <w:p>
       <w:pPr>
         <w:pStyle w:val="Ttulo1"/>
@@ -2333,7 +2356,25 @@
           <w:szCs w:val="24"/>
           <w:lang w:val="pt-BR"/>
         </w:rPr>
-        <w:t>2.1 Analise inicial</w:t>
+        <w:t xml:space="preserve">2.1 </w:t>
+      </w:r>
+      <w:proofErr w:type="gramStart"/>
+      <w:r>
+        <w:rPr>
+          <w:sz w:val="24"/>
+          <w:szCs w:val="24"/>
+          <w:lang w:val="pt-BR"/>
+        </w:rPr>
+        <w:t>Analise</w:t>
+      </w:r>
+      <w:proofErr w:type="gramEnd"/>
+      <w:r>
+        <w:rPr>
+          <w:sz w:val="24"/>
+          <w:szCs w:val="24"/>
+          <w:lang w:val="pt-BR"/>
+        </w:rPr>
+        <w:t xml:space="preserve"> inicial</w:t>
       </w:r>
     </w:p>
     <w:p>
@@ -2364,16 +2405,36 @@
           <w:szCs w:val="24"/>
           <w:lang w:val="pt-BR"/>
         </w:rPr>
-        <w:t>22/08/2013 e termina no dia 30/08</w:t>
-      </w:r>
-      <w:r>
-        <w:rPr>
-          <w:rFonts w:ascii="Arial" w:hAnsi="Arial" w:cs="Arial"/>
-          <w:sz w:val="24"/>
-          <w:szCs w:val="24"/>
-          <w:lang w:val="pt-BR"/>
-        </w:rPr>
-        <w:t>/2013 . Durante essa etapa foi feita a analise do que teríamos que desenvolver ou melhorar sob o projeto SAD (Sistema de Avaliação Docente).</w:t>
+        <w:t xml:space="preserve">22/08/2013 e termina no dia </w:t>
+      </w:r>
+      <w:proofErr w:type="gramStart"/>
+      <w:r>
+        <w:rPr>
+          <w:rFonts w:ascii="Arial" w:hAnsi="Arial" w:cs="Arial"/>
+          <w:sz w:val="24"/>
+          <w:szCs w:val="24"/>
+          <w:lang w:val="pt-BR"/>
+        </w:rPr>
+        <w:t>30/08</w:t>
+      </w:r>
+      <w:r>
+        <w:rPr>
+          <w:rFonts w:ascii="Arial" w:hAnsi="Arial" w:cs="Arial"/>
+          <w:sz w:val="24"/>
+          <w:szCs w:val="24"/>
+          <w:lang w:val="pt-BR"/>
+        </w:rPr>
+        <w:t>/2013 .</w:t>
+      </w:r>
+      <w:proofErr w:type="gramEnd"/>
+      <w:r>
+        <w:rPr>
+          <w:rFonts w:ascii="Arial" w:hAnsi="Arial" w:cs="Arial"/>
+          <w:sz w:val="24"/>
+          <w:szCs w:val="24"/>
+          <w:lang w:val="pt-BR"/>
+        </w:rPr>
+        <w:t xml:space="preserve"> Durante essa etapa foi feita a analise do que teríamos que desenvolver ou melhorar sob o projeto SAD (Sistema de Avaliação Docente).</w:t>
       </w:r>
     </w:p>
     <w:p>
@@ -2399,13 +2460,23 @@
           <w:lang w:val="pt-BR"/>
         </w:rPr>
       </w:pPr>
-      <w:r>
-        <w:rPr>
-          <w:sz w:val="24"/>
-          <w:szCs w:val="24"/>
-          <w:lang w:val="pt-BR"/>
-        </w:rPr>
-        <w:t>2.2 Primeira Sprint</w:t>
+      <w:proofErr w:type="gramStart"/>
+      <w:r>
+        <w:rPr>
+          <w:sz w:val="24"/>
+          <w:szCs w:val="24"/>
+          <w:lang w:val="pt-BR"/>
+        </w:rPr>
+        <w:t>2.2 Primeira</w:t>
+      </w:r>
+      <w:proofErr w:type="gramEnd"/>
+      <w:r>
+        <w:rPr>
+          <w:sz w:val="24"/>
+          <w:szCs w:val="24"/>
+          <w:lang w:val="pt-BR"/>
+        </w:rPr>
+        <w:t xml:space="preserve"> Sprint</w:t>
       </w:r>
     </w:p>
     <w:p>
@@ -2445,7 +2516,27 @@
           <w:szCs w:val="24"/>
           <w:lang w:val="pt-BR"/>
         </w:rPr>
-        <w:t>/2013. Desta fase foi desenvolvido os primeiros artefatos do projeto</w:t>
+        <w:t xml:space="preserve">/2013. Desta fase </w:t>
+      </w:r>
+      <w:proofErr w:type="gramStart"/>
+      <w:r>
+        <w:rPr>
+          <w:rFonts w:ascii="Arial" w:hAnsi="Arial" w:cs="Arial"/>
+          <w:sz w:val="24"/>
+          <w:szCs w:val="24"/>
+          <w:lang w:val="pt-BR"/>
+        </w:rPr>
+        <w:t>foi</w:t>
+      </w:r>
+      <w:proofErr w:type="gramEnd"/>
+      <w:r>
+        <w:rPr>
+          <w:rFonts w:ascii="Arial" w:hAnsi="Arial" w:cs="Arial"/>
+          <w:sz w:val="24"/>
+          <w:szCs w:val="24"/>
+          <w:lang w:val="pt-BR"/>
+        </w:rPr>
+        <w:t xml:space="preserve"> desenvolvido os primeiros artefatos do projeto</w:t>
       </w:r>
       <w:r>
         <w:rPr>
@@ -2544,16 +2635,56 @@
           <w:szCs w:val="24"/>
           <w:lang w:val="pt-BR"/>
         </w:rPr>
-        <w:t xml:space="preserve"> 13/09/2013 com  entrega do produto</w:t>
-      </w:r>
-      <w:r>
-        <w:rPr>
-          <w:rFonts w:ascii="Arial" w:hAnsi="Arial" w:cs="Arial"/>
-          <w:sz w:val="24"/>
-          <w:szCs w:val="24"/>
-          <w:lang w:val="pt-BR"/>
-        </w:rPr>
-        <w:t>. Desta fase foi encerrado os artefatos do projeto e o produto descrito no escopo.</w:t>
+        <w:t xml:space="preserve"> 13/09/2013 com</w:t>
+      </w:r>
+      <w:proofErr w:type="gramStart"/>
+      <w:r>
+        <w:rPr>
+          <w:rFonts w:ascii="Arial" w:hAnsi="Arial" w:cs="Arial"/>
+          <w:sz w:val="24"/>
+          <w:szCs w:val="24"/>
+          <w:lang w:val="pt-BR"/>
+        </w:rPr>
+        <w:t xml:space="preserve">  </w:t>
+      </w:r>
+      <w:proofErr w:type="gramEnd"/>
+      <w:r>
+        <w:rPr>
+          <w:rFonts w:ascii="Arial" w:hAnsi="Arial" w:cs="Arial"/>
+          <w:sz w:val="24"/>
+          <w:szCs w:val="24"/>
+          <w:lang w:val="pt-BR"/>
+        </w:rPr>
+        <w:t>entrega do produto</w:t>
+      </w:r>
+      <w:r>
+        <w:rPr>
+          <w:rFonts w:ascii="Arial" w:hAnsi="Arial" w:cs="Arial"/>
+          <w:sz w:val="24"/>
+          <w:szCs w:val="24"/>
+          <w:lang w:val="pt-BR"/>
+        </w:rPr>
+        <w:t xml:space="preserve">. Desta fase </w:t>
+      </w:r>
+      <w:proofErr w:type="gramStart"/>
+      <w:r>
+        <w:rPr>
+          <w:rFonts w:ascii="Arial" w:hAnsi="Arial" w:cs="Arial"/>
+          <w:sz w:val="24"/>
+          <w:szCs w:val="24"/>
+          <w:lang w:val="pt-BR"/>
+        </w:rPr>
+        <w:t>foi</w:t>
+      </w:r>
+      <w:proofErr w:type="gramEnd"/>
+      <w:r>
+        <w:rPr>
+          <w:rFonts w:ascii="Arial" w:hAnsi="Arial" w:cs="Arial"/>
+          <w:sz w:val="24"/>
+          <w:szCs w:val="24"/>
+          <w:lang w:val="pt-BR"/>
+        </w:rPr>
+        <w:t xml:space="preserve"> encerrado os artefatos do projeto e o produto descrito no escopo.</w:t>
       </w:r>
     </w:p>
     <w:p>
@@ -2603,13 +2734,23 @@
           <w:lang w:val="pt-BR"/>
         </w:rPr>
       </w:pPr>
-      <w:r>
-        <w:rPr>
-          <w:sz w:val="24"/>
-          <w:szCs w:val="24"/>
-          <w:lang w:val="pt-BR"/>
-        </w:rPr>
-        <w:t xml:space="preserve">3.1 Tempo </w:t>
+      <w:proofErr w:type="gramStart"/>
+      <w:r>
+        <w:rPr>
+          <w:sz w:val="24"/>
+          <w:szCs w:val="24"/>
+          <w:lang w:val="pt-BR"/>
+        </w:rPr>
+        <w:t>3.1 Tempo</w:t>
+      </w:r>
+      <w:proofErr w:type="gramEnd"/>
+      <w:r>
+        <w:rPr>
+          <w:sz w:val="24"/>
+          <w:szCs w:val="24"/>
+          <w:lang w:val="pt-BR"/>
+        </w:rPr>
+        <w:t xml:space="preserve"> </w:t>
       </w:r>
     </w:p>
     <w:p>
@@ -2699,13 +2840,23 @@
           <w:lang w:val="pt-BR"/>
         </w:rPr>
       </w:pPr>
-      <w:r>
-        <w:rPr>
-          <w:sz w:val="24"/>
-          <w:szCs w:val="24"/>
-          <w:lang w:val="pt-BR"/>
-        </w:rPr>
-        <w:t xml:space="preserve">3.3 Qualidade do produto </w:t>
+      <w:proofErr w:type="gramStart"/>
+      <w:r>
+        <w:rPr>
+          <w:sz w:val="24"/>
+          <w:szCs w:val="24"/>
+          <w:lang w:val="pt-BR"/>
+        </w:rPr>
+        <w:t>3.3 Qualidade</w:t>
+      </w:r>
+      <w:proofErr w:type="gramEnd"/>
+      <w:r>
+        <w:rPr>
+          <w:sz w:val="24"/>
+          <w:szCs w:val="24"/>
+          <w:lang w:val="pt-BR"/>
+        </w:rPr>
+        <w:t xml:space="preserve"> do produto </w:t>
       </w:r>
     </w:p>
     <w:p>
@@ -3228,12 +3379,14 @@
         <w:rPr>
           <w:sz w:val="24"/>
           <w:szCs w:val="24"/>
-        </w:rPr>
-      </w:pPr>
-      <w:r>
-        <w:rPr>
-          <w:sz w:val="24"/>
-          <w:szCs w:val="24"/>
+          <w:lang w:val="pt-BR"/>
+        </w:rPr>
+      </w:pPr>
+      <w:r>
+        <w:rPr>
+          <w:sz w:val="24"/>
+          <w:szCs w:val="24"/>
+          <w:lang w:val="pt-BR"/>
         </w:rPr>
         <w:t xml:space="preserve">3.12 Reutilização </w:t>
       </w:r>
@@ -3257,7 +3410,27 @@
           <w:szCs w:val="24"/>
           <w:lang w:val="pt-BR"/>
         </w:rPr>
-        <w:t xml:space="preserve">Quando necessário a reutilização será comunicada, bem como as licenças e autorizações serão devidamente analisadas e comunicadas. </w:t>
+        <w:t xml:space="preserve">Quando necessário </w:t>
+      </w:r>
+      <w:proofErr w:type="gramStart"/>
+      <w:r>
+        <w:rPr>
+          <w:rFonts w:ascii="Arial" w:hAnsi="Arial" w:cs="Arial"/>
+          <w:sz w:val="24"/>
+          <w:szCs w:val="24"/>
+          <w:lang w:val="pt-BR"/>
+        </w:rPr>
+        <w:t>a</w:t>
+      </w:r>
+      <w:proofErr w:type="gramEnd"/>
+      <w:r>
+        <w:rPr>
+          <w:rFonts w:ascii="Arial" w:hAnsi="Arial" w:cs="Arial"/>
+          <w:sz w:val="24"/>
+          <w:szCs w:val="24"/>
+          <w:lang w:val="pt-BR"/>
+        </w:rPr>
+        <w:t xml:space="preserve"> reutilização será comunicada, bem como as licenças e autorizações serão devidamente analisadas e comunicadas. </w:t>
       </w:r>
     </w:p>
     <w:p>
@@ -3339,13 +3512,23 @@
           <w:lang w:val="pt-BR"/>
         </w:rPr>
       </w:pPr>
-      <w:r>
-        <w:rPr>
-          <w:sz w:val="24"/>
-          <w:szCs w:val="24"/>
-          <w:lang w:val="pt-BR"/>
-        </w:rPr>
-        <w:t xml:space="preserve">3.14 Qualidade de Processo </w:t>
+      <w:proofErr w:type="gramStart"/>
+      <w:r>
+        <w:rPr>
+          <w:sz w:val="24"/>
+          <w:szCs w:val="24"/>
+          <w:lang w:val="pt-BR"/>
+        </w:rPr>
+        <w:t>3.14 Qualidade</w:t>
+      </w:r>
+      <w:proofErr w:type="gramEnd"/>
+      <w:r>
+        <w:rPr>
+          <w:sz w:val="24"/>
+          <w:szCs w:val="24"/>
+          <w:lang w:val="pt-BR"/>
+        </w:rPr>
+        <w:t xml:space="preserve"> de Processo </w:t>
       </w:r>
     </w:p>
     <w:p>
@@ -3450,8 +3633,8 @@
       </w:pPr>
     </w:p>
     <w:sectPr>
-      <w:headerReference w:type="default" r:id="rId9"/>
-      <w:footerReference w:type="default" r:id="rId10"/>
+      <w:headerReference w:type="default" r:id="rId15"/>
+      <w:footerReference w:type="default" r:id="rId16"/>
       <w:pgSz w:w="12240" w:h="15840" w:code="1"/>
       <w:pgMar w:top="1417" w:right="1440" w:bottom="1417" w:left="1440" w:header="720" w:footer="720" w:gutter="0"/>
       <w:cols w:space="720"/>
@@ -3461,8 +3644,8 @@
 </file>
 
 <file path=word/endnotes.xml><?xml version="1.0" encoding="utf-8"?>
-<w:endnotes xmlns:ve="http://schemas.openxmlformats.org/markup-compatibility/2006" xmlns:o="urn:schemas-microsoft-com:office:office" xmlns:r="http://schemas.openxmlformats.org/officeDocument/2006/relationships" xmlns:m="http://schemas.openxmlformats.org/officeDocument/2006/math" xmlns:v="urn:schemas-microsoft-com:vml" xmlns:wp="http://schemas.openxmlformats.org/drawingml/2006/wordprocessingDrawing" xmlns:w10="urn:schemas-microsoft-com:office:word" xmlns:w="http://schemas.openxmlformats.org/wordprocessingml/2006/main" xmlns:wne="http://schemas.microsoft.com/office/word/2006/wordml">
-  <w:endnote w:type="separator" w:id="0">
+<w:endnotes xmlns:wpc="http://schemas.microsoft.com/office/word/2010/wordprocessingCanvas" xmlns:mc="http://schemas.openxmlformats.org/markup-compatibility/2006" xmlns:o="urn:schemas-microsoft-com:office:office" xmlns:r="http://schemas.openxmlformats.org/officeDocument/2006/relationships" xmlns:m="http://schemas.openxmlformats.org/officeDocument/2006/math" xmlns:v="urn:schemas-microsoft-com:vml" xmlns:wp14="http://schemas.microsoft.com/office/word/2010/wordprocessingDrawing" xmlns:wp="http://schemas.openxmlformats.org/drawingml/2006/wordprocessingDrawing" xmlns:w10="urn:schemas-microsoft-com:office:word" xmlns:w="http://schemas.openxmlformats.org/wordprocessingml/2006/main" xmlns:w14="http://schemas.microsoft.com/office/word/2010/wordml" xmlns:wpg="http://schemas.microsoft.com/office/word/2010/wordprocessingGroup" xmlns:wpi="http://schemas.microsoft.com/office/word/2010/wordprocessingInk" xmlns:wne="http://schemas.microsoft.com/office/word/2006/wordml" xmlns:wps="http://schemas.microsoft.com/office/word/2010/wordprocessingShape" mc:Ignorable="w14 wp14">
+  <w:endnote w:type="separator" w:id="-1">
     <w:p>
       <w:pPr>
         <w:spacing w:line="240" w:lineRule="auto"/>
@@ -3472,7 +3655,7 @@
       </w:r>
     </w:p>
   </w:endnote>
-  <w:endnote w:type="continuationSeparator" w:id="1">
+  <w:endnote w:type="continuationSeparator" w:id="0">
     <w:p>
       <w:pPr>
         <w:spacing w:line="240" w:lineRule="auto"/>
@@ -3486,7 +3669,37 @@
 </file>
 
 <file path=word/footer1.xml><?xml version="1.0" encoding="utf-8"?>
-<w:ftr xmlns:ve="http://schemas.openxmlformats.org/markup-compatibility/2006" xmlns:o="urn:schemas-microsoft-com:office:office" xmlns:r="http://schemas.openxmlformats.org/officeDocument/2006/relationships" xmlns:m="http://schemas.openxmlformats.org/officeDocument/2006/math" xmlns:v="urn:schemas-microsoft-com:vml" xmlns:wp="http://schemas.openxmlformats.org/drawingml/2006/wordprocessingDrawing" xmlns:w10="urn:schemas-microsoft-com:office:word" xmlns:w="http://schemas.openxmlformats.org/wordprocessingml/2006/main" xmlns:wne="http://schemas.microsoft.com/office/word/2006/wordml">
+<w:ftr xmlns:wpc="http://schemas.microsoft.com/office/word/2010/wordprocessingCanvas" xmlns:mc="http://schemas.openxmlformats.org/markup-compatibility/2006" xmlns:o="urn:schemas-microsoft-com:office:office" xmlns:r="http://schemas.openxmlformats.org/officeDocument/2006/relationships" xmlns:m="http://schemas.openxmlformats.org/officeDocument/2006/math" xmlns:v="urn:schemas-microsoft-com:vml" xmlns:wp14="http://schemas.microsoft.com/office/word/2010/wordprocessingDrawing" xmlns:wp="http://schemas.openxmlformats.org/drawingml/2006/wordprocessingDrawing" xmlns:w10="urn:schemas-microsoft-com:office:word" xmlns:w="http://schemas.openxmlformats.org/wordprocessingml/2006/main" xmlns:w14="http://schemas.microsoft.com/office/word/2010/wordml" xmlns:wpg="http://schemas.microsoft.com/office/word/2010/wordprocessingGroup" xmlns:wpi="http://schemas.microsoft.com/office/word/2010/wordprocessingInk" xmlns:wne="http://schemas.microsoft.com/office/word/2006/wordml" xmlns:wps="http://schemas.microsoft.com/office/word/2010/wordprocessingShape" mc:Ignorable="w14 wp14">
+  <w:p>
+    <w:pPr>
+      <w:pStyle w:val="Rodap"/>
+    </w:pPr>
+  </w:p>
+</w:ftr>
+</file>
+
+<file path=word/footer2.xml><?xml version="1.0" encoding="utf-8"?>
+<w:ftr xmlns:wpc="http://schemas.microsoft.com/office/word/2010/wordprocessingCanvas" xmlns:mc="http://schemas.openxmlformats.org/markup-compatibility/2006" xmlns:o="urn:schemas-microsoft-com:office:office" xmlns:r="http://schemas.openxmlformats.org/officeDocument/2006/relationships" xmlns:m="http://schemas.openxmlformats.org/officeDocument/2006/math" xmlns:v="urn:schemas-microsoft-com:vml" xmlns:wp14="http://schemas.microsoft.com/office/word/2010/wordprocessingDrawing" xmlns:wp="http://schemas.openxmlformats.org/drawingml/2006/wordprocessingDrawing" xmlns:w10="urn:schemas-microsoft-com:office:word" xmlns:w="http://schemas.openxmlformats.org/wordprocessingml/2006/main" xmlns:w14="http://schemas.microsoft.com/office/word/2010/wordml" xmlns:wpg="http://schemas.microsoft.com/office/word/2010/wordprocessingGroup" xmlns:wpi="http://schemas.microsoft.com/office/word/2010/wordprocessingInk" xmlns:wne="http://schemas.microsoft.com/office/word/2006/wordml" xmlns:wps="http://schemas.microsoft.com/office/word/2010/wordprocessingShape" mc:Ignorable="w14 wp14">
+  <w:p>
+    <w:pPr>
+      <w:pStyle w:val="Rodap"/>
+    </w:pPr>
+  </w:p>
+</w:ftr>
+</file>
+
+<file path=word/footer3.xml><?xml version="1.0" encoding="utf-8"?>
+<w:ftr xmlns:wpc="http://schemas.microsoft.com/office/word/2010/wordprocessingCanvas" xmlns:mc="http://schemas.openxmlformats.org/markup-compatibility/2006" xmlns:o="urn:schemas-microsoft-com:office:office" xmlns:r="http://schemas.openxmlformats.org/officeDocument/2006/relationships" xmlns:m="http://schemas.openxmlformats.org/officeDocument/2006/math" xmlns:v="urn:schemas-microsoft-com:vml" xmlns:wp14="http://schemas.microsoft.com/office/word/2010/wordprocessingDrawing" xmlns:wp="http://schemas.openxmlformats.org/drawingml/2006/wordprocessingDrawing" xmlns:w10="urn:schemas-microsoft-com:office:word" xmlns:w="http://schemas.openxmlformats.org/wordprocessingml/2006/main" xmlns:w14="http://schemas.microsoft.com/office/word/2010/wordml" xmlns:wpg="http://schemas.microsoft.com/office/word/2010/wordprocessingGroup" xmlns:wpi="http://schemas.microsoft.com/office/word/2010/wordprocessingInk" xmlns:wne="http://schemas.microsoft.com/office/word/2006/wordml" xmlns:wps="http://schemas.microsoft.com/office/word/2010/wordprocessingShape" mc:Ignorable="w14 wp14">
+  <w:p>
+    <w:pPr>
+      <w:pStyle w:val="Rodap"/>
+    </w:pPr>
+  </w:p>
+</w:ftr>
+</file>
+
+<file path=word/footer4.xml><?xml version="1.0" encoding="utf-8"?>
+<w:ftr xmlns:wpc="http://schemas.microsoft.com/office/word/2010/wordprocessingCanvas" xmlns:mc="http://schemas.openxmlformats.org/markup-compatibility/2006" xmlns:o="urn:schemas-microsoft-com:office:office" xmlns:r="http://schemas.openxmlformats.org/officeDocument/2006/relationships" xmlns:m="http://schemas.openxmlformats.org/officeDocument/2006/math" xmlns:v="urn:schemas-microsoft-com:vml" xmlns:wp14="http://schemas.microsoft.com/office/word/2010/wordprocessingDrawing" xmlns:wp="http://schemas.openxmlformats.org/drawingml/2006/wordprocessingDrawing" xmlns:w10="urn:schemas-microsoft-com:office:word" xmlns:w="http://schemas.openxmlformats.org/wordprocessingml/2006/main" xmlns:w14="http://schemas.microsoft.com/office/word/2010/wordml" xmlns:wpg="http://schemas.microsoft.com/office/word/2010/wordprocessingGroup" xmlns:wpi="http://schemas.microsoft.com/office/word/2010/wordprocessingInk" xmlns:wne="http://schemas.microsoft.com/office/word/2006/wordml" xmlns:wps="http://schemas.microsoft.com/office/word/2010/wordprocessingShape" mc:Ignorable="w14 wp14">
   <w:tbl>
     <w:tblPr>
       <w:tblW w:w="0" w:type="auto"/>
@@ -3499,7 +3712,7 @@
         <w:insideV w:val="single" w:sz="6" w:space="0" w:color="auto"/>
       </w:tblBorders>
       <w:tblLayout w:type="fixed"/>
-      <w:tblLook w:val="0000"/>
+      <w:tblLook w:val="0000" w:firstRow="0" w:lastRow="0" w:firstColumn="0" w:lastColumn="0" w:noHBand="0" w:noVBand="0"/>
     </w:tblPr>
     <w:tblGrid>
       <w:gridCol w:w="3162"/>
@@ -3524,12 +3737,8 @@
               <w:lang w:val="pt-BR"/>
             </w:rPr>
           </w:pPr>
-          <w:r>
-            <w:rPr>
-              <w:lang w:val="pt-BR"/>
-            </w:rPr>
-            <w:t>Reservado</w:t>
-          </w:r>
+          <w:bookmarkStart w:id="7" w:name="_GoBack"/>
+          <w:bookmarkEnd w:id="7"/>
         </w:p>
       </w:tc>
       <w:tc>
@@ -3628,7 +3837,7 @@
               <w:noProof/>
               <w:lang w:val="pt-BR"/>
             </w:rPr>
-            <w:t>4</w:t>
+            <w:t>2</w:t>
           </w:r>
           <w:r>
             <w:rPr>
@@ -3644,15 +3853,29 @@
             </w:rPr>
             <w:t xml:space="preserve"> de </w:t>
           </w:r>
-          <w:fldSimple w:instr=" NUMPAGES  \* MERGEFORMAT ">
-            <w:r>
-              <w:rPr>
-                <w:rStyle w:val="Nmerodepgina"/>
-                <w:noProof/>
-              </w:rPr>
-              <w:t>6</w:t>
-            </w:r>
-          </w:fldSimple>
+          <w:r>
+            <w:fldChar w:fldCharType="begin"/>
+          </w:r>
+          <w:r>
+            <w:instrText xml:space="preserve"> NUMPAGES  \* MERGEFORMAT </w:instrText>
+          </w:r>
+          <w:r>
+            <w:fldChar w:fldCharType="separate"/>
+          </w:r>
+          <w:r>
+            <w:rPr>
+              <w:rStyle w:val="Nmerodepgina"/>
+              <w:noProof/>
+            </w:rPr>
+            <w:t>6</w:t>
+          </w:r>
+          <w:r>
+            <w:rPr>
+              <w:rStyle w:val="Nmerodepgina"/>
+              <w:noProof/>
+            </w:rPr>
+            <w:fldChar w:fldCharType="end"/>
+          </w:r>
         </w:p>
       </w:tc>
     </w:tr>
@@ -3669,8 +3892,8 @@
 </file>
 
 <file path=word/footnotes.xml><?xml version="1.0" encoding="utf-8"?>
-<w:footnotes xmlns:ve="http://schemas.openxmlformats.org/markup-compatibility/2006" xmlns:o="urn:schemas-microsoft-com:office:office" xmlns:r="http://schemas.openxmlformats.org/officeDocument/2006/relationships" xmlns:m="http://schemas.openxmlformats.org/officeDocument/2006/math" xmlns:v="urn:schemas-microsoft-com:vml" xmlns:wp="http://schemas.openxmlformats.org/drawingml/2006/wordprocessingDrawing" xmlns:w10="urn:schemas-microsoft-com:office:word" xmlns:w="http://schemas.openxmlformats.org/wordprocessingml/2006/main" xmlns:wne="http://schemas.microsoft.com/office/word/2006/wordml">
-  <w:footnote w:type="separator" w:id="0">
+<w:footnotes xmlns:wpc="http://schemas.microsoft.com/office/word/2010/wordprocessingCanvas" xmlns:mc="http://schemas.openxmlformats.org/markup-compatibility/2006" xmlns:o="urn:schemas-microsoft-com:office:office" xmlns:r="http://schemas.openxmlformats.org/officeDocument/2006/relationships" xmlns:m="http://schemas.openxmlformats.org/officeDocument/2006/math" xmlns:v="urn:schemas-microsoft-com:vml" xmlns:wp14="http://schemas.microsoft.com/office/word/2010/wordprocessingDrawing" xmlns:wp="http://schemas.openxmlformats.org/drawingml/2006/wordprocessingDrawing" xmlns:w10="urn:schemas-microsoft-com:office:word" xmlns:w="http://schemas.openxmlformats.org/wordprocessingml/2006/main" xmlns:w14="http://schemas.microsoft.com/office/word/2010/wordml" xmlns:wpg="http://schemas.microsoft.com/office/word/2010/wordprocessingGroup" xmlns:wpi="http://schemas.microsoft.com/office/word/2010/wordprocessingInk" xmlns:wne="http://schemas.microsoft.com/office/word/2006/wordml" xmlns:wps="http://schemas.microsoft.com/office/word/2010/wordprocessingShape" mc:Ignorable="w14 wp14">
+  <w:footnote w:type="separator" w:id="-1">
     <w:p>
       <w:pPr>
         <w:spacing w:line="240" w:lineRule="auto"/>
@@ -3680,7 +3903,7 @@
       </w:r>
     </w:p>
   </w:footnote>
-  <w:footnote w:type="continuationSeparator" w:id="1">
+  <w:footnote w:type="continuationSeparator" w:id="0">
     <w:p>
       <w:pPr>
         <w:spacing w:line="240" w:lineRule="auto"/>
@@ -3694,7 +3917,17 @@
 </file>
 
 <file path=word/header1.xml><?xml version="1.0" encoding="utf-8"?>
-<w:hdr xmlns:ve="http://schemas.openxmlformats.org/markup-compatibility/2006" xmlns:o="urn:schemas-microsoft-com:office:office" xmlns:r="http://schemas.openxmlformats.org/officeDocument/2006/relationships" xmlns:m="http://schemas.openxmlformats.org/officeDocument/2006/math" xmlns:v="urn:schemas-microsoft-com:vml" xmlns:wp="http://schemas.openxmlformats.org/drawingml/2006/wordprocessingDrawing" xmlns:w10="urn:schemas-microsoft-com:office:word" xmlns:w="http://schemas.openxmlformats.org/wordprocessingml/2006/main" xmlns:wne="http://schemas.microsoft.com/office/word/2006/wordml">
+<w:hdr xmlns:wpc="http://schemas.microsoft.com/office/word/2010/wordprocessingCanvas" xmlns:mc="http://schemas.openxmlformats.org/markup-compatibility/2006" xmlns:o="urn:schemas-microsoft-com:office:office" xmlns:r="http://schemas.openxmlformats.org/officeDocument/2006/relationships" xmlns:m="http://schemas.openxmlformats.org/officeDocument/2006/math" xmlns:v="urn:schemas-microsoft-com:vml" xmlns:wp14="http://schemas.microsoft.com/office/word/2010/wordprocessingDrawing" xmlns:wp="http://schemas.openxmlformats.org/drawingml/2006/wordprocessingDrawing" xmlns:w10="urn:schemas-microsoft-com:office:word" xmlns:w="http://schemas.openxmlformats.org/wordprocessingml/2006/main" xmlns:w14="http://schemas.microsoft.com/office/word/2010/wordml" xmlns:wpg="http://schemas.microsoft.com/office/word/2010/wordprocessingGroup" xmlns:wpi="http://schemas.microsoft.com/office/word/2010/wordprocessingInk" xmlns:wne="http://schemas.microsoft.com/office/word/2006/wordml" xmlns:wps="http://schemas.microsoft.com/office/word/2010/wordprocessingShape" mc:Ignorable="w14 wp14">
+  <w:p>
+    <w:pPr>
+      <w:pStyle w:val="Cabealho"/>
+    </w:pPr>
+  </w:p>
+</w:hdr>
+</file>
+
+<file path=word/header2.xml><?xml version="1.0" encoding="utf-8"?>
+<w:hdr xmlns:wpc="http://schemas.microsoft.com/office/word/2010/wordprocessingCanvas" xmlns:mc="http://schemas.openxmlformats.org/markup-compatibility/2006" xmlns:o="urn:schemas-microsoft-com:office:office" xmlns:r="http://schemas.openxmlformats.org/officeDocument/2006/relationships" xmlns:m="http://schemas.openxmlformats.org/officeDocument/2006/math" xmlns:v="urn:schemas-microsoft-com:vml" xmlns:wp14="http://schemas.microsoft.com/office/word/2010/wordprocessingDrawing" xmlns:wp="http://schemas.openxmlformats.org/drawingml/2006/wordprocessingDrawing" xmlns:w10="urn:schemas-microsoft-com:office:word" xmlns:w="http://schemas.openxmlformats.org/wordprocessingml/2006/main" xmlns:w14="http://schemas.microsoft.com/office/word/2010/wordml" xmlns:wpg="http://schemas.microsoft.com/office/word/2010/wordprocessingGroup" xmlns:wpi="http://schemas.microsoft.com/office/word/2010/wordprocessingInk" xmlns:wne="http://schemas.microsoft.com/office/word/2006/wordml" xmlns:wps="http://schemas.microsoft.com/office/word/2010/wordprocessingShape" mc:Ignorable="w14 wp14">
   <w:p>
     <w:pPr>
       <w:pStyle w:val="Cabealho"/>
@@ -3727,7 +3960,7 @@
                   <a:blip r:embed="rId1">
                     <a:extLst>
                       <a:ext uri="{28A0092B-C50C-407E-A947-70E740481C1C}">
-                        <a14:useLocalDpi xmlns:a14="http://schemas.microsoft.com/office/drawing/2010/main" xmlns:wps="http://schemas.microsoft.com/office/word/2010/wordprocessingShape" xmlns:wpi="http://schemas.microsoft.com/office/word/2010/wordprocessingInk" xmlns:wpg="http://schemas.microsoft.com/office/word/2010/wordprocessingGroup" xmlns:w14="http://schemas.microsoft.com/office/word/2010/wordml" xmlns:w="http://schemas.openxmlformats.org/wordprocessingml/2006/main" xmlns:w10="urn:schemas-microsoft-com:office:word" xmlns:wp14="http://schemas.microsoft.com/office/word/2010/wordprocessingDrawing" xmlns:v="urn:schemas-microsoft-com:vml" xmlns:o="urn:schemas-microsoft-com:office:office" xmlns:mc="http://schemas.openxmlformats.org/markup-compatibility/2006" xmlns:wpc="http://schemas.microsoft.com/office/word/2010/wordprocessingCanvas" xmlns="" val="0"/>
+                        <a14:useLocalDpi xmlns:a14="http://schemas.microsoft.com/office/drawing/2010/main" val="0"/>
                       </a:ext>
                     </a:extLst>
                   </a:blip>
@@ -3790,7 +4023,7 @@
                   <a:blip r:embed="rId2">
                     <a:extLst>
                       <a:ext uri="{28A0092B-C50C-407E-A947-70E740481C1C}">
-                        <a14:useLocalDpi xmlns:a14="http://schemas.microsoft.com/office/drawing/2010/main" xmlns:wps="http://schemas.microsoft.com/office/word/2010/wordprocessingShape" xmlns:wpi="http://schemas.microsoft.com/office/word/2010/wordprocessingInk" xmlns:wpg="http://schemas.microsoft.com/office/word/2010/wordprocessingGroup" xmlns:w14="http://schemas.microsoft.com/office/word/2010/wordml" xmlns:w="http://schemas.openxmlformats.org/wordprocessingml/2006/main" xmlns:w10="urn:schemas-microsoft-com:office:word" xmlns:wp14="http://schemas.microsoft.com/office/word/2010/wordprocessingDrawing" xmlns:v="urn:schemas-microsoft-com:vml" xmlns:o="urn:schemas-microsoft-com:office:office" xmlns:mc="http://schemas.openxmlformats.org/markup-compatibility/2006" xmlns:wpc="http://schemas.microsoft.com/office/word/2010/wordprocessingCanvas" xmlns="" val="0"/>
+                        <a14:useLocalDpi xmlns:a14="http://schemas.microsoft.com/office/drawing/2010/main" val="0"/>
                       </a:ext>
                     </a:extLst>
                   </a:blip>
@@ -3822,8 +4055,18 @@
 </w:hdr>
 </file>
 
-<file path=word/header2.xml><?xml version="1.0" encoding="utf-8"?>
-<w:hdr xmlns:ve="http://schemas.openxmlformats.org/markup-compatibility/2006" xmlns:o="urn:schemas-microsoft-com:office:office" xmlns:r="http://schemas.openxmlformats.org/officeDocument/2006/relationships" xmlns:m="http://schemas.openxmlformats.org/officeDocument/2006/math" xmlns:v="urn:schemas-microsoft-com:vml" xmlns:wp="http://schemas.openxmlformats.org/drawingml/2006/wordprocessingDrawing" xmlns:w10="urn:schemas-microsoft-com:office:word" xmlns:w="http://schemas.openxmlformats.org/wordprocessingml/2006/main" xmlns:wne="http://schemas.microsoft.com/office/word/2006/wordml">
+<file path=word/header3.xml><?xml version="1.0" encoding="utf-8"?>
+<w:hdr xmlns:wpc="http://schemas.microsoft.com/office/word/2010/wordprocessingCanvas" xmlns:mc="http://schemas.openxmlformats.org/markup-compatibility/2006" xmlns:o="urn:schemas-microsoft-com:office:office" xmlns:r="http://schemas.openxmlformats.org/officeDocument/2006/relationships" xmlns:m="http://schemas.openxmlformats.org/officeDocument/2006/math" xmlns:v="urn:schemas-microsoft-com:vml" xmlns:wp14="http://schemas.microsoft.com/office/word/2010/wordprocessingDrawing" xmlns:wp="http://schemas.openxmlformats.org/drawingml/2006/wordprocessingDrawing" xmlns:w10="urn:schemas-microsoft-com:office:word" xmlns:w="http://schemas.openxmlformats.org/wordprocessingml/2006/main" xmlns:w14="http://schemas.microsoft.com/office/word/2010/wordml" xmlns:wpg="http://schemas.microsoft.com/office/word/2010/wordprocessingGroup" xmlns:wpi="http://schemas.microsoft.com/office/word/2010/wordprocessingInk" xmlns:wne="http://schemas.microsoft.com/office/word/2006/wordml" xmlns:wps="http://schemas.microsoft.com/office/word/2010/wordprocessingShape" mc:Ignorable="w14 wp14">
+  <w:p>
+    <w:pPr>
+      <w:pStyle w:val="Cabealho"/>
+    </w:pPr>
+  </w:p>
+</w:hdr>
+</file>
+
+<file path=word/header4.xml><?xml version="1.0" encoding="utf-8"?>
+<w:hdr xmlns:wpc="http://schemas.microsoft.com/office/word/2010/wordprocessingCanvas" xmlns:mc="http://schemas.openxmlformats.org/markup-compatibility/2006" xmlns:o="urn:schemas-microsoft-com:office:office" xmlns:r="http://schemas.openxmlformats.org/officeDocument/2006/relationships" xmlns:m="http://schemas.openxmlformats.org/officeDocument/2006/math" xmlns:v="urn:schemas-microsoft-com:vml" xmlns:wp14="http://schemas.microsoft.com/office/word/2010/wordprocessingDrawing" xmlns:wp="http://schemas.openxmlformats.org/drawingml/2006/wordprocessingDrawing" xmlns:w10="urn:schemas-microsoft-com:office:word" xmlns:w="http://schemas.openxmlformats.org/wordprocessingml/2006/main" xmlns:w14="http://schemas.microsoft.com/office/word/2010/wordml" xmlns:wpg="http://schemas.microsoft.com/office/word/2010/wordprocessingGroup" xmlns:wpi="http://schemas.microsoft.com/office/word/2010/wordprocessingInk" xmlns:wne="http://schemas.microsoft.com/office/word/2006/wordml" xmlns:wps="http://schemas.microsoft.com/office/word/2010/wordprocessingShape" mc:Ignorable="w14 wp14">
   <w:tbl>
     <w:tblPr>
       <w:tblW w:w="0" w:type="auto"/>
@@ -3836,7 +4079,7 @@
         <w:insideV w:val="single" w:sz="6" w:space="0" w:color="auto"/>
       </w:tblBorders>
       <w:tblLayout w:type="fixed"/>
-      <w:tblLook w:val="0000"/>
+      <w:tblLook w:val="0000" w:firstRow="0" w:lastRow="0" w:firstColumn="0" w:lastColumn="0" w:noHBand="0" w:noVBand="0"/>
     </w:tblPr>
     <w:tblGrid>
       <w:gridCol w:w="6379"/>
@@ -3861,6 +4104,7 @@
               <w:szCs w:val="24"/>
             </w:rPr>
           </w:pPr>
+          <w:proofErr w:type="spellStart"/>
           <w:r>
             <w:rPr>
               <w:rFonts w:ascii="Arial" w:hAnsi="Arial" w:cs="Arial"/>
@@ -3869,6 +4113,7 @@
             </w:rPr>
             <w:t>ManSAD</w:t>
           </w:r>
+          <w:proofErr w:type="spellEnd"/>
         </w:p>
       </w:tc>
       <w:tc>
@@ -4033,6 +4278,8 @@
               <w:lang w:val="pt-BR"/>
             </w:rPr>
           </w:pPr>
+          <w:proofErr w:type="spellStart"/>
+          <w:proofErr w:type="gramStart"/>
           <w:r>
             <w:rPr>
               <w:rFonts w:ascii="Arial" w:hAnsi="Arial" w:cs="Arial"/>
@@ -4069,6 +4316,8 @@
             </w:rPr>
             <w:t>PLGP_plano_gerenciamento_projeto</w:t>
           </w:r>
+          <w:proofErr w:type="spellEnd"/>
+          <w:proofErr w:type="gramEnd"/>
         </w:p>
       </w:tc>
     </w:tr>
@@ -4088,7 +4337,7 @@
 </file>
 
 <file path=word/numbering.xml><?xml version="1.0" encoding="utf-8"?>
-<w:numbering xmlns:ve="http://schemas.openxmlformats.org/markup-compatibility/2006" xmlns:o="urn:schemas-microsoft-com:office:office" xmlns:r="http://schemas.openxmlformats.org/officeDocument/2006/relationships" xmlns:m="http://schemas.openxmlformats.org/officeDocument/2006/math" xmlns:v="urn:schemas-microsoft-com:vml" xmlns:wp="http://schemas.openxmlformats.org/drawingml/2006/wordprocessingDrawing" xmlns:w10="urn:schemas-microsoft-com:office:word" xmlns:w="http://schemas.openxmlformats.org/wordprocessingml/2006/main" xmlns:wne="http://schemas.microsoft.com/office/word/2006/wordml">
+<w:numbering xmlns:wpc="http://schemas.microsoft.com/office/word/2010/wordprocessingCanvas" xmlns:mc="http://schemas.openxmlformats.org/markup-compatibility/2006" xmlns:o="urn:schemas-microsoft-com:office:office" xmlns:r="http://schemas.openxmlformats.org/officeDocument/2006/relationships" xmlns:m="http://schemas.openxmlformats.org/officeDocument/2006/math" xmlns:v="urn:schemas-microsoft-com:vml" xmlns:wp14="http://schemas.microsoft.com/office/word/2010/wordprocessingDrawing" xmlns:wp="http://schemas.openxmlformats.org/drawingml/2006/wordprocessingDrawing" xmlns:w10="urn:schemas-microsoft-com:office:word" xmlns:w="http://schemas.openxmlformats.org/wordprocessingml/2006/main" xmlns:w14="http://schemas.microsoft.com/office/word/2010/wordml" xmlns:wpg="http://schemas.microsoft.com/office/word/2010/wordprocessingGroup" xmlns:wpi="http://schemas.microsoft.com/office/word/2010/wordprocessingInk" xmlns:wne="http://schemas.microsoft.com/office/word/2006/wordml" xmlns:wps="http://schemas.microsoft.com/office/word/2010/wordprocessingShape" mc:Ignorable="w14 wp14">
   <w:abstractNum w:abstractNumId="0">
     <w:nsid w:val="18716EC7"/>
     <w:multiLevelType w:val="hybridMultilevel"/>
@@ -4418,7 +4667,7 @@
 </file>
 
 <file path=word/styles.xml><?xml version="1.0" encoding="utf-8"?>
-<w:styles xmlns:r="http://schemas.openxmlformats.org/officeDocument/2006/relationships" xmlns:w="http://schemas.openxmlformats.org/wordprocessingml/2006/main">
+<w:styles xmlns:mc="http://schemas.openxmlformats.org/markup-compatibility/2006" xmlns:r="http://schemas.openxmlformats.org/officeDocument/2006/relationships" xmlns:w="http://schemas.openxmlformats.org/wordprocessingml/2006/main" xmlns:w14="http://schemas.microsoft.com/office/word/2010/wordml" mc:Ignorable="w14">
   <w:docDefaults>
     <w:rPrDefault>
       <w:rPr>
@@ -4755,7 +5004,6 @@
     <w:uiPriority w:val="99"/>
     <w:semiHidden/>
     <w:unhideWhenUsed/>
-    <w:qFormat/>
     <w:tblPr>
       <w:tblInd w:w="0" w:type="dxa"/>
       <w:tblCellMar>
@@ -5737,7 +5985,9 @@
   </w:style>
   <w:style w:type="character" w:default="1" w:styleId="Fontepargpadro">
     <w:name w:val="Default Paragraph Font"/>
+    <w:uiPriority w:val="1"/>
     <w:semiHidden/>
+    <w:unhideWhenUsed/>
   </w:style>
   <w:style w:type="table" w:default="1" w:styleId="Tabelanormal">
     <w:name w:val="Normal Table"/>
@@ -6097,13 +6347,13 @@
     <w:pPr>
       <w:widowControl/>
       <w:numPr>
-        <w:numId w:val="81"/>
+        <w:numId w:val="4"/>
       </w:numPr>
       <w:tabs>
         <w:tab w:val="left" w:pos="720"/>
       </w:tabs>
       <w:spacing w:before="120" w:line="240" w:lineRule="auto"/>
-      <w:ind w:left="720" w:right="360"/>
+      <w:ind w:right="360"/>
       <w:jc w:val="both"/>
     </w:pPr>
   </w:style>
@@ -6573,7 +6823,7 @@
 </file>
 
 <file path=customXml/itemProps1.xml><?xml version="1.0" encoding="utf-8"?>
-<ds:datastoreItem xmlns:ds="http://schemas.openxmlformats.org/officeDocument/2006/customXml" ds:itemID="{FC15CCB3-364F-4634-8DE1-8E6D03DCDCF9}">
+<ds:datastoreItem xmlns:ds="http://schemas.openxmlformats.org/officeDocument/2006/customXml" ds:itemID="{BDA9B335-EF6C-4420-A380-8D10B2D78ABD}">
   <ds:schemaRefs>
     <ds:schemaRef ds:uri="http://schemas.openxmlformats.org/officeDocument/2006/bibliography"/>
   </ds:schemaRefs>

</xml_diff>

<commit_message>
Atualização nos planos de projeto
</commit_message>
<xml_diff>
--- a/MANSAD_artefatos_GPR/MANSAD_GPR_planos_de_projeto/MANSAD_GPR_PLGP_plano_gerenciamento_projeto.docx
+++ b/MANSAD_artefatos_GPR/MANSAD_GPR_planos_de_projeto/MANSAD_GPR_PLGP_plano_gerenciamento_projeto.docx
@@ -36,6 +36,8 @@
         </w:rPr>
       </w:pPr>
       <w:bookmarkStart w:id="0" w:name="_Toc366447348"/>
+      <w:bookmarkStart w:id="1" w:name="_Toc367352498"/>
+      <w:bookmarkStart w:id="2" w:name="_Toc367352753"/>
       <w:r>
         <w:rPr>
           <w:rFonts w:cs="Arial"/>
@@ -65,6 +67,8 @@
         </w:rPr>
         <w:t>Projeto</w:t>
       </w:r>
+      <w:bookmarkEnd w:id="1"/>
+      <w:bookmarkEnd w:id="2"/>
     </w:p>
     <w:p>
       <w:pPr>
@@ -85,8 +89,10 @@
           <w:szCs w:val="28"/>
           <w:lang w:val="pt-BR"/>
         </w:rPr>
-        <w:t>Versão 1.0</w:t>
-      </w:r>
+        <w:t>Versão 1.1</w:t>
+      </w:r>
+      <w:bookmarkStart w:id="3" w:name="_GoBack"/>
+      <w:bookmarkEnd w:id="3"/>
     </w:p>
     <w:p>
       <w:pPr>
@@ -131,12 +137,7 @@
           <w:lang w:val="pt-BR"/>
         </w:rPr>
         <w:sectPr>
-          <w:headerReference w:type="even" r:id="rId9"/>
-          <w:headerReference w:type="default" r:id="rId10"/>
-          <w:footerReference w:type="even" r:id="rId11"/>
-          <w:footerReference w:type="default" r:id="rId12"/>
-          <w:headerReference w:type="first" r:id="rId13"/>
-          <w:footerReference w:type="first" r:id="rId14"/>
+          <w:headerReference w:type="default" r:id="rId9"/>
           <w:pgSz w:w="12240" w:h="15840" w:code="1"/>
           <w:pgMar w:top="1417" w:right="1440" w:bottom="1417" w:left="1440" w:header="720" w:footer="720" w:gutter="0"/>
           <w:cols w:space="720"/>
@@ -536,6 +537,15 @@
                 <w:lang w:val="pt-BR"/>
               </w:rPr>
             </w:pPr>
+            <w:r>
+              <w:rPr>
+                <w:rFonts w:ascii="Arial" w:hAnsi="Arial" w:cs="Arial"/>
+                <w:sz w:val="24"/>
+                <w:szCs w:val="24"/>
+                <w:lang w:val="pt-BR"/>
+              </w:rPr>
+              <w:t>18/09/2013</w:t>
+            </w:r>
           </w:p>
         </w:tc>
         <w:tc>
@@ -560,6 +570,15 @@
                 <w:lang w:val="pt-BR"/>
               </w:rPr>
             </w:pPr>
+            <w:r>
+              <w:rPr>
+                <w:rFonts w:ascii="Arial" w:hAnsi="Arial" w:cs="Arial"/>
+                <w:sz w:val="24"/>
+                <w:szCs w:val="24"/>
+                <w:lang w:val="pt-BR"/>
+              </w:rPr>
+              <w:t>1.1</w:t>
+            </w:r>
           </w:p>
         </w:tc>
         <w:tc>
@@ -584,6 +603,26 @@
                 <w:lang w:val="pt-BR"/>
               </w:rPr>
             </w:pPr>
+            <w:r>
+              <w:rPr>
+                <w:rFonts w:ascii="Arial" w:hAnsi="Arial" w:cs="Arial"/>
+                <w:sz w:val="24"/>
+                <w:szCs w:val="24"/>
+                <w:lang w:val="pt-BR"/>
+              </w:rPr>
+              <w:t xml:space="preserve">Acréscimo da Entrega </w:t>
+            </w:r>
+            <w:proofErr w:type="gramStart"/>
+            <w:r>
+              <w:rPr>
+                <w:rFonts w:ascii="Arial" w:hAnsi="Arial" w:cs="Arial"/>
+                <w:sz w:val="24"/>
+                <w:szCs w:val="24"/>
+                <w:lang w:val="pt-BR"/>
+              </w:rPr>
+              <w:t>2</w:t>
+            </w:r>
+            <w:proofErr w:type="gramEnd"/>
           </w:p>
         </w:tc>
         <w:tc>
@@ -608,6 +647,15 @@
                 <w:lang w:val="pt-BR"/>
               </w:rPr>
             </w:pPr>
+            <w:r>
+              <w:rPr>
+                <w:rFonts w:ascii="Arial" w:hAnsi="Arial" w:cs="Arial"/>
+                <w:sz w:val="24"/>
+                <w:szCs w:val="24"/>
+                <w:lang w:val="pt-BR"/>
+              </w:rPr>
+              <w:t>Daniella Costa</w:t>
+            </w:r>
           </w:p>
         </w:tc>
       </w:tr>
@@ -771,14 +819,8 @@
     <w:sdt>
       <w:sdtPr>
         <w:rPr>
-          <w:rFonts w:ascii="Times New Roman" w:eastAsia="Times New Roman" w:hAnsi="Times New Roman" w:cs="Times New Roman"/>
           <w:b w:val="0"/>
           <w:bCs w:val="0"/>
-          <w:snapToGrid w:val="0"/>
-          <w:color w:val="auto"/>
-          <w:sz w:val="20"/>
-          <w:szCs w:val="20"/>
-          <w:lang w:val="en-US"/>
         </w:rPr>
         <w:id w:val="1662376622"/>
         <w:docPartObj>
@@ -796,20 +838,26 @@
       <w:sdtContent>
         <w:p>
           <w:pPr>
-            <w:pStyle w:val="CabealhodoSumrio"/>
+            <w:pStyle w:val="Sumrio1"/>
+            <w:tabs>
+              <w:tab w:val="right" w:leader="dot" w:pos="9350"/>
+            </w:tabs>
             <w:rPr>
               <w:rFonts w:ascii="Arial" w:eastAsiaTheme="minorEastAsia" w:hAnsi="Arial" w:cs="Arial"/>
               <w:b w:val="0"/>
               <w:bCs w:val="0"/>
               <w:noProof/>
+              <w:snapToGrid/>
               <w:sz w:val="24"/>
               <w:szCs w:val="24"/>
-              <w:lang w:eastAsia="pt-BR"/>
+              <w:lang w:val="pt-BR" w:eastAsia="pt-BR"/>
             </w:rPr>
           </w:pPr>
           <w:r>
             <w:rPr>
-              <w:rFonts w:ascii="Arial" w:hAnsi="Arial" w:cs="Arial"/>
+              <w:rFonts w:ascii="Arial" w:eastAsiaTheme="majorEastAsia" w:hAnsi="Arial" w:cs="Arial"/>
+              <w:snapToGrid/>
+              <w:color w:val="365F91" w:themeColor="accent1" w:themeShade="BF"/>
               <w:sz w:val="24"/>
               <w:szCs w:val="24"/>
             </w:rPr>
@@ -825,32 +873,15 @@
           </w:r>
           <w:r>
             <w:rPr>
-              <w:rFonts w:ascii="Arial" w:hAnsi="Arial" w:cs="Arial"/>
+              <w:rFonts w:ascii="Arial" w:eastAsiaTheme="majorEastAsia" w:hAnsi="Arial" w:cs="Arial"/>
+              <w:snapToGrid/>
+              <w:color w:val="365F91" w:themeColor="accent1" w:themeShade="BF"/>
               <w:sz w:val="24"/>
               <w:szCs w:val="24"/>
             </w:rPr>
             <w:fldChar w:fldCharType="separate"/>
           </w:r>
-        </w:p>
-        <w:p>
-          <w:pPr>
-            <w:pStyle w:val="Sumrio1"/>
-            <w:tabs>
-              <w:tab w:val="left" w:pos="400"/>
-              <w:tab w:val="right" w:leader="dot" w:pos="9350"/>
-            </w:tabs>
-            <w:rPr>
-              <w:rFonts w:ascii="Arial" w:eastAsiaTheme="minorEastAsia" w:hAnsi="Arial" w:cs="Arial"/>
-              <w:b w:val="0"/>
-              <w:bCs w:val="0"/>
-              <w:noProof/>
-              <w:snapToGrid/>
-              <w:sz w:val="24"/>
-              <w:szCs w:val="24"/>
-              <w:lang w:val="pt-BR" w:eastAsia="pt-BR"/>
-            </w:rPr>
-          </w:pPr>
-          <w:hyperlink w:anchor="_Toc366447349" w:history="1">
+          <w:hyperlink w:anchor="_Toc367352754" w:history="1">
             <w:r>
               <w:rPr>
                 <w:rStyle w:val="Hyperlink"/>
@@ -860,44 +891,20 @@
                 <w:szCs w:val="24"/>
                 <w:lang w:val="pt-BR"/>
               </w:rPr>
-              <w:t>1.</w:t>
-            </w:r>
-            <w:r>
-              <w:rPr>
-                <w:rFonts w:ascii="Arial" w:eastAsiaTheme="minorEastAsia" w:hAnsi="Arial" w:cs="Arial"/>
-                <w:b w:val="0"/>
-                <w:bCs w:val="0"/>
-                <w:noProof/>
-                <w:snapToGrid/>
-                <w:sz w:val="24"/>
-                <w:szCs w:val="24"/>
-                <w:lang w:val="pt-BR" w:eastAsia="pt-BR"/>
+              <w:t>1. Introdução</w:t>
+            </w:r>
+            <w:r>
+              <w:rPr>
+                <w:rFonts w:ascii="Arial" w:hAnsi="Arial" w:cs="Arial"/>
+                <w:noProof/>
+                <w:webHidden/>
+                <w:sz w:val="24"/>
+                <w:szCs w:val="24"/>
               </w:rPr>
               <w:tab/>
             </w:r>
             <w:r>
               <w:rPr>
-                <w:rStyle w:val="Hyperlink"/>
-                <w:rFonts w:ascii="Arial" w:hAnsi="Arial" w:cs="Arial"/>
-                <w:noProof/>
-                <w:sz w:val="24"/>
-                <w:szCs w:val="24"/>
-                <w:lang w:val="pt-BR"/>
-              </w:rPr>
-              <w:t>Introdução</w:t>
-            </w:r>
-            <w:r>
-              <w:rPr>
-                <w:rFonts w:ascii="Arial" w:hAnsi="Arial" w:cs="Arial"/>
-                <w:noProof/>
-                <w:webHidden/>
-                <w:sz w:val="24"/>
-                <w:szCs w:val="24"/>
-              </w:rPr>
-              <w:tab/>
-            </w:r>
-            <w:r>
-              <w:rPr>
                 <w:rFonts w:ascii="Arial" w:hAnsi="Arial" w:cs="Arial"/>
                 <w:noProof/>
                 <w:webHidden/>
@@ -914,7 +921,7 @@
                 <w:sz w:val="24"/>
                 <w:szCs w:val="24"/>
               </w:rPr>
-              <w:instrText xml:space="preserve"> PAGEREF _Toc366447349 \h </w:instrText>
+              <w:instrText xml:space="preserve"> PAGEREF _Toc367352754 \h </w:instrText>
             </w:r>
             <w:r>
               <w:rPr>
@@ -974,7 +981,7 @@
               <w:lang w:val="pt-BR" w:eastAsia="pt-BR"/>
             </w:rPr>
           </w:pPr>
-          <w:hyperlink w:anchor="_Toc366447350" w:history="1">
+          <w:hyperlink w:anchor="_Toc367352755" w:history="1">
             <w:r>
               <w:rPr>
                 <w:rStyle w:val="Hyperlink"/>
@@ -1014,7 +1021,7 @@
                 <w:sz w:val="24"/>
                 <w:szCs w:val="24"/>
               </w:rPr>
-              <w:instrText xml:space="preserve"> PAGEREF _Toc366447350 \h </w:instrText>
+              <w:instrText xml:space="preserve"> PAGEREF _Toc367352755 \h </w:instrText>
             </w:r>
             <w:r>
               <w:rPr>
@@ -1074,7 +1081,7 @@
               <w:lang w:val="pt-BR" w:eastAsia="pt-BR"/>
             </w:rPr>
           </w:pPr>
-          <w:hyperlink w:anchor="_Toc366447351" w:history="1">
+          <w:hyperlink w:anchor="_Toc367352756" w:history="1">
             <w:r>
               <w:rPr>
                 <w:rStyle w:val="Hyperlink"/>
@@ -1114,7 +1121,7 @@
                 <w:sz w:val="24"/>
                 <w:szCs w:val="24"/>
               </w:rPr>
-              <w:instrText xml:space="preserve"> PAGEREF _Toc366447351 \h </w:instrText>
+              <w:instrText xml:space="preserve"> PAGEREF _Toc367352756 \h </w:instrText>
             </w:r>
             <w:r>
               <w:rPr>
@@ -1161,7 +1168,6 @@
           <w:pPr>
             <w:pStyle w:val="Sumrio1"/>
             <w:tabs>
-              <w:tab w:val="left" w:pos="400"/>
               <w:tab w:val="right" w:leader="dot" w:pos="9350"/>
             </w:tabs>
             <w:rPr>
@@ -1175,7 +1181,7 @@
               <w:lang w:val="pt-BR" w:eastAsia="pt-BR"/>
             </w:rPr>
           </w:pPr>
-          <w:hyperlink w:anchor="_Toc366447352" w:history="1">
+          <w:hyperlink w:anchor="_Toc367352757" w:history="1">
             <w:r>
               <w:rPr>
                 <w:rStyle w:val="Hyperlink"/>
@@ -1185,44 +1191,20 @@
                 <w:szCs w:val="24"/>
                 <w:lang w:val="pt-BR"/>
               </w:rPr>
-              <w:t>2.</w:t>
-            </w:r>
-            <w:r>
-              <w:rPr>
-                <w:rFonts w:ascii="Arial" w:eastAsiaTheme="minorEastAsia" w:hAnsi="Arial" w:cs="Arial"/>
-                <w:b w:val="0"/>
-                <w:bCs w:val="0"/>
-                <w:noProof/>
-                <w:snapToGrid/>
-                <w:sz w:val="24"/>
-                <w:szCs w:val="24"/>
-                <w:lang w:val="pt-BR" w:eastAsia="pt-BR"/>
+              <w:t>2. Ciclo de vida do projeto</w:t>
+            </w:r>
+            <w:r>
+              <w:rPr>
+                <w:rFonts w:ascii="Arial" w:hAnsi="Arial" w:cs="Arial"/>
+                <w:noProof/>
+                <w:webHidden/>
+                <w:sz w:val="24"/>
+                <w:szCs w:val="24"/>
               </w:rPr>
               <w:tab/>
             </w:r>
             <w:r>
               <w:rPr>
-                <w:rStyle w:val="Hyperlink"/>
-                <w:rFonts w:ascii="Arial" w:hAnsi="Arial" w:cs="Arial"/>
-                <w:noProof/>
-                <w:sz w:val="24"/>
-                <w:szCs w:val="24"/>
-                <w:lang w:val="pt-BR"/>
-              </w:rPr>
-              <w:t>Métricas de Custo</w:t>
-            </w:r>
-            <w:r>
-              <w:rPr>
-                <w:rFonts w:ascii="Arial" w:hAnsi="Arial" w:cs="Arial"/>
-                <w:noProof/>
-                <w:webHidden/>
-                <w:sz w:val="24"/>
-                <w:szCs w:val="24"/>
-              </w:rPr>
-              <w:tab/>
-            </w:r>
-            <w:r>
-              <w:rPr>
                 <w:rFonts w:ascii="Arial" w:hAnsi="Arial" w:cs="Arial"/>
                 <w:noProof/>
                 <w:webHidden/>
@@ -1239,7 +1221,7 @@
                 <w:sz w:val="24"/>
                 <w:szCs w:val="24"/>
               </w:rPr>
-              <w:instrText xml:space="preserve"> PAGEREF _Toc366447352 \h </w:instrText>
+              <w:instrText xml:space="preserve"> PAGEREF _Toc367352757 \h </w:instrText>
             </w:r>
             <w:r>
               <w:rPr>
@@ -1299,7 +1281,7 @@
               <w:lang w:val="pt-BR" w:eastAsia="pt-BR"/>
             </w:rPr>
           </w:pPr>
-          <w:hyperlink w:anchor="_Toc366447353" w:history="1">
+          <w:hyperlink w:anchor="_Toc367352758" w:history="1">
             <w:r>
               <w:rPr>
                 <w:rStyle w:val="Hyperlink"/>
@@ -1309,7 +1291,7 @@
                 <w:szCs w:val="24"/>
                 <w:lang w:val="pt-BR"/>
               </w:rPr>
-              <w:t>2.1 Valores dos Recursos Humanos</w:t>
+              <w:t>2.1 Análise inicial</w:t>
             </w:r>
             <w:r>
               <w:rPr>
@@ -1339,7 +1321,7 @@
                 <w:sz w:val="24"/>
                 <w:szCs w:val="24"/>
               </w:rPr>
-              <w:instrText xml:space="preserve"> PAGEREF _Toc366447353 \h </w:instrText>
+              <w:instrText xml:space="preserve"> PAGEREF _Toc367352758 \h </w:instrText>
             </w:r>
             <w:r>
               <w:rPr>
@@ -1368,382 +1350,7 @@
                 <w:sz w:val="24"/>
                 <w:szCs w:val="24"/>
               </w:rPr>
-              <w:t>5</w:t>
-            </w:r>
-            <w:r>
-              <w:rPr>
-                <w:rFonts w:ascii="Arial" w:hAnsi="Arial" w:cs="Arial"/>
-                <w:noProof/>
-                <w:webHidden/>
-                <w:sz w:val="24"/>
-                <w:szCs w:val="24"/>
-              </w:rPr>
-              <w:fldChar w:fldCharType="end"/>
-            </w:r>
-          </w:hyperlink>
-        </w:p>
-        <w:p>
-          <w:pPr>
-            <w:pStyle w:val="Sumrio1"/>
-            <w:tabs>
-              <w:tab w:val="left" w:pos="400"/>
-              <w:tab w:val="right" w:leader="dot" w:pos="9350"/>
-            </w:tabs>
-            <w:rPr>
-              <w:rFonts w:ascii="Arial" w:eastAsiaTheme="minorEastAsia" w:hAnsi="Arial" w:cs="Arial"/>
-              <w:b w:val="0"/>
-              <w:bCs w:val="0"/>
-              <w:noProof/>
-              <w:snapToGrid/>
-              <w:sz w:val="24"/>
-              <w:szCs w:val="24"/>
-              <w:lang w:val="pt-BR" w:eastAsia="pt-BR"/>
-            </w:rPr>
-          </w:pPr>
-          <w:hyperlink w:anchor="_Toc366447354" w:history="1">
-            <w:r>
-              <w:rPr>
-                <w:rStyle w:val="Hyperlink"/>
-                <w:rFonts w:ascii="Arial" w:hAnsi="Arial" w:cs="Arial"/>
-                <w:noProof/>
-                <w:sz w:val="24"/>
-                <w:szCs w:val="24"/>
-                <w:lang w:val="pt-BR"/>
-              </w:rPr>
-              <w:t>3.</w:t>
-            </w:r>
-            <w:r>
-              <w:rPr>
-                <w:rFonts w:ascii="Arial" w:eastAsiaTheme="minorEastAsia" w:hAnsi="Arial" w:cs="Arial"/>
-                <w:b w:val="0"/>
-                <w:bCs w:val="0"/>
-                <w:noProof/>
-                <w:snapToGrid/>
-                <w:sz w:val="24"/>
-                <w:szCs w:val="24"/>
-                <w:lang w:val="pt-BR" w:eastAsia="pt-BR"/>
-              </w:rPr>
-              <w:tab/>
-            </w:r>
-            <w:r>
-              <w:rPr>
-                <w:rStyle w:val="Hyperlink"/>
-                <w:rFonts w:ascii="Arial" w:hAnsi="Arial" w:cs="Arial"/>
-                <w:noProof/>
-                <w:sz w:val="24"/>
-                <w:szCs w:val="24"/>
-                <w:lang w:val="pt-BR"/>
-              </w:rPr>
-              <w:t>Armazenamento das informações</w:t>
-            </w:r>
-            <w:r>
-              <w:rPr>
-                <w:rFonts w:ascii="Arial" w:hAnsi="Arial" w:cs="Arial"/>
-                <w:noProof/>
-                <w:webHidden/>
-                <w:sz w:val="24"/>
-                <w:szCs w:val="24"/>
-              </w:rPr>
-              <w:tab/>
-            </w:r>
-            <w:r>
-              <w:rPr>
-                <w:rFonts w:ascii="Arial" w:hAnsi="Arial" w:cs="Arial"/>
-                <w:noProof/>
-                <w:webHidden/>
-                <w:sz w:val="24"/>
-                <w:szCs w:val="24"/>
-              </w:rPr>
-              <w:fldChar w:fldCharType="begin"/>
-            </w:r>
-            <w:r>
-              <w:rPr>
-                <w:rFonts w:ascii="Arial" w:hAnsi="Arial" w:cs="Arial"/>
-                <w:noProof/>
-                <w:webHidden/>
-                <w:sz w:val="24"/>
-                <w:szCs w:val="24"/>
-              </w:rPr>
-              <w:instrText xml:space="preserve"> PAGEREF _Toc366447354 \h </w:instrText>
-            </w:r>
-            <w:r>
-              <w:rPr>
-                <w:rFonts w:ascii="Arial" w:hAnsi="Arial" w:cs="Arial"/>
-                <w:noProof/>
-                <w:webHidden/>
-                <w:sz w:val="24"/>
-                <w:szCs w:val="24"/>
-              </w:rPr>
-            </w:r>
-            <w:r>
-              <w:rPr>
-                <w:rFonts w:ascii="Arial" w:hAnsi="Arial" w:cs="Arial"/>
-                <w:noProof/>
-                <w:webHidden/>
-                <w:sz w:val="24"/>
-                <w:szCs w:val="24"/>
-              </w:rPr>
-              <w:fldChar w:fldCharType="separate"/>
-            </w:r>
-            <w:r>
-              <w:rPr>
-                <w:rFonts w:ascii="Arial" w:hAnsi="Arial" w:cs="Arial"/>
-                <w:noProof/>
-                <w:webHidden/>
-                <w:sz w:val="24"/>
-                <w:szCs w:val="24"/>
-              </w:rPr>
-              <w:t>5</w:t>
-            </w:r>
-            <w:r>
-              <w:rPr>
-                <w:rFonts w:ascii="Arial" w:hAnsi="Arial" w:cs="Arial"/>
-                <w:noProof/>
-                <w:webHidden/>
-                <w:sz w:val="24"/>
-                <w:szCs w:val="24"/>
-              </w:rPr>
-              <w:fldChar w:fldCharType="end"/>
-            </w:r>
-          </w:hyperlink>
-        </w:p>
-        <w:p>
-          <w:pPr>
-            <w:pStyle w:val="Sumrio1"/>
-            <w:tabs>
-              <w:tab w:val="left" w:pos="400"/>
-              <w:tab w:val="right" w:leader="dot" w:pos="9350"/>
-            </w:tabs>
-            <w:rPr>
-              <w:rFonts w:ascii="Arial" w:eastAsiaTheme="minorEastAsia" w:hAnsi="Arial" w:cs="Arial"/>
-              <w:b w:val="0"/>
-              <w:bCs w:val="0"/>
-              <w:noProof/>
-              <w:snapToGrid/>
-              <w:sz w:val="24"/>
-              <w:szCs w:val="24"/>
-              <w:lang w:val="pt-BR" w:eastAsia="pt-BR"/>
-            </w:rPr>
-          </w:pPr>
-          <w:hyperlink w:anchor="_Toc366447355" w:history="1">
-            <w:r>
-              <w:rPr>
-                <w:rStyle w:val="Hyperlink"/>
-                <w:rFonts w:ascii="Arial" w:hAnsi="Arial" w:cs="Arial"/>
-                <w:noProof/>
-                <w:sz w:val="24"/>
-                <w:szCs w:val="24"/>
-                <w:lang w:val="pt-BR"/>
-              </w:rPr>
-              <w:t>4.</w:t>
-            </w:r>
-            <w:r>
-              <w:rPr>
-                <w:rFonts w:ascii="Arial" w:eastAsiaTheme="minorEastAsia" w:hAnsi="Arial" w:cs="Arial"/>
-                <w:b w:val="0"/>
-                <w:bCs w:val="0"/>
-                <w:noProof/>
-                <w:snapToGrid/>
-                <w:sz w:val="24"/>
-                <w:szCs w:val="24"/>
-                <w:lang w:val="pt-BR" w:eastAsia="pt-BR"/>
-              </w:rPr>
-              <w:tab/>
-            </w:r>
-            <w:r>
-              <w:rPr>
-                <w:rStyle w:val="Hyperlink"/>
-                <w:rFonts w:ascii="Arial" w:hAnsi="Arial" w:cs="Arial"/>
-                <w:noProof/>
-                <w:sz w:val="24"/>
-                <w:szCs w:val="24"/>
-                <w:lang w:val="pt-BR"/>
-              </w:rPr>
-              <w:t>Orçamento total do projeto</w:t>
-            </w:r>
-            <w:r>
-              <w:rPr>
-                <w:rFonts w:ascii="Arial" w:hAnsi="Arial" w:cs="Arial"/>
-                <w:noProof/>
-                <w:webHidden/>
-                <w:sz w:val="24"/>
-                <w:szCs w:val="24"/>
-              </w:rPr>
-              <w:tab/>
-            </w:r>
-            <w:r>
-              <w:rPr>
-                <w:rFonts w:ascii="Arial" w:hAnsi="Arial" w:cs="Arial"/>
-                <w:noProof/>
-                <w:webHidden/>
-                <w:sz w:val="24"/>
-                <w:szCs w:val="24"/>
-              </w:rPr>
-              <w:fldChar w:fldCharType="begin"/>
-            </w:r>
-            <w:r>
-              <w:rPr>
-                <w:rFonts w:ascii="Arial" w:hAnsi="Arial" w:cs="Arial"/>
-                <w:noProof/>
-                <w:webHidden/>
-                <w:sz w:val="24"/>
-                <w:szCs w:val="24"/>
-              </w:rPr>
-              <w:instrText xml:space="preserve"> PAGEREF _Toc366447355 \h </w:instrText>
-            </w:r>
-            <w:r>
-              <w:rPr>
-                <w:rFonts w:ascii="Arial" w:hAnsi="Arial" w:cs="Arial"/>
-                <w:noProof/>
-                <w:webHidden/>
-                <w:sz w:val="24"/>
-                <w:szCs w:val="24"/>
-              </w:rPr>
-            </w:r>
-            <w:r>
-              <w:rPr>
-                <w:rFonts w:ascii="Arial" w:hAnsi="Arial" w:cs="Arial"/>
-                <w:noProof/>
-                <w:webHidden/>
-                <w:sz w:val="24"/>
-                <w:szCs w:val="24"/>
-              </w:rPr>
-              <w:fldChar w:fldCharType="separate"/>
-            </w:r>
-            <w:r>
-              <w:rPr>
-                <w:rFonts w:ascii="Arial" w:hAnsi="Arial" w:cs="Arial"/>
-                <w:noProof/>
-                <w:webHidden/>
-                <w:sz w:val="24"/>
-                <w:szCs w:val="24"/>
-              </w:rPr>
-              <w:t>6</w:t>
-            </w:r>
-            <w:r>
-              <w:rPr>
-                <w:rFonts w:ascii="Arial" w:hAnsi="Arial" w:cs="Arial"/>
-                <w:noProof/>
-                <w:webHidden/>
-                <w:sz w:val="24"/>
-                <w:szCs w:val="24"/>
-              </w:rPr>
-              <w:fldChar w:fldCharType="end"/>
-            </w:r>
-          </w:hyperlink>
-        </w:p>
-        <w:p>
-          <w:pPr>
-            <w:pStyle w:val="Sumrio1"/>
-            <w:tabs>
-              <w:tab w:val="left" w:pos="400"/>
-              <w:tab w:val="right" w:leader="dot" w:pos="9350"/>
-            </w:tabs>
-            <w:rPr>
-              <w:rFonts w:ascii="Arial" w:eastAsiaTheme="minorEastAsia" w:hAnsi="Arial" w:cs="Arial"/>
-              <w:b w:val="0"/>
-              <w:bCs w:val="0"/>
-              <w:noProof/>
-              <w:snapToGrid/>
-              <w:sz w:val="24"/>
-              <w:szCs w:val="24"/>
-              <w:lang w:val="pt-BR" w:eastAsia="pt-BR"/>
-            </w:rPr>
-          </w:pPr>
-          <w:hyperlink w:anchor="_Toc366447356" w:history="1">
-            <w:r>
-              <w:rPr>
-                <w:rStyle w:val="Hyperlink"/>
-                <w:rFonts w:ascii="Arial" w:hAnsi="Arial" w:cs="Arial"/>
-                <w:noProof/>
-                <w:sz w:val="24"/>
-                <w:szCs w:val="24"/>
-                <w:lang w:val="pt-BR"/>
-              </w:rPr>
-              <w:t>5.</w:t>
-            </w:r>
-            <w:r>
-              <w:rPr>
-                <w:rFonts w:ascii="Arial" w:eastAsiaTheme="minorEastAsia" w:hAnsi="Arial" w:cs="Arial"/>
-                <w:b w:val="0"/>
-                <w:bCs w:val="0"/>
-                <w:noProof/>
-                <w:snapToGrid/>
-                <w:sz w:val="24"/>
-                <w:szCs w:val="24"/>
-                <w:lang w:val="pt-BR" w:eastAsia="pt-BR"/>
-              </w:rPr>
-              <w:tab/>
-            </w:r>
-            <w:r>
-              <w:rPr>
-                <w:rStyle w:val="Hyperlink"/>
-                <w:rFonts w:ascii="Arial" w:hAnsi="Arial" w:cs="Arial"/>
-                <w:noProof/>
-                <w:sz w:val="24"/>
-                <w:szCs w:val="24"/>
-                <w:lang w:val="pt-BR"/>
-              </w:rPr>
-              <w:t>Atividades de custo</w:t>
-            </w:r>
-            <w:r>
-              <w:rPr>
-                <w:rFonts w:ascii="Arial" w:hAnsi="Arial" w:cs="Arial"/>
-                <w:noProof/>
-                <w:webHidden/>
-                <w:sz w:val="24"/>
-                <w:szCs w:val="24"/>
-              </w:rPr>
-              <w:tab/>
-            </w:r>
-            <w:r>
-              <w:rPr>
-                <w:rFonts w:ascii="Arial" w:hAnsi="Arial" w:cs="Arial"/>
-                <w:noProof/>
-                <w:webHidden/>
-                <w:sz w:val="24"/>
-                <w:szCs w:val="24"/>
-              </w:rPr>
-              <w:fldChar w:fldCharType="begin"/>
-            </w:r>
-            <w:r>
-              <w:rPr>
-                <w:rFonts w:ascii="Arial" w:hAnsi="Arial" w:cs="Arial"/>
-                <w:noProof/>
-                <w:webHidden/>
-                <w:sz w:val="24"/>
-                <w:szCs w:val="24"/>
-              </w:rPr>
-              <w:instrText xml:space="preserve"> PAGEREF _Toc366447356 \h </w:instrText>
-            </w:r>
-            <w:r>
-              <w:rPr>
-                <w:rFonts w:ascii="Arial" w:hAnsi="Arial" w:cs="Arial"/>
-                <w:noProof/>
-                <w:webHidden/>
-                <w:sz w:val="24"/>
-                <w:szCs w:val="24"/>
-              </w:rPr>
-            </w:r>
-            <w:r>
-              <w:rPr>
-                <w:rFonts w:ascii="Arial" w:hAnsi="Arial" w:cs="Arial"/>
-                <w:noProof/>
-                <w:webHidden/>
-                <w:sz w:val="24"/>
-                <w:szCs w:val="24"/>
-              </w:rPr>
-              <w:fldChar w:fldCharType="separate"/>
-            </w:r>
-            <w:r>
-              <w:rPr>
-                <w:rFonts w:ascii="Arial" w:hAnsi="Arial" w:cs="Arial"/>
-                <w:noProof/>
-                <w:webHidden/>
-                <w:sz w:val="24"/>
-                <w:szCs w:val="24"/>
-              </w:rPr>
-              <w:t>6</w:t>
+              <w:t>4</w:t>
             </w:r>
             <w:r>
               <w:rPr>
@@ -1774,7 +1381,7 @@
               <w:lang w:val="pt-BR" w:eastAsia="pt-BR"/>
             </w:rPr>
           </w:pPr>
-          <w:hyperlink w:anchor="_Toc366447357" w:history="1">
+          <w:hyperlink w:anchor="_Toc367352759" w:history="1">
             <w:r>
               <w:rPr>
                 <w:rStyle w:val="Hyperlink"/>
@@ -1784,7 +1391,7 @@
                 <w:szCs w:val="24"/>
                 <w:lang w:val="pt-BR"/>
               </w:rPr>
-              <w:t>5.1 Estimar custo da iteração atual</w:t>
+              <w:t>2.2 Primeira Sprint</w:t>
             </w:r>
             <w:r>
               <w:rPr>
@@ -1814,7 +1421,7 @@
                 <w:sz w:val="24"/>
                 <w:szCs w:val="24"/>
               </w:rPr>
-              <w:instrText xml:space="preserve"> PAGEREF _Toc366447357 \h </w:instrText>
+              <w:instrText xml:space="preserve"> PAGEREF _Toc367352759 \h </w:instrText>
             </w:r>
             <w:r>
               <w:rPr>
@@ -1843,7 +1450,7 @@
                 <w:sz w:val="24"/>
                 <w:szCs w:val="24"/>
               </w:rPr>
-              <w:t>6</w:t>
+              <w:t>4</w:t>
             </w:r>
             <w:r>
               <w:rPr>
@@ -1874,7 +1481,7 @@
               <w:lang w:val="pt-BR" w:eastAsia="pt-BR"/>
             </w:rPr>
           </w:pPr>
-          <w:hyperlink w:anchor="_Toc366447358" w:history="1">
+          <w:hyperlink w:anchor="_Toc367352760" w:history="1">
             <w:r>
               <w:rPr>
                 <w:rStyle w:val="Hyperlink"/>
@@ -1884,7 +1491,7 @@
                 <w:szCs w:val="24"/>
                 <w:lang w:val="pt-BR"/>
               </w:rPr>
-              <w:t>5.2 Analisar iteração passada</w:t>
+              <w:t>2.4 Entregar 1</w:t>
             </w:r>
             <w:r>
               <w:rPr>
@@ -1914,7 +1521,7 @@
                 <w:sz w:val="24"/>
                 <w:szCs w:val="24"/>
               </w:rPr>
-              <w:instrText xml:space="preserve"> PAGEREF _Toc366447358 \h </w:instrText>
+              <w:instrText xml:space="preserve"> PAGEREF _Toc367352760 \h </w:instrText>
             </w:r>
             <w:r>
               <w:rPr>
@@ -1943,7 +1550,7 @@
                 <w:sz w:val="24"/>
                 <w:szCs w:val="24"/>
               </w:rPr>
-              <w:t>6</w:t>
+              <w:t>4</w:t>
             </w:r>
             <w:r>
               <w:rPr>
@@ -1974,7 +1581,7 @@
               <w:lang w:val="pt-BR" w:eastAsia="pt-BR"/>
             </w:rPr>
           </w:pPr>
-          <w:hyperlink w:anchor="_Toc366447359" w:history="1">
+          <w:hyperlink w:anchor="_Toc367352761" w:history="1">
             <w:r>
               <w:rPr>
                 <w:rStyle w:val="Hyperlink"/>
@@ -1984,7 +1591,7 @@
                 <w:szCs w:val="24"/>
                 <w:lang w:val="pt-BR"/>
               </w:rPr>
-              <w:t>5.3 Monitorar/Atualizar Orçamento e Custo Total do Projeto</w:t>
+              <w:t>2.5 Entregar 2</w:t>
             </w:r>
             <w:r>
               <w:rPr>
@@ -2014,7 +1621,7 @@
                 <w:sz w:val="24"/>
                 <w:szCs w:val="24"/>
               </w:rPr>
-              <w:instrText xml:space="preserve"> PAGEREF _Toc366447359 \h </w:instrText>
+              <w:instrText xml:space="preserve"> PAGEREF _Toc367352761 \h </w:instrText>
             </w:r>
             <w:r>
               <w:rPr>
@@ -2043,7 +1650,1607 @@
                 <w:sz w:val="24"/>
                 <w:szCs w:val="24"/>
               </w:rPr>
-              <w:t>7</w:t>
+              <w:t>5</w:t>
+            </w:r>
+            <w:r>
+              <w:rPr>
+                <w:rFonts w:ascii="Arial" w:hAnsi="Arial" w:cs="Arial"/>
+                <w:noProof/>
+                <w:webHidden/>
+                <w:sz w:val="24"/>
+                <w:szCs w:val="24"/>
+              </w:rPr>
+              <w:fldChar w:fldCharType="end"/>
+            </w:r>
+          </w:hyperlink>
+        </w:p>
+        <w:p>
+          <w:pPr>
+            <w:pStyle w:val="Sumrio1"/>
+            <w:tabs>
+              <w:tab w:val="right" w:leader="dot" w:pos="9350"/>
+            </w:tabs>
+            <w:rPr>
+              <w:rFonts w:ascii="Arial" w:eastAsiaTheme="minorEastAsia" w:hAnsi="Arial" w:cs="Arial"/>
+              <w:b w:val="0"/>
+              <w:bCs w:val="0"/>
+              <w:noProof/>
+              <w:snapToGrid/>
+              <w:sz w:val="24"/>
+              <w:szCs w:val="24"/>
+              <w:lang w:val="pt-BR" w:eastAsia="pt-BR"/>
+            </w:rPr>
+          </w:pPr>
+          <w:hyperlink w:anchor="_Toc367352762" w:history="1">
+            <w:r>
+              <w:rPr>
+                <w:rStyle w:val="Hyperlink"/>
+                <w:rFonts w:ascii="Arial" w:hAnsi="Arial" w:cs="Arial"/>
+                <w:noProof/>
+                <w:sz w:val="24"/>
+                <w:szCs w:val="24"/>
+                <w:lang w:val="pt-BR"/>
+              </w:rPr>
+              <w:t>3. Gerências e Documentos</w:t>
+            </w:r>
+            <w:r>
+              <w:rPr>
+                <w:rFonts w:ascii="Arial" w:hAnsi="Arial" w:cs="Arial"/>
+                <w:noProof/>
+                <w:webHidden/>
+                <w:sz w:val="24"/>
+                <w:szCs w:val="24"/>
+              </w:rPr>
+              <w:tab/>
+            </w:r>
+            <w:r>
+              <w:rPr>
+                <w:rFonts w:ascii="Arial" w:hAnsi="Arial" w:cs="Arial"/>
+                <w:noProof/>
+                <w:webHidden/>
+                <w:sz w:val="24"/>
+                <w:szCs w:val="24"/>
+              </w:rPr>
+              <w:fldChar w:fldCharType="begin"/>
+            </w:r>
+            <w:r>
+              <w:rPr>
+                <w:rFonts w:ascii="Arial" w:hAnsi="Arial" w:cs="Arial"/>
+                <w:noProof/>
+                <w:webHidden/>
+                <w:sz w:val="24"/>
+                <w:szCs w:val="24"/>
+              </w:rPr>
+              <w:instrText xml:space="preserve"> PAGEREF _Toc367352762 \h </w:instrText>
+            </w:r>
+            <w:r>
+              <w:rPr>
+                <w:rFonts w:ascii="Arial" w:hAnsi="Arial" w:cs="Arial"/>
+                <w:noProof/>
+                <w:webHidden/>
+                <w:sz w:val="24"/>
+                <w:szCs w:val="24"/>
+              </w:rPr>
+            </w:r>
+            <w:r>
+              <w:rPr>
+                <w:rFonts w:ascii="Arial" w:hAnsi="Arial" w:cs="Arial"/>
+                <w:noProof/>
+                <w:webHidden/>
+                <w:sz w:val="24"/>
+                <w:szCs w:val="24"/>
+              </w:rPr>
+              <w:fldChar w:fldCharType="separate"/>
+            </w:r>
+            <w:r>
+              <w:rPr>
+                <w:rFonts w:ascii="Arial" w:hAnsi="Arial" w:cs="Arial"/>
+                <w:noProof/>
+                <w:webHidden/>
+                <w:sz w:val="24"/>
+                <w:szCs w:val="24"/>
+              </w:rPr>
+              <w:t>5</w:t>
+            </w:r>
+            <w:r>
+              <w:rPr>
+                <w:rFonts w:ascii="Arial" w:hAnsi="Arial" w:cs="Arial"/>
+                <w:noProof/>
+                <w:webHidden/>
+                <w:sz w:val="24"/>
+                <w:szCs w:val="24"/>
+              </w:rPr>
+              <w:fldChar w:fldCharType="end"/>
+            </w:r>
+          </w:hyperlink>
+        </w:p>
+        <w:p>
+          <w:pPr>
+            <w:pStyle w:val="Sumrio2"/>
+            <w:tabs>
+              <w:tab w:val="right" w:leader="dot" w:pos="9350"/>
+            </w:tabs>
+            <w:rPr>
+              <w:rFonts w:ascii="Arial" w:eastAsiaTheme="minorEastAsia" w:hAnsi="Arial" w:cs="Arial"/>
+              <w:i w:val="0"/>
+              <w:iCs w:val="0"/>
+              <w:noProof/>
+              <w:snapToGrid/>
+              <w:sz w:val="24"/>
+              <w:szCs w:val="24"/>
+              <w:lang w:val="pt-BR" w:eastAsia="pt-BR"/>
+            </w:rPr>
+          </w:pPr>
+          <w:hyperlink w:anchor="_Toc367352763" w:history="1">
+            <w:r>
+              <w:rPr>
+                <w:rStyle w:val="Hyperlink"/>
+                <w:rFonts w:ascii="Arial" w:hAnsi="Arial" w:cs="Arial"/>
+                <w:noProof/>
+                <w:sz w:val="24"/>
+                <w:szCs w:val="24"/>
+                <w:lang w:val="pt-BR"/>
+              </w:rPr>
+              <w:t>3.1 Tempo</w:t>
+            </w:r>
+            <w:r>
+              <w:rPr>
+                <w:rFonts w:ascii="Arial" w:hAnsi="Arial" w:cs="Arial"/>
+                <w:noProof/>
+                <w:webHidden/>
+                <w:sz w:val="24"/>
+                <w:szCs w:val="24"/>
+              </w:rPr>
+              <w:tab/>
+            </w:r>
+            <w:r>
+              <w:rPr>
+                <w:rFonts w:ascii="Arial" w:hAnsi="Arial" w:cs="Arial"/>
+                <w:noProof/>
+                <w:webHidden/>
+                <w:sz w:val="24"/>
+                <w:szCs w:val="24"/>
+              </w:rPr>
+              <w:fldChar w:fldCharType="begin"/>
+            </w:r>
+            <w:r>
+              <w:rPr>
+                <w:rFonts w:ascii="Arial" w:hAnsi="Arial" w:cs="Arial"/>
+                <w:noProof/>
+                <w:webHidden/>
+                <w:sz w:val="24"/>
+                <w:szCs w:val="24"/>
+              </w:rPr>
+              <w:instrText xml:space="preserve"> PAGEREF _Toc367352763 \h </w:instrText>
+            </w:r>
+            <w:r>
+              <w:rPr>
+                <w:rFonts w:ascii="Arial" w:hAnsi="Arial" w:cs="Arial"/>
+                <w:noProof/>
+                <w:webHidden/>
+                <w:sz w:val="24"/>
+                <w:szCs w:val="24"/>
+              </w:rPr>
+            </w:r>
+            <w:r>
+              <w:rPr>
+                <w:rFonts w:ascii="Arial" w:hAnsi="Arial" w:cs="Arial"/>
+                <w:noProof/>
+                <w:webHidden/>
+                <w:sz w:val="24"/>
+                <w:szCs w:val="24"/>
+              </w:rPr>
+              <w:fldChar w:fldCharType="separate"/>
+            </w:r>
+            <w:r>
+              <w:rPr>
+                <w:rFonts w:ascii="Arial" w:hAnsi="Arial" w:cs="Arial"/>
+                <w:noProof/>
+                <w:webHidden/>
+                <w:sz w:val="24"/>
+                <w:szCs w:val="24"/>
+              </w:rPr>
+              <w:t>5</w:t>
+            </w:r>
+            <w:r>
+              <w:rPr>
+                <w:rFonts w:ascii="Arial" w:hAnsi="Arial" w:cs="Arial"/>
+                <w:noProof/>
+                <w:webHidden/>
+                <w:sz w:val="24"/>
+                <w:szCs w:val="24"/>
+              </w:rPr>
+              <w:fldChar w:fldCharType="end"/>
+            </w:r>
+          </w:hyperlink>
+        </w:p>
+        <w:p>
+          <w:pPr>
+            <w:pStyle w:val="Sumrio2"/>
+            <w:tabs>
+              <w:tab w:val="right" w:leader="dot" w:pos="9350"/>
+            </w:tabs>
+            <w:rPr>
+              <w:rFonts w:ascii="Arial" w:eastAsiaTheme="minorEastAsia" w:hAnsi="Arial" w:cs="Arial"/>
+              <w:i w:val="0"/>
+              <w:iCs w:val="0"/>
+              <w:noProof/>
+              <w:snapToGrid/>
+              <w:sz w:val="24"/>
+              <w:szCs w:val="24"/>
+              <w:lang w:val="pt-BR" w:eastAsia="pt-BR"/>
+            </w:rPr>
+          </w:pPr>
+          <w:hyperlink w:anchor="_Toc367352764" w:history="1">
+            <w:r>
+              <w:rPr>
+                <w:rStyle w:val="Hyperlink"/>
+                <w:rFonts w:ascii="Arial" w:hAnsi="Arial" w:cs="Arial"/>
+                <w:noProof/>
+                <w:sz w:val="24"/>
+                <w:szCs w:val="24"/>
+                <w:lang w:val="pt-BR"/>
+              </w:rPr>
+              <w:t>3.2 Escopo</w:t>
+            </w:r>
+            <w:r>
+              <w:rPr>
+                <w:rFonts w:ascii="Arial" w:hAnsi="Arial" w:cs="Arial"/>
+                <w:noProof/>
+                <w:webHidden/>
+                <w:sz w:val="24"/>
+                <w:szCs w:val="24"/>
+              </w:rPr>
+              <w:tab/>
+            </w:r>
+            <w:r>
+              <w:rPr>
+                <w:rFonts w:ascii="Arial" w:hAnsi="Arial" w:cs="Arial"/>
+                <w:noProof/>
+                <w:webHidden/>
+                <w:sz w:val="24"/>
+                <w:szCs w:val="24"/>
+              </w:rPr>
+              <w:fldChar w:fldCharType="begin"/>
+            </w:r>
+            <w:r>
+              <w:rPr>
+                <w:rFonts w:ascii="Arial" w:hAnsi="Arial" w:cs="Arial"/>
+                <w:noProof/>
+                <w:webHidden/>
+                <w:sz w:val="24"/>
+                <w:szCs w:val="24"/>
+              </w:rPr>
+              <w:instrText xml:space="preserve"> PAGEREF _Toc367352764 \h </w:instrText>
+            </w:r>
+            <w:r>
+              <w:rPr>
+                <w:rFonts w:ascii="Arial" w:hAnsi="Arial" w:cs="Arial"/>
+                <w:noProof/>
+                <w:webHidden/>
+                <w:sz w:val="24"/>
+                <w:szCs w:val="24"/>
+              </w:rPr>
+            </w:r>
+            <w:r>
+              <w:rPr>
+                <w:rFonts w:ascii="Arial" w:hAnsi="Arial" w:cs="Arial"/>
+                <w:noProof/>
+                <w:webHidden/>
+                <w:sz w:val="24"/>
+                <w:szCs w:val="24"/>
+              </w:rPr>
+              <w:fldChar w:fldCharType="separate"/>
+            </w:r>
+            <w:r>
+              <w:rPr>
+                <w:rFonts w:ascii="Arial" w:hAnsi="Arial" w:cs="Arial"/>
+                <w:noProof/>
+                <w:webHidden/>
+                <w:sz w:val="24"/>
+                <w:szCs w:val="24"/>
+              </w:rPr>
+              <w:t>5</w:t>
+            </w:r>
+            <w:r>
+              <w:rPr>
+                <w:rFonts w:ascii="Arial" w:hAnsi="Arial" w:cs="Arial"/>
+                <w:noProof/>
+                <w:webHidden/>
+                <w:sz w:val="24"/>
+                <w:szCs w:val="24"/>
+              </w:rPr>
+              <w:fldChar w:fldCharType="end"/>
+            </w:r>
+          </w:hyperlink>
+        </w:p>
+        <w:p>
+          <w:pPr>
+            <w:pStyle w:val="Sumrio2"/>
+            <w:tabs>
+              <w:tab w:val="right" w:leader="dot" w:pos="9350"/>
+            </w:tabs>
+            <w:rPr>
+              <w:rFonts w:ascii="Arial" w:eastAsiaTheme="minorEastAsia" w:hAnsi="Arial" w:cs="Arial"/>
+              <w:i w:val="0"/>
+              <w:iCs w:val="0"/>
+              <w:noProof/>
+              <w:snapToGrid/>
+              <w:sz w:val="24"/>
+              <w:szCs w:val="24"/>
+              <w:lang w:val="pt-BR" w:eastAsia="pt-BR"/>
+            </w:rPr>
+          </w:pPr>
+          <w:hyperlink w:anchor="_Toc367352765" w:history="1">
+            <w:r>
+              <w:rPr>
+                <w:rStyle w:val="Hyperlink"/>
+                <w:rFonts w:ascii="Arial" w:hAnsi="Arial" w:cs="Arial"/>
+                <w:noProof/>
+                <w:sz w:val="24"/>
+                <w:szCs w:val="24"/>
+                <w:lang w:val="pt-BR"/>
+              </w:rPr>
+              <w:t>3.3 Qualidade do produto</w:t>
+            </w:r>
+            <w:r>
+              <w:rPr>
+                <w:rFonts w:ascii="Arial" w:hAnsi="Arial" w:cs="Arial"/>
+                <w:noProof/>
+                <w:webHidden/>
+                <w:sz w:val="24"/>
+                <w:szCs w:val="24"/>
+              </w:rPr>
+              <w:tab/>
+            </w:r>
+            <w:r>
+              <w:rPr>
+                <w:rFonts w:ascii="Arial" w:hAnsi="Arial" w:cs="Arial"/>
+                <w:noProof/>
+                <w:webHidden/>
+                <w:sz w:val="24"/>
+                <w:szCs w:val="24"/>
+              </w:rPr>
+              <w:fldChar w:fldCharType="begin"/>
+            </w:r>
+            <w:r>
+              <w:rPr>
+                <w:rFonts w:ascii="Arial" w:hAnsi="Arial" w:cs="Arial"/>
+                <w:noProof/>
+                <w:webHidden/>
+                <w:sz w:val="24"/>
+                <w:szCs w:val="24"/>
+              </w:rPr>
+              <w:instrText xml:space="preserve"> PAGEREF _Toc367352765 \h </w:instrText>
+            </w:r>
+            <w:r>
+              <w:rPr>
+                <w:rFonts w:ascii="Arial" w:hAnsi="Arial" w:cs="Arial"/>
+                <w:noProof/>
+                <w:webHidden/>
+                <w:sz w:val="24"/>
+                <w:szCs w:val="24"/>
+              </w:rPr>
+            </w:r>
+            <w:r>
+              <w:rPr>
+                <w:rFonts w:ascii="Arial" w:hAnsi="Arial" w:cs="Arial"/>
+                <w:noProof/>
+                <w:webHidden/>
+                <w:sz w:val="24"/>
+                <w:szCs w:val="24"/>
+              </w:rPr>
+              <w:fldChar w:fldCharType="separate"/>
+            </w:r>
+            <w:r>
+              <w:rPr>
+                <w:rFonts w:ascii="Arial" w:hAnsi="Arial" w:cs="Arial"/>
+                <w:noProof/>
+                <w:webHidden/>
+                <w:sz w:val="24"/>
+                <w:szCs w:val="24"/>
+              </w:rPr>
+              <w:t>5</w:t>
+            </w:r>
+            <w:r>
+              <w:rPr>
+                <w:rFonts w:ascii="Arial" w:hAnsi="Arial" w:cs="Arial"/>
+                <w:noProof/>
+                <w:webHidden/>
+                <w:sz w:val="24"/>
+                <w:szCs w:val="24"/>
+              </w:rPr>
+              <w:fldChar w:fldCharType="end"/>
+            </w:r>
+          </w:hyperlink>
+        </w:p>
+        <w:p>
+          <w:pPr>
+            <w:pStyle w:val="Sumrio2"/>
+            <w:tabs>
+              <w:tab w:val="right" w:leader="dot" w:pos="9350"/>
+            </w:tabs>
+            <w:rPr>
+              <w:rFonts w:ascii="Arial" w:eastAsiaTheme="minorEastAsia" w:hAnsi="Arial" w:cs="Arial"/>
+              <w:i w:val="0"/>
+              <w:iCs w:val="0"/>
+              <w:noProof/>
+              <w:snapToGrid/>
+              <w:sz w:val="24"/>
+              <w:szCs w:val="24"/>
+              <w:lang w:val="pt-BR" w:eastAsia="pt-BR"/>
+            </w:rPr>
+          </w:pPr>
+          <w:hyperlink w:anchor="_Toc367352766" w:history="1">
+            <w:r>
+              <w:rPr>
+                <w:rStyle w:val="Hyperlink"/>
+                <w:rFonts w:ascii="Arial" w:hAnsi="Arial" w:cs="Arial"/>
+                <w:noProof/>
+                <w:sz w:val="24"/>
+                <w:szCs w:val="24"/>
+                <w:lang w:val="pt-BR"/>
+              </w:rPr>
+              <w:t>3.4 Recursos Humanos</w:t>
+            </w:r>
+            <w:r>
+              <w:rPr>
+                <w:rFonts w:ascii="Arial" w:hAnsi="Arial" w:cs="Arial"/>
+                <w:noProof/>
+                <w:webHidden/>
+                <w:sz w:val="24"/>
+                <w:szCs w:val="24"/>
+              </w:rPr>
+              <w:tab/>
+            </w:r>
+            <w:r>
+              <w:rPr>
+                <w:rFonts w:ascii="Arial" w:hAnsi="Arial" w:cs="Arial"/>
+                <w:noProof/>
+                <w:webHidden/>
+                <w:sz w:val="24"/>
+                <w:szCs w:val="24"/>
+              </w:rPr>
+              <w:fldChar w:fldCharType="begin"/>
+            </w:r>
+            <w:r>
+              <w:rPr>
+                <w:rFonts w:ascii="Arial" w:hAnsi="Arial" w:cs="Arial"/>
+                <w:noProof/>
+                <w:webHidden/>
+                <w:sz w:val="24"/>
+                <w:szCs w:val="24"/>
+              </w:rPr>
+              <w:instrText xml:space="preserve"> PAGEREF _Toc367352766 \h </w:instrText>
+            </w:r>
+            <w:r>
+              <w:rPr>
+                <w:rFonts w:ascii="Arial" w:hAnsi="Arial" w:cs="Arial"/>
+                <w:noProof/>
+                <w:webHidden/>
+                <w:sz w:val="24"/>
+                <w:szCs w:val="24"/>
+              </w:rPr>
+            </w:r>
+            <w:r>
+              <w:rPr>
+                <w:rFonts w:ascii="Arial" w:hAnsi="Arial" w:cs="Arial"/>
+                <w:noProof/>
+                <w:webHidden/>
+                <w:sz w:val="24"/>
+                <w:szCs w:val="24"/>
+              </w:rPr>
+              <w:fldChar w:fldCharType="separate"/>
+            </w:r>
+            <w:r>
+              <w:rPr>
+                <w:rFonts w:ascii="Arial" w:hAnsi="Arial" w:cs="Arial"/>
+                <w:noProof/>
+                <w:webHidden/>
+                <w:sz w:val="24"/>
+                <w:szCs w:val="24"/>
+              </w:rPr>
+              <w:t>5</w:t>
+            </w:r>
+            <w:r>
+              <w:rPr>
+                <w:rFonts w:ascii="Arial" w:hAnsi="Arial" w:cs="Arial"/>
+                <w:noProof/>
+                <w:webHidden/>
+                <w:sz w:val="24"/>
+                <w:szCs w:val="24"/>
+              </w:rPr>
+              <w:fldChar w:fldCharType="end"/>
+            </w:r>
+          </w:hyperlink>
+        </w:p>
+        <w:p>
+          <w:pPr>
+            <w:pStyle w:val="Sumrio2"/>
+            <w:tabs>
+              <w:tab w:val="right" w:leader="dot" w:pos="9350"/>
+            </w:tabs>
+            <w:rPr>
+              <w:rFonts w:ascii="Arial" w:eastAsiaTheme="minorEastAsia" w:hAnsi="Arial" w:cs="Arial"/>
+              <w:i w:val="0"/>
+              <w:iCs w:val="0"/>
+              <w:noProof/>
+              <w:snapToGrid/>
+              <w:sz w:val="24"/>
+              <w:szCs w:val="24"/>
+              <w:lang w:val="pt-BR" w:eastAsia="pt-BR"/>
+            </w:rPr>
+          </w:pPr>
+          <w:hyperlink w:anchor="_Toc367352767" w:history="1">
+            <w:r>
+              <w:rPr>
+                <w:rStyle w:val="Hyperlink"/>
+                <w:rFonts w:ascii="Arial" w:hAnsi="Arial" w:cs="Arial"/>
+                <w:noProof/>
+                <w:sz w:val="24"/>
+                <w:szCs w:val="24"/>
+                <w:lang w:val="pt-BR"/>
+              </w:rPr>
+              <w:t>3.5 Comunicação</w:t>
+            </w:r>
+            <w:r>
+              <w:rPr>
+                <w:rFonts w:ascii="Arial" w:hAnsi="Arial" w:cs="Arial"/>
+                <w:noProof/>
+                <w:webHidden/>
+                <w:sz w:val="24"/>
+                <w:szCs w:val="24"/>
+              </w:rPr>
+              <w:tab/>
+            </w:r>
+            <w:r>
+              <w:rPr>
+                <w:rFonts w:ascii="Arial" w:hAnsi="Arial" w:cs="Arial"/>
+                <w:noProof/>
+                <w:webHidden/>
+                <w:sz w:val="24"/>
+                <w:szCs w:val="24"/>
+              </w:rPr>
+              <w:fldChar w:fldCharType="begin"/>
+            </w:r>
+            <w:r>
+              <w:rPr>
+                <w:rFonts w:ascii="Arial" w:hAnsi="Arial" w:cs="Arial"/>
+                <w:noProof/>
+                <w:webHidden/>
+                <w:sz w:val="24"/>
+                <w:szCs w:val="24"/>
+              </w:rPr>
+              <w:instrText xml:space="preserve"> PAGEREF _Toc367352767 \h </w:instrText>
+            </w:r>
+            <w:r>
+              <w:rPr>
+                <w:rFonts w:ascii="Arial" w:hAnsi="Arial" w:cs="Arial"/>
+                <w:noProof/>
+                <w:webHidden/>
+                <w:sz w:val="24"/>
+                <w:szCs w:val="24"/>
+              </w:rPr>
+            </w:r>
+            <w:r>
+              <w:rPr>
+                <w:rFonts w:ascii="Arial" w:hAnsi="Arial" w:cs="Arial"/>
+                <w:noProof/>
+                <w:webHidden/>
+                <w:sz w:val="24"/>
+                <w:szCs w:val="24"/>
+              </w:rPr>
+              <w:fldChar w:fldCharType="separate"/>
+            </w:r>
+            <w:r>
+              <w:rPr>
+                <w:rFonts w:ascii="Arial" w:hAnsi="Arial" w:cs="Arial"/>
+                <w:noProof/>
+                <w:webHidden/>
+                <w:sz w:val="24"/>
+                <w:szCs w:val="24"/>
+              </w:rPr>
+              <w:t>5</w:t>
+            </w:r>
+            <w:r>
+              <w:rPr>
+                <w:rFonts w:ascii="Arial" w:hAnsi="Arial" w:cs="Arial"/>
+                <w:noProof/>
+                <w:webHidden/>
+                <w:sz w:val="24"/>
+                <w:szCs w:val="24"/>
+              </w:rPr>
+              <w:fldChar w:fldCharType="end"/>
+            </w:r>
+          </w:hyperlink>
+        </w:p>
+        <w:p>
+          <w:pPr>
+            <w:pStyle w:val="Sumrio2"/>
+            <w:tabs>
+              <w:tab w:val="right" w:leader="dot" w:pos="9350"/>
+            </w:tabs>
+            <w:rPr>
+              <w:rFonts w:ascii="Arial" w:eastAsiaTheme="minorEastAsia" w:hAnsi="Arial" w:cs="Arial"/>
+              <w:i w:val="0"/>
+              <w:iCs w:val="0"/>
+              <w:noProof/>
+              <w:snapToGrid/>
+              <w:sz w:val="24"/>
+              <w:szCs w:val="24"/>
+              <w:lang w:val="pt-BR" w:eastAsia="pt-BR"/>
+            </w:rPr>
+          </w:pPr>
+          <w:hyperlink w:anchor="_Toc367352768" w:history="1">
+            <w:r>
+              <w:rPr>
+                <w:rStyle w:val="Hyperlink"/>
+                <w:rFonts w:ascii="Arial" w:hAnsi="Arial" w:cs="Arial"/>
+                <w:noProof/>
+                <w:sz w:val="24"/>
+                <w:szCs w:val="24"/>
+                <w:lang w:val="pt-BR"/>
+              </w:rPr>
+              <w:t>3.6 Custo</w:t>
+            </w:r>
+            <w:r>
+              <w:rPr>
+                <w:rFonts w:ascii="Arial" w:hAnsi="Arial" w:cs="Arial"/>
+                <w:noProof/>
+                <w:webHidden/>
+                <w:sz w:val="24"/>
+                <w:szCs w:val="24"/>
+              </w:rPr>
+              <w:tab/>
+            </w:r>
+            <w:r>
+              <w:rPr>
+                <w:rFonts w:ascii="Arial" w:hAnsi="Arial" w:cs="Arial"/>
+                <w:noProof/>
+                <w:webHidden/>
+                <w:sz w:val="24"/>
+                <w:szCs w:val="24"/>
+              </w:rPr>
+              <w:fldChar w:fldCharType="begin"/>
+            </w:r>
+            <w:r>
+              <w:rPr>
+                <w:rFonts w:ascii="Arial" w:hAnsi="Arial" w:cs="Arial"/>
+                <w:noProof/>
+                <w:webHidden/>
+                <w:sz w:val="24"/>
+                <w:szCs w:val="24"/>
+              </w:rPr>
+              <w:instrText xml:space="preserve"> PAGEREF _Toc367352768 \h </w:instrText>
+            </w:r>
+            <w:r>
+              <w:rPr>
+                <w:rFonts w:ascii="Arial" w:hAnsi="Arial" w:cs="Arial"/>
+                <w:noProof/>
+                <w:webHidden/>
+                <w:sz w:val="24"/>
+                <w:szCs w:val="24"/>
+              </w:rPr>
+            </w:r>
+            <w:r>
+              <w:rPr>
+                <w:rFonts w:ascii="Arial" w:hAnsi="Arial" w:cs="Arial"/>
+                <w:noProof/>
+                <w:webHidden/>
+                <w:sz w:val="24"/>
+                <w:szCs w:val="24"/>
+              </w:rPr>
+              <w:fldChar w:fldCharType="separate"/>
+            </w:r>
+            <w:r>
+              <w:rPr>
+                <w:rFonts w:ascii="Arial" w:hAnsi="Arial" w:cs="Arial"/>
+                <w:noProof/>
+                <w:webHidden/>
+                <w:sz w:val="24"/>
+                <w:szCs w:val="24"/>
+              </w:rPr>
+              <w:t>5</w:t>
+            </w:r>
+            <w:r>
+              <w:rPr>
+                <w:rFonts w:ascii="Arial" w:hAnsi="Arial" w:cs="Arial"/>
+                <w:noProof/>
+                <w:webHidden/>
+                <w:sz w:val="24"/>
+                <w:szCs w:val="24"/>
+              </w:rPr>
+              <w:fldChar w:fldCharType="end"/>
+            </w:r>
+          </w:hyperlink>
+        </w:p>
+        <w:p>
+          <w:pPr>
+            <w:pStyle w:val="Sumrio2"/>
+            <w:tabs>
+              <w:tab w:val="right" w:leader="dot" w:pos="9350"/>
+            </w:tabs>
+            <w:rPr>
+              <w:rFonts w:ascii="Arial" w:eastAsiaTheme="minorEastAsia" w:hAnsi="Arial" w:cs="Arial"/>
+              <w:i w:val="0"/>
+              <w:iCs w:val="0"/>
+              <w:noProof/>
+              <w:snapToGrid/>
+              <w:sz w:val="24"/>
+              <w:szCs w:val="24"/>
+              <w:lang w:val="pt-BR" w:eastAsia="pt-BR"/>
+            </w:rPr>
+          </w:pPr>
+          <w:hyperlink w:anchor="_Toc367352769" w:history="1">
+            <w:r>
+              <w:rPr>
+                <w:rStyle w:val="Hyperlink"/>
+                <w:rFonts w:ascii="Arial" w:hAnsi="Arial" w:cs="Arial"/>
+                <w:noProof/>
+                <w:sz w:val="24"/>
+                <w:szCs w:val="24"/>
+                <w:lang w:val="pt-BR"/>
+              </w:rPr>
+              <w:t>3.7 Aquisição</w:t>
+            </w:r>
+            <w:r>
+              <w:rPr>
+                <w:rFonts w:ascii="Arial" w:hAnsi="Arial" w:cs="Arial"/>
+                <w:noProof/>
+                <w:webHidden/>
+                <w:sz w:val="24"/>
+                <w:szCs w:val="24"/>
+              </w:rPr>
+              <w:tab/>
+            </w:r>
+            <w:r>
+              <w:rPr>
+                <w:rFonts w:ascii="Arial" w:hAnsi="Arial" w:cs="Arial"/>
+                <w:noProof/>
+                <w:webHidden/>
+                <w:sz w:val="24"/>
+                <w:szCs w:val="24"/>
+              </w:rPr>
+              <w:fldChar w:fldCharType="begin"/>
+            </w:r>
+            <w:r>
+              <w:rPr>
+                <w:rFonts w:ascii="Arial" w:hAnsi="Arial" w:cs="Arial"/>
+                <w:noProof/>
+                <w:webHidden/>
+                <w:sz w:val="24"/>
+                <w:szCs w:val="24"/>
+              </w:rPr>
+              <w:instrText xml:space="preserve"> PAGEREF _Toc367352769 \h </w:instrText>
+            </w:r>
+            <w:r>
+              <w:rPr>
+                <w:rFonts w:ascii="Arial" w:hAnsi="Arial" w:cs="Arial"/>
+                <w:noProof/>
+                <w:webHidden/>
+                <w:sz w:val="24"/>
+                <w:szCs w:val="24"/>
+              </w:rPr>
+            </w:r>
+            <w:r>
+              <w:rPr>
+                <w:rFonts w:ascii="Arial" w:hAnsi="Arial" w:cs="Arial"/>
+                <w:noProof/>
+                <w:webHidden/>
+                <w:sz w:val="24"/>
+                <w:szCs w:val="24"/>
+              </w:rPr>
+              <w:fldChar w:fldCharType="separate"/>
+            </w:r>
+            <w:r>
+              <w:rPr>
+                <w:rFonts w:ascii="Arial" w:hAnsi="Arial" w:cs="Arial"/>
+                <w:noProof/>
+                <w:webHidden/>
+                <w:sz w:val="24"/>
+                <w:szCs w:val="24"/>
+              </w:rPr>
+              <w:t>5</w:t>
+            </w:r>
+            <w:r>
+              <w:rPr>
+                <w:rFonts w:ascii="Arial" w:hAnsi="Arial" w:cs="Arial"/>
+                <w:noProof/>
+                <w:webHidden/>
+                <w:sz w:val="24"/>
+                <w:szCs w:val="24"/>
+              </w:rPr>
+              <w:fldChar w:fldCharType="end"/>
+            </w:r>
+          </w:hyperlink>
+        </w:p>
+        <w:p>
+          <w:pPr>
+            <w:pStyle w:val="Sumrio2"/>
+            <w:tabs>
+              <w:tab w:val="right" w:leader="dot" w:pos="9350"/>
+            </w:tabs>
+            <w:rPr>
+              <w:rFonts w:ascii="Arial" w:eastAsiaTheme="minorEastAsia" w:hAnsi="Arial" w:cs="Arial"/>
+              <w:i w:val="0"/>
+              <w:iCs w:val="0"/>
+              <w:noProof/>
+              <w:snapToGrid/>
+              <w:sz w:val="24"/>
+              <w:szCs w:val="24"/>
+              <w:lang w:val="pt-BR" w:eastAsia="pt-BR"/>
+            </w:rPr>
+          </w:pPr>
+          <w:hyperlink w:anchor="_Toc367352770" w:history="1">
+            <w:r>
+              <w:rPr>
+                <w:rStyle w:val="Hyperlink"/>
+                <w:rFonts w:ascii="Arial" w:hAnsi="Arial" w:cs="Arial"/>
+                <w:noProof/>
+                <w:sz w:val="24"/>
+                <w:szCs w:val="24"/>
+                <w:lang w:val="pt-BR"/>
+              </w:rPr>
+              <w:t>3.8 Integração</w:t>
+            </w:r>
+            <w:r>
+              <w:rPr>
+                <w:rFonts w:ascii="Arial" w:hAnsi="Arial" w:cs="Arial"/>
+                <w:noProof/>
+                <w:webHidden/>
+                <w:sz w:val="24"/>
+                <w:szCs w:val="24"/>
+              </w:rPr>
+              <w:tab/>
+            </w:r>
+            <w:r>
+              <w:rPr>
+                <w:rFonts w:ascii="Arial" w:hAnsi="Arial" w:cs="Arial"/>
+                <w:noProof/>
+                <w:webHidden/>
+                <w:sz w:val="24"/>
+                <w:szCs w:val="24"/>
+              </w:rPr>
+              <w:fldChar w:fldCharType="begin"/>
+            </w:r>
+            <w:r>
+              <w:rPr>
+                <w:rFonts w:ascii="Arial" w:hAnsi="Arial" w:cs="Arial"/>
+                <w:noProof/>
+                <w:webHidden/>
+                <w:sz w:val="24"/>
+                <w:szCs w:val="24"/>
+              </w:rPr>
+              <w:instrText xml:space="preserve"> PAGEREF _Toc367352770 \h </w:instrText>
+            </w:r>
+            <w:r>
+              <w:rPr>
+                <w:rFonts w:ascii="Arial" w:hAnsi="Arial" w:cs="Arial"/>
+                <w:noProof/>
+                <w:webHidden/>
+                <w:sz w:val="24"/>
+                <w:szCs w:val="24"/>
+              </w:rPr>
+            </w:r>
+            <w:r>
+              <w:rPr>
+                <w:rFonts w:ascii="Arial" w:hAnsi="Arial" w:cs="Arial"/>
+                <w:noProof/>
+                <w:webHidden/>
+                <w:sz w:val="24"/>
+                <w:szCs w:val="24"/>
+              </w:rPr>
+              <w:fldChar w:fldCharType="separate"/>
+            </w:r>
+            <w:r>
+              <w:rPr>
+                <w:rFonts w:ascii="Arial" w:hAnsi="Arial" w:cs="Arial"/>
+                <w:noProof/>
+                <w:webHidden/>
+                <w:sz w:val="24"/>
+                <w:szCs w:val="24"/>
+              </w:rPr>
+              <w:t>5</w:t>
+            </w:r>
+            <w:r>
+              <w:rPr>
+                <w:rFonts w:ascii="Arial" w:hAnsi="Arial" w:cs="Arial"/>
+                <w:noProof/>
+                <w:webHidden/>
+                <w:sz w:val="24"/>
+                <w:szCs w:val="24"/>
+              </w:rPr>
+              <w:fldChar w:fldCharType="end"/>
+            </w:r>
+          </w:hyperlink>
+        </w:p>
+        <w:p>
+          <w:pPr>
+            <w:pStyle w:val="Sumrio2"/>
+            <w:tabs>
+              <w:tab w:val="right" w:leader="dot" w:pos="9350"/>
+            </w:tabs>
+            <w:rPr>
+              <w:rFonts w:ascii="Arial" w:eastAsiaTheme="minorEastAsia" w:hAnsi="Arial" w:cs="Arial"/>
+              <w:i w:val="0"/>
+              <w:iCs w:val="0"/>
+              <w:noProof/>
+              <w:snapToGrid/>
+              <w:sz w:val="24"/>
+              <w:szCs w:val="24"/>
+              <w:lang w:val="pt-BR" w:eastAsia="pt-BR"/>
+            </w:rPr>
+          </w:pPr>
+          <w:hyperlink w:anchor="_Toc367352771" w:history="1">
+            <w:r>
+              <w:rPr>
+                <w:rStyle w:val="Hyperlink"/>
+                <w:rFonts w:ascii="Arial" w:hAnsi="Arial" w:cs="Arial"/>
+                <w:noProof/>
+                <w:sz w:val="24"/>
+                <w:szCs w:val="24"/>
+                <w:lang w:val="pt-BR"/>
+              </w:rPr>
+              <w:t>3.9 Riscos</w:t>
+            </w:r>
+            <w:r>
+              <w:rPr>
+                <w:rFonts w:ascii="Arial" w:hAnsi="Arial" w:cs="Arial"/>
+                <w:noProof/>
+                <w:webHidden/>
+                <w:sz w:val="24"/>
+                <w:szCs w:val="24"/>
+              </w:rPr>
+              <w:tab/>
+            </w:r>
+            <w:r>
+              <w:rPr>
+                <w:rFonts w:ascii="Arial" w:hAnsi="Arial" w:cs="Arial"/>
+                <w:noProof/>
+                <w:webHidden/>
+                <w:sz w:val="24"/>
+                <w:szCs w:val="24"/>
+              </w:rPr>
+              <w:fldChar w:fldCharType="begin"/>
+            </w:r>
+            <w:r>
+              <w:rPr>
+                <w:rFonts w:ascii="Arial" w:hAnsi="Arial" w:cs="Arial"/>
+                <w:noProof/>
+                <w:webHidden/>
+                <w:sz w:val="24"/>
+                <w:szCs w:val="24"/>
+              </w:rPr>
+              <w:instrText xml:space="preserve"> PAGEREF _Toc367352771 \h </w:instrText>
+            </w:r>
+            <w:r>
+              <w:rPr>
+                <w:rFonts w:ascii="Arial" w:hAnsi="Arial" w:cs="Arial"/>
+                <w:noProof/>
+                <w:webHidden/>
+                <w:sz w:val="24"/>
+                <w:szCs w:val="24"/>
+              </w:rPr>
+            </w:r>
+            <w:r>
+              <w:rPr>
+                <w:rFonts w:ascii="Arial" w:hAnsi="Arial" w:cs="Arial"/>
+                <w:noProof/>
+                <w:webHidden/>
+                <w:sz w:val="24"/>
+                <w:szCs w:val="24"/>
+              </w:rPr>
+              <w:fldChar w:fldCharType="separate"/>
+            </w:r>
+            <w:r>
+              <w:rPr>
+                <w:rFonts w:ascii="Arial" w:hAnsi="Arial" w:cs="Arial"/>
+                <w:noProof/>
+                <w:webHidden/>
+                <w:sz w:val="24"/>
+                <w:szCs w:val="24"/>
+              </w:rPr>
+              <w:t>6</w:t>
+            </w:r>
+            <w:r>
+              <w:rPr>
+                <w:rFonts w:ascii="Arial" w:hAnsi="Arial" w:cs="Arial"/>
+                <w:noProof/>
+                <w:webHidden/>
+                <w:sz w:val="24"/>
+                <w:szCs w:val="24"/>
+              </w:rPr>
+              <w:fldChar w:fldCharType="end"/>
+            </w:r>
+          </w:hyperlink>
+        </w:p>
+        <w:p>
+          <w:pPr>
+            <w:pStyle w:val="Sumrio2"/>
+            <w:tabs>
+              <w:tab w:val="right" w:leader="dot" w:pos="9350"/>
+            </w:tabs>
+            <w:rPr>
+              <w:rFonts w:ascii="Arial" w:eastAsiaTheme="minorEastAsia" w:hAnsi="Arial" w:cs="Arial"/>
+              <w:i w:val="0"/>
+              <w:iCs w:val="0"/>
+              <w:noProof/>
+              <w:snapToGrid/>
+              <w:sz w:val="24"/>
+              <w:szCs w:val="24"/>
+              <w:lang w:val="pt-BR" w:eastAsia="pt-BR"/>
+            </w:rPr>
+          </w:pPr>
+          <w:hyperlink w:anchor="_Toc367352772" w:history="1">
+            <w:r>
+              <w:rPr>
+                <w:rStyle w:val="Hyperlink"/>
+                <w:rFonts w:ascii="Arial" w:hAnsi="Arial" w:cs="Arial"/>
+                <w:noProof/>
+                <w:sz w:val="24"/>
+                <w:szCs w:val="24"/>
+                <w:lang w:val="pt-BR"/>
+              </w:rPr>
+              <w:t>3.10 Configuração</w:t>
+            </w:r>
+            <w:r>
+              <w:rPr>
+                <w:rFonts w:ascii="Arial" w:hAnsi="Arial" w:cs="Arial"/>
+                <w:noProof/>
+                <w:webHidden/>
+                <w:sz w:val="24"/>
+                <w:szCs w:val="24"/>
+              </w:rPr>
+              <w:tab/>
+            </w:r>
+            <w:r>
+              <w:rPr>
+                <w:rFonts w:ascii="Arial" w:hAnsi="Arial" w:cs="Arial"/>
+                <w:noProof/>
+                <w:webHidden/>
+                <w:sz w:val="24"/>
+                <w:szCs w:val="24"/>
+              </w:rPr>
+              <w:fldChar w:fldCharType="begin"/>
+            </w:r>
+            <w:r>
+              <w:rPr>
+                <w:rFonts w:ascii="Arial" w:hAnsi="Arial" w:cs="Arial"/>
+                <w:noProof/>
+                <w:webHidden/>
+                <w:sz w:val="24"/>
+                <w:szCs w:val="24"/>
+              </w:rPr>
+              <w:instrText xml:space="preserve"> PAGEREF _Toc367352772 \h </w:instrText>
+            </w:r>
+            <w:r>
+              <w:rPr>
+                <w:rFonts w:ascii="Arial" w:hAnsi="Arial" w:cs="Arial"/>
+                <w:noProof/>
+                <w:webHidden/>
+                <w:sz w:val="24"/>
+                <w:szCs w:val="24"/>
+              </w:rPr>
+            </w:r>
+            <w:r>
+              <w:rPr>
+                <w:rFonts w:ascii="Arial" w:hAnsi="Arial" w:cs="Arial"/>
+                <w:noProof/>
+                <w:webHidden/>
+                <w:sz w:val="24"/>
+                <w:szCs w:val="24"/>
+              </w:rPr>
+              <w:fldChar w:fldCharType="separate"/>
+            </w:r>
+            <w:r>
+              <w:rPr>
+                <w:rFonts w:ascii="Arial" w:hAnsi="Arial" w:cs="Arial"/>
+                <w:noProof/>
+                <w:webHidden/>
+                <w:sz w:val="24"/>
+                <w:szCs w:val="24"/>
+              </w:rPr>
+              <w:t>6</w:t>
+            </w:r>
+            <w:r>
+              <w:rPr>
+                <w:rFonts w:ascii="Arial" w:hAnsi="Arial" w:cs="Arial"/>
+                <w:noProof/>
+                <w:webHidden/>
+                <w:sz w:val="24"/>
+                <w:szCs w:val="24"/>
+              </w:rPr>
+              <w:fldChar w:fldCharType="end"/>
+            </w:r>
+          </w:hyperlink>
+        </w:p>
+        <w:p>
+          <w:pPr>
+            <w:pStyle w:val="Sumrio2"/>
+            <w:tabs>
+              <w:tab w:val="right" w:leader="dot" w:pos="9350"/>
+            </w:tabs>
+            <w:rPr>
+              <w:rFonts w:ascii="Arial" w:eastAsiaTheme="minorEastAsia" w:hAnsi="Arial" w:cs="Arial"/>
+              <w:i w:val="0"/>
+              <w:iCs w:val="0"/>
+              <w:noProof/>
+              <w:snapToGrid/>
+              <w:sz w:val="24"/>
+              <w:szCs w:val="24"/>
+              <w:lang w:val="pt-BR" w:eastAsia="pt-BR"/>
+            </w:rPr>
+          </w:pPr>
+          <w:hyperlink w:anchor="_Toc367352773" w:history="1">
+            <w:r>
+              <w:rPr>
+                <w:rStyle w:val="Hyperlink"/>
+                <w:rFonts w:ascii="Arial" w:hAnsi="Arial" w:cs="Arial"/>
+                <w:noProof/>
+                <w:sz w:val="24"/>
+                <w:szCs w:val="24"/>
+                <w:lang w:val="pt-BR"/>
+              </w:rPr>
+              <w:t>3.11 Requisitos</w:t>
+            </w:r>
+            <w:r>
+              <w:rPr>
+                <w:rFonts w:ascii="Arial" w:hAnsi="Arial" w:cs="Arial"/>
+                <w:noProof/>
+                <w:webHidden/>
+                <w:sz w:val="24"/>
+                <w:szCs w:val="24"/>
+              </w:rPr>
+              <w:tab/>
+            </w:r>
+            <w:r>
+              <w:rPr>
+                <w:rFonts w:ascii="Arial" w:hAnsi="Arial" w:cs="Arial"/>
+                <w:noProof/>
+                <w:webHidden/>
+                <w:sz w:val="24"/>
+                <w:szCs w:val="24"/>
+              </w:rPr>
+              <w:fldChar w:fldCharType="begin"/>
+            </w:r>
+            <w:r>
+              <w:rPr>
+                <w:rFonts w:ascii="Arial" w:hAnsi="Arial" w:cs="Arial"/>
+                <w:noProof/>
+                <w:webHidden/>
+                <w:sz w:val="24"/>
+                <w:szCs w:val="24"/>
+              </w:rPr>
+              <w:instrText xml:space="preserve"> PAGEREF _Toc367352773 \h </w:instrText>
+            </w:r>
+            <w:r>
+              <w:rPr>
+                <w:rFonts w:ascii="Arial" w:hAnsi="Arial" w:cs="Arial"/>
+                <w:noProof/>
+                <w:webHidden/>
+                <w:sz w:val="24"/>
+                <w:szCs w:val="24"/>
+              </w:rPr>
+            </w:r>
+            <w:r>
+              <w:rPr>
+                <w:rFonts w:ascii="Arial" w:hAnsi="Arial" w:cs="Arial"/>
+                <w:noProof/>
+                <w:webHidden/>
+                <w:sz w:val="24"/>
+                <w:szCs w:val="24"/>
+              </w:rPr>
+              <w:fldChar w:fldCharType="separate"/>
+            </w:r>
+            <w:r>
+              <w:rPr>
+                <w:rFonts w:ascii="Arial" w:hAnsi="Arial" w:cs="Arial"/>
+                <w:noProof/>
+                <w:webHidden/>
+                <w:sz w:val="24"/>
+                <w:szCs w:val="24"/>
+              </w:rPr>
+              <w:t>6</w:t>
+            </w:r>
+            <w:r>
+              <w:rPr>
+                <w:rFonts w:ascii="Arial" w:hAnsi="Arial" w:cs="Arial"/>
+                <w:noProof/>
+                <w:webHidden/>
+                <w:sz w:val="24"/>
+                <w:szCs w:val="24"/>
+              </w:rPr>
+              <w:fldChar w:fldCharType="end"/>
+            </w:r>
+          </w:hyperlink>
+        </w:p>
+        <w:p>
+          <w:pPr>
+            <w:pStyle w:val="Sumrio2"/>
+            <w:tabs>
+              <w:tab w:val="right" w:leader="dot" w:pos="9350"/>
+            </w:tabs>
+            <w:rPr>
+              <w:rFonts w:ascii="Arial" w:eastAsiaTheme="minorEastAsia" w:hAnsi="Arial" w:cs="Arial"/>
+              <w:i w:val="0"/>
+              <w:iCs w:val="0"/>
+              <w:noProof/>
+              <w:snapToGrid/>
+              <w:sz w:val="24"/>
+              <w:szCs w:val="24"/>
+              <w:lang w:val="pt-BR" w:eastAsia="pt-BR"/>
+            </w:rPr>
+          </w:pPr>
+          <w:hyperlink w:anchor="_Toc367352774" w:history="1">
+            <w:r>
+              <w:rPr>
+                <w:rStyle w:val="Hyperlink"/>
+                <w:rFonts w:ascii="Arial" w:hAnsi="Arial" w:cs="Arial"/>
+                <w:noProof/>
+                <w:sz w:val="24"/>
+                <w:szCs w:val="24"/>
+                <w:lang w:val="pt-BR"/>
+              </w:rPr>
+              <w:t>3.12 Reutilização</w:t>
+            </w:r>
+            <w:r>
+              <w:rPr>
+                <w:rFonts w:ascii="Arial" w:hAnsi="Arial" w:cs="Arial"/>
+                <w:noProof/>
+                <w:webHidden/>
+                <w:sz w:val="24"/>
+                <w:szCs w:val="24"/>
+              </w:rPr>
+              <w:tab/>
+            </w:r>
+            <w:r>
+              <w:rPr>
+                <w:rFonts w:ascii="Arial" w:hAnsi="Arial" w:cs="Arial"/>
+                <w:noProof/>
+                <w:webHidden/>
+                <w:sz w:val="24"/>
+                <w:szCs w:val="24"/>
+              </w:rPr>
+              <w:fldChar w:fldCharType="begin"/>
+            </w:r>
+            <w:r>
+              <w:rPr>
+                <w:rFonts w:ascii="Arial" w:hAnsi="Arial" w:cs="Arial"/>
+                <w:noProof/>
+                <w:webHidden/>
+                <w:sz w:val="24"/>
+                <w:szCs w:val="24"/>
+              </w:rPr>
+              <w:instrText xml:space="preserve"> PAGEREF _Toc367352774 \h </w:instrText>
+            </w:r>
+            <w:r>
+              <w:rPr>
+                <w:rFonts w:ascii="Arial" w:hAnsi="Arial" w:cs="Arial"/>
+                <w:noProof/>
+                <w:webHidden/>
+                <w:sz w:val="24"/>
+                <w:szCs w:val="24"/>
+              </w:rPr>
+            </w:r>
+            <w:r>
+              <w:rPr>
+                <w:rFonts w:ascii="Arial" w:hAnsi="Arial" w:cs="Arial"/>
+                <w:noProof/>
+                <w:webHidden/>
+                <w:sz w:val="24"/>
+                <w:szCs w:val="24"/>
+              </w:rPr>
+              <w:fldChar w:fldCharType="separate"/>
+            </w:r>
+            <w:r>
+              <w:rPr>
+                <w:rFonts w:ascii="Arial" w:hAnsi="Arial" w:cs="Arial"/>
+                <w:noProof/>
+                <w:webHidden/>
+                <w:sz w:val="24"/>
+                <w:szCs w:val="24"/>
+              </w:rPr>
+              <w:t>6</w:t>
+            </w:r>
+            <w:r>
+              <w:rPr>
+                <w:rFonts w:ascii="Arial" w:hAnsi="Arial" w:cs="Arial"/>
+                <w:noProof/>
+                <w:webHidden/>
+                <w:sz w:val="24"/>
+                <w:szCs w:val="24"/>
+              </w:rPr>
+              <w:fldChar w:fldCharType="end"/>
+            </w:r>
+          </w:hyperlink>
+        </w:p>
+        <w:p>
+          <w:pPr>
+            <w:pStyle w:val="Sumrio2"/>
+            <w:tabs>
+              <w:tab w:val="right" w:leader="dot" w:pos="9350"/>
+            </w:tabs>
+            <w:rPr>
+              <w:rFonts w:ascii="Arial" w:eastAsiaTheme="minorEastAsia" w:hAnsi="Arial" w:cs="Arial"/>
+              <w:i w:val="0"/>
+              <w:iCs w:val="0"/>
+              <w:noProof/>
+              <w:snapToGrid/>
+              <w:sz w:val="24"/>
+              <w:szCs w:val="24"/>
+              <w:lang w:val="pt-BR" w:eastAsia="pt-BR"/>
+            </w:rPr>
+          </w:pPr>
+          <w:hyperlink w:anchor="_Toc367352775" w:history="1">
+            <w:r>
+              <w:rPr>
+                <w:rStyle w:val="Hyperlink"/>
+                <w:rFonts w:ascii="Arial" w:hAnsi="Arial" w:cs="Arial"/>
+                <w:noProof/>
+                <w:sz w:val="24"/>
+                <w:szCs w:val="24"/>
+                <w:lang w:val="pt-BR"/>
+              </w:rPr>
+              <w:t>3.13 Medição</w:t>
+            </w:r>
+            <w:r>
+              <w:rPr>
+                <w:rFonts w:ascii="Arial" w:hAnsi="Arial" w:cs="Arial"/>
+                <w:noProof/>
+                <w:webHidden/>
+                <w:sz w:val="24"/>
+                <w:szCs w:val="24"/>
+              </w:rPr>
+              <w:tab/>
+            </w:r>
+            <w:r>
+              <w:rPr>
+                <w:rFonts w:ascii="Arial" w:hAnsi="Arial" w:cs="Arial"/>
+                <w:noProof/>
+                <w:webHidden/>
+                <w:sz w:val="24"/>
+                <w:szCs w:val="24"/>
+              </w:rPr>
+              <w:fldChar w:fldCharType="begin"/>
+            </w:r>
+            <w:r>
+              <w:rPr>
+                <w:rFonts w:ascii="Arial" w:hAnsi="Arial" w:cs="Arial"/>
+                <w:noProof/>
+                <w:webHidden/>
+                <w:sz w:val="24"/>
+                <w:szCs w:val="24"/>
+              </w:rPr>
+              <w:instrText xml:space="preserve"> PAGEREF _Toc367352775 \h </w:instrText>
+            </w:r>
+            <w:r>
+              <w:rPr>
+                <w:rFonts w:ascii="Arial" w:hAnsi="Arial" w:cs="Arial"/>
+                <w:noProof/>
+                <w:webHidden/>
+                <w:sz w:val="24"/>
+                <w:szCs w:val="24"/>
+              </w:rPr>
+            </w:r>
+            <w:r>
+              <w:rPr>
+                <w:rFonts w:ascii="Arial" w:hAnsi="Arial" w:cs="Arial"/>
+                <w:noProof/>
+                <w:webHidden/>
+                <w:sz w:val="24"/>
+                <w:szCs w:val="24"/>
+              </w:rPr>
+              <w:fldChar w:fldCharType="separate"/>
+            </w:r>
+            <w:r>
+              <w:rPr>
+                <w:rFonts w:ascii="Arial" w:hAnsi="Arial" w:cs="Arial"/>
+                <w:noProof/>
+                <w:webHidden/>
+                <w:sz w:val="24"/>
+                <w:szCs w:val="24"/>
+              </w:rPr>
+              <w:t>6</w:t>
+            </w:r>
+            <w:r>
+              <w:rPr>
+                <w:rFonts w:ascii="Arial" w:hAnsi="Arial" w:cs="Arial"/>
+                <w:noProof/>
+                <w:webHidden/>
+                <w:sz w:val="24"/>
+                <w:szCs w:val="24"/>
+              </w:rPr>
+              <w:fldChar w:fldCharType="end"/>
+            </w:r>
+          </w:hyperlink>
+        </w:p>
+        <w:p>
+          <w:pPr>
+            <w:pStyle w:val="Sumrio2"/>
+            <w:tabs>
+              <w:tab w:val="right" w:leader="dot" w:pos="9350"/>
+            </w:tabs>
+            <w:rPr>
+              <w:rFonts w:ascii="Arial" w:eastAsiaTheme="minorEastAsia" w:hAnsi="Arial" w:cs="Arial"/>
+              <w:i w:val="0"/>
+              <w:iCs w:val="0"/>
+              <w:noProof/>
+              <w:snapToGrid/>
+              <w:sz w:val="24"/>
+              <w:szCs w:val="24"/>
+              <w:lang w:val="pt-BR" w:eastAsia="pt-BR"/>
+            </w:rPr>
+          </w:pPr>
+          <w:hyperlink w:anchor="_Toc367352776" w:history="1">
+            <w:r>
+              <w:rPr>
+                <w:rStyle w:val="Hyperlink"/>
+                <w:rFonts w:ascii="Arial" w:hAnsi="Arial" w:cs="Arial"/>
+                <w:noProof/>
+                <w:sz w:val="24"/>
+                <w:szCs w:val="24"/>
+                <w:lang w:val="pt-BR"/>
+              </w:rPr>
+              <w:t>3.14 Qualidade de Processo</w:t>
+            </w:r>
+            <w:r>
+              <w:rPr>
+                <w:rFonts w:ascii="Arial" w:hAnsi="Arial" w:cs="Arial"/>
+                <w:noProof/>
+                <w:webHidden/>
+                <w:sz w:val="24"/>
+                <w:szCs w:val="24"/>
+              </w:rPr>
+              <w:tab/>
+            </w:r>
+            <w:r>
+              <w:rPr>
+                <w:rFonts w:ascii="Arial" w:hAnsi="Arial" w:cs="Arial"/>
+                <w:noProof/>
+                <w:webHidden/>
+                <w:sz w:val="24"/>
+                <w:szCs w:val="24"/>
+              </w:rPr>
+              <w:fldChar w:fldCharType="begin"/>
+            </w:r>
+            <w:r>
+              <w:rPr>
+                <w:rFonts w:ascii="Arial" w:hAnsi="Arial" w:cs="Arial"/>
+                <w:noProof/>
+                <w:webHidden/>
+                <w:sz w:val="24"/>
+                <w:szCs w:val="24"/>
+              </w:rPr>
+              <w:instrText xml:space="preserve"> PAGEREF _Toc367352776 \h </w:instrText>
+            </w:r>
+            <w:r>
+              <w:rPr>
+                <w:rFonts w:ascii="Arial" w:hAnsi="Arial" w:cs="Arial"/>
+                <w:noProof/>
+                <w:webHidden/>
+                <w:sz w:val="24"/>
+                <w:szCs w:val="24"/>
+              </w:rPr>
+            </w:r>
+            <w:r>
+              <w:rPr>
+                <w:rFonts w:ascii="Arial" w:hAnsi="Arial" w:cs="Arial"/>
+                <w:noProof/>
+                <w:webHidden/>
+                <w:sz w:val="24"/>
+                <w:szCs w:val="24"/>
+              </w:rPr>
+              <w:fldChar w:fldCharType="separate"/>
+            </w:r>
+            <w:r>
+              <w:rPr>
+                <w:rFonts w:ascii="Arial" w:hAnsi="Arial" w:cs="Arial"/>
+                <w:noProof/>
+                <w:webHidden/>
+                <w:sz w:val="24"/>
+                <w:szCs w:val="24"/>
+              </w:rPr>
+              <w:t>6</w:t>
+            </w:r>
+            <w:r>
+              <w:rPr>
+                <w:rFonts w:ascii="Arial" w:hAnsi="Arial" w:cs="Arial"/>
+                <w:noProof/>
+                <w:webHidden/>
+                <w:sz w:val="24"/>
+                <w:szCs w:val="24"/>
+              </w:rPr>
+              <w:fldChar w:fldCharType="end"/>
+            </w:r>
+          </w:hyperlink>
+        </w:p>
+        <w:p>
+          <w:pPr>
+            <w:pStyle w:val="Sumrio2"/>
+            <w:tabs>
+              <w:tab w:val="right" w:leader="dot" w:pos="9350"/>
+            </w:tabs>
+            <w:rPr>
+              <w:rFonts w:ascii="Arial" w:eastAsiaTheme="minorEastAsia" w:hAnsi="Arial" w:cs="Arial"/>
+              <w:i w:val="0"/>
+              <w:iCs w:val="0"/>
+              <w:noProof/>
+              <w:snapToGrid/>
+              <w:sz w:val="24"/>
+              <w:szCs w:val="24"/>
+              <w:lang w:val="pt-BR" w:eastAsia="pt-BR"/>
+            </w:rPr>
+          </w:pPr>
+          <w:hyperlink w:anchor="_Toc367352777" w:history="1">
+            <w:r>
+              <w:rPr>
+                <w:rStyle w:val="Hyperlink"/>
+                <w:rFonts w:ascii="Arial" w:hAnsi="Arial" w:cs="Arial"/>
+                <w:noProof/>
+                <w:sz w:val="24"/>
+                <w:szCs w:val="24"/>
+                <w:lang w:val="pt-BR"/>
+              </w:rPr>
+              <w:t>3.15 Testes</w:t>
+            </w:r>
+            <w:r>
+              <w:rPr>
+                <w:rFonts w:ascii="Arial" w:hAnsi="Arial" w:cs="Arial"/>
+                <w:noProof/>
+                <w:webHidden/>
+                <w:sz w:val="24"/>
+                <w:szCs w:val="24"/>
+              </w:rPr>
+              <w:tab/>
+            </w:r>
+            <w:r>
+              <w:rPr>
+                <w:rFonts w:ascii="Arial" w:hAnsi="Arial" w:cs="Arial"/>
+                <w:noProof/>
+                <w:webHidden/>
+                <w:sz w:val="24"/>
+                <w:szCs w:val="24"/>
+              </w:rPr>
+              <w:fldChar w:fldCharType="begin"/>
+            </w:r>
+            <w:r>
+              <w:rPr>
+                <w:rFonts w:ascii="Arial" w:hAnsi="Arial" w:cs="Arial"/>
+                <w:noProof/>
+                <w:webHidden/>
+                <w:sz w:val="24"/>
+                <w:szCs w:val="24"/>
+              </w:rPr>
+              <w:instrText xml:space="preserve"> PAGEREF _Toc367352777 \h </w:instrText>
+            </w:r>
+            <w:r>
+              <w:rPr>
+                <w:rFonts w:ascii="Arial" w:hAnsi="Arial" w:cs="Arial"/>
+                <w:noProof/>
+                <w:webHidden/>
+                <w:sz w:val="24"/>
+                <w:szCs w:val="24"/>
+              </w:rPr>
+            </w:r>
+            <w:r>
+              <w:rPr>
+                <w:rFonts w:ascii="Arial" w:hAnsi="Arial" w:cs="Arial"/>
+                <w:noProof/>
+                <w:webHidden/>
+                <w:sz w:val="24"/>
+                <w:szCs w:val="24"/>
+              </w:rPr>
+              <w:fldChar w:fldCharType="separate"/>
+            </w:r>
+            <w:r>
+              <w:rPr>
+                <w:rFonts w:ascii="Arial" w:hAnsi="Arial" w:cs="Arial"/>
+                <w:noProof/>
+                <w:webHidden/>
+                <w:sz w:val="24"/>
+                <w:szCs w:val="24"/>
+              </w:rPr>
+              <w:t>6</w:t>
             </w:r>
             <w:r>
               <w:rPr>
@@ -2107,12 +3314,11 @@
           <w:lang w:val="pt-BR"/>
         </w:rPr>
       </w:pPr>
-      <w:bookmarkStart w:id="1" w:name="_Toc524312826"/>
-      <w:bookmarkStart w:id="2" w:name="_Toc366447331"/>
-      <w:bookmarkStart w:id="3" w:name="_Toc366447349"/>
-      <w:bookmarkStart w:id="4" w:name="_Toc447095880"/>
-      <w:bookmarkStart w:id="5" w:name="_Toc456600917"/>
-      <w:bookmarkStart w:id="6" w:name="_Toc456598586"/>
+      <w:bookmarkStart w:id="4" w:name="_Toc524312826"/>
+      <w:bookmarkStart w:id="5" w:name="_Toc366447331"/>
+      <w:bookmarkStart w:id="6" w:name="_Toc447095880"/>
+      <w:bookmarkStart w:id="7" w:name="_Toc456600917"/>
+      <w:bookmarkStart w:id="8" w:name="_Toc456598586"/>
       <w:r>
         <w:rPr>
           <w:rFonts w:cs="Arial"/>
@@ -2121,12 +3327,6 @@
         <w:br w:type="page"/>
       </w:r>
     </w:p>
-    <w:bookmarkEnd w:id="1"/>
-    <w:bookmarkEnd w:id="2"/>
-    <w:bookmarkEnd w:id="3"/>
-    <w:bookmarkEnd w:id="4"/>
-    <w:bookmarkEnd w:id="5"/>
-    <w:bookmarkEnd w:id="6"/>
     <w:p>
       <w:pPr>
         <w:pStyle w:val="Ttulo1"/>
@@ -2137,12 +3337,25 @@
           <w:lang w:val="pt-BR"/>
         </w:rPr>
       </w:pPr>
+      <w:bookmarkStart w:id="9" w:name="_Toc367352754"/>
+      <w:bookmarkEnd w:id="4"/>
+      <w:bookmarkEnd w:id="5"/>
+      <w:bookmarkEnd w:id="6"/>
+      <w:bookmarkEnd w:id="7"/>
+      <w:bookmarkEnd w:id="8"/>
       <w:r>
         <w:rPr>
           <w:lang w:val="pt-BR"/>
         </w:rPr>
         <w:lastRenderedPageBreak/>
-        <w:t xml:space="preserve">1. Introdução </w:t>
+        <w:t>1. Introdução</w:t>
+      </w:r>
+      <w:bookmarkEnd w:id="9"/>
+      <w:r>
+        <w:rPr>
+          <w:lang w:val="pt-BR"/>
+        </w:rPr>
+        <w:t xml:space="preserve"> </w:t>
       </w:r>
     </w:p>
     <w:p>
@@ -2191,13 +3404,23 @@
           <w:lang w:val="pt-BR"/>
         </w:rPr>
       </w:pPr>
-      <w:r>
-        <w:rPr>
-          <w:sz w:val="24"/>
-          <w:szCs w:val="24"/>
-          <w:lang w:val="pt-BR"/>
-        </w:rPr>
-        <w:t xml:space="preserve">1.1 Finalidade </w:t>
+      <w:bookmarkStart w:id="10" w:name="_Toc367352755"/>
+      <w:r>
+        <w:rPr>
+          <w:sz w:val="24"/>
+          <w:szCs w:val="24"/>
+          <w:lang w:val="pt-BR"/>
+        </w:rPr>
+        <w:t>1.1 Finalidade</w:t>
+      </w:r>
+      <w:bookmarkEnd w:id="10"/>
+      <w:r>
+        <w:rPr>
+          <w:sz w:val="24"/>
+          <w:szCs w:val="24"/>
+          <w:lang w:val="pt-BR"/>
+        </w:rPr>
+        <w:t xml:space="preserve"> </w:t>
       </w:r>
     </w:p>
     <w:p>
@@ -2245,13 +3468,23 @@
           <w:lang w:val="pt-BR"/>
         </w:rPr>
       </w:pPr>
-      <w:r>
-        <w:rPr>
-          <w:sz w:val="24"/>
-          <w:szCs w:val="24"/>
-          <w:lang w:val="pt-BR"/>
-        </w:rPr>
-        <w:t xml:space="preserve">1.2 Escopo </w:t>
+      <w:bookmarkStart w:id="11" w:name="_Toc367352756"/>
+      <w:r>
+        <w:rPr>
+          <w:sz w:val="24"/>
+          <w:szCs w:val="24"/>
+          <w:lang w:val="pt-BR"/>
+        </w:rPr>
+        <w:t>1.2 Escopo</w:t>
+      </w:r>
+      <w:bookmarkEnd w:id="11"/>
+      <w:r>
+        <w:rPr>
+          <w:sz w:val="24"/>
+          <w:szCs w:val="24"/>
+          <w:lang w:val="pt-BR"/>
+        </w:rPr>
+        <w:t xml:space="preserve"> </w:t>
       </w:r>
     </w:p>
     <w:p>
@@ -2298,11 +3531,19 @@
           <w:lang w:val="pt-BR"/>
         </w:rPr>
       </w:pPr>
-      <w:r>
-        <w:rPr>
-          <w:lang w:val="pt-BR"/>
-        </w:rPr>
-        <w:t xml:space="preserve">2. Ciclo de vida do projeto </w:t>
+      <w:bookmarkStart w:id="12" w:name="_Toc367352757"/>
+      <w:r>
+        <w:rPr>
+          <w:lang w:val="pt-BR"/>
+        </w:rPr>
+        <w:t>2. Ciclo de vida do projeto</w:t>
+      </w:r>
+      <w:bookmarkEnd w:id="12"/>
+      <w:r>
+        <w:rPr>
+          <w:lang w:val="pt-BR"/>
+        </w:rPr>
+        <w:t xml:space="preserve"> </w:t>
       </w:r>
     </w:p>
     <w:p>
@@ -2350,14 +3591,7 @@
           <w:lang w:val="pt-BR"/>
         </w:rPr>
       </w:pPr>
-      <w:r>
-        <w:rPr>
-          <w:sz w:val="24"/>
-          <w:szCs w:val="24"/>
-          <w:lang w:val="pt-BR"/>
-        </w:rPr>
-        <w:t xml:space="preserve">2.1 </w:t>
-      </w:r>
+      <w:bookmarkStart w:id="13" w:name="_Toc367352758"/>
       <w:proofErr w:type="gramStart"/>
       <w:r>
         <w:rPr>
@@ -2365,7 +3599,15 @@
           <w:szCs w:val="24"/>
           <w:lang w:val="pt-BR"/>
         </w:rPr>
-        <w:t>Analise</w:t>
+        <w:t>2.1 Aná</w:t>
+      </w:r>
+      <w:r>
+        <w:rPr>
+          <w:sz w:val="24"/>
+          <w:szCs w:val="24"/>
+          <w:lang w:val="pt-BR"/>
+        </w:rPr>
+        <w:t>lise</w:t>
       </w:r>
       <w:proofErr w:type="gramEnd"/>
       <w:r>
@@ -2376,6 +3618,7 @@
         </w:rPr>
         <w:t xml:space="preserve"> inicial</w:t>
       </w:r>
+      <w:bookmarkEnd w:id="13"/>
     </w:p>
     <w:p>
       <w:pPr>
@@ -2460,6 +3703,7 @@
           <w:lang w:val="pt-BR"/>
         </w:rPr>
       </w:pPr>
+      <w:bookmarkStart w:id="14" w:name="_Toc367352759"/>
       <w:proofErr w:type="gramStart"/>
       <w:r>
         <w:rPr>
@@ -2478,6 +3722,7 @@
         </w:rPr>
         <w:t xml:space="preserve"> Sprint</w:t>
       </w:r>
+      <w:bookmarkEnd w:id="14"/>
     </w:p>
     <w:p>
       <w:pPr>
@@ -2580,6 +3825,7 @@
           <w:lang w:val="pt-BR"/>
         </w:rPr>
       </w:pPr>
+      <w:bookmarkStart w:id="15" w:name="_Toc367352760"/>
       <w:r>
         <w:rPr>
           <w:sz w:val="24"/>
@@ -2588,6 +3834,25 @@
         </w:rPr>
         <w:t>2.4 Entregar</w:t>
       </w:r>
+      <w:r>
+        <w:rPr>
+          <w:sz w:val="24"/>
+          <w:szCs w:val="24"/>
+          <w:lang w:val="pt-BR"/>
+        </w:rPr>
+        <w:t xml:space="preserve"> </w:t>
+      </w:r>
+      <w:proofErr w:type="gramStart"/>
+      <w:r>
+        <w:rPr>
+          <w:sz w:val="24"/>
+          <w:szCs w:val="24"/>
+          <w:lang w:val="pt-BR"/>
+        </w:rPr>
+        <w:t>1</w:t>
+      </w:r>
+      <w:bookmarkEnd w:id="15"/>
+      <w:proofErr w:type="gramEnd"/>
     </w:p>
     <w:p>
       <w:pPr>
@@ -2635,11 +3900,239 @@
           <w:szCs w:val="24"/>
           <w:lang w:val="pt-BR"/>
         </w:rPr>
-        <w:t xml:space="preserve"> 13/09/2013 com</w:t>
+        <w:t xml:space="preserve"> 13/09/2013 com entrega </w:t>
+      </w:r>
+      <w:r>
+        <w:rPr>
+          <w:rFonts w:ascii="Arial" w:hAnsi="Arial" w:cs="Arial"/>
+          <w:sz w:val="24"/>
+          <w:szCs w:val="24"/>
+          <w:lang w:val="pt-BR"/>
+        </w:rPr>
+        <w:t xml:space="preserve">preliminar </w:t>
+      </w:r>
+      <w:r>
+        <w:rPr>
+          <w:rFonts w:ascii="Arial" w:hAnsi="Arial" w:cs="Arial"/>
+          <w:sz w:val="24"/>
+          <w:szCs w:val="24"/>
+          <w:lang w:val="pt-BR"/>
+        </w:rPr>
+        <w:t>do produto</w:t>
+      </w:r>
+      <w:r>
+        <w:rPr>
+          <w:rFonts w:ascii="Arial" w:hAnsi="Arial" w:cs="Arial"/>
+          <w:sz w:val="24"/>
+          <w:szCs w:val="24"/>
+          <w:lang w:val="pt-BR"/>
+        </w:rPr>
+        <w:t xml:space="preserve">. Desta fase </w:t>
+      </w:r>
+      <w:r>
+        <w:rPr>
+          <w:rFonts w:ascii="Arial" w:hAnsi="Arial" w:cs="Arial"/>
+          <w:sz w:val="24"/>
+          <w:szCs w:val="24"/>
+          <w:lang w:val="pt-BR"/>
+        </w:rPr>
+        <w:t>foram</w:t>
+      </w:r>
+      <w:r>
+        <w:rPr>
+          <w:rFonts w:ascii="Arial" w:hAnsi="Arial" w:cs="Arial"/>
+          <w:sz w:val="24"/>
+          <w:szCs w:val="24"/>
+          <w:lang w:val="pt-BR"/>
+        </w:rPr>
+        <w:t xml:space="preserve"> </w:t>
+      </w:r>
+      <w:r>
+        <w:rPr>
+          <w:rFonts w:ascii="Arial" w:hAnsi="Arial" w:cs="Arial"/>
+          <w:sz w:val="24"/>
+          <w:szCs w:val="24"/>
+          <w:lang w:val="pt-BR"/>
+        </w:rPr>
+        <w:t>apresentado</w:t>
+      </w:r>
+      <w:r>
+        <w:rPr>
+          <w:rFonts w:ascii="Arial" w:hAnsi="Arial" w:cs="Arial"/>
+          <w:sz w:val="24"/>
+          <w:szCs w:val="24"/>
+          <w:lang w:val="pt-BR"/>
+        </w:rPr>
+        <w:t>s os artefatos do projeto e o produto feito até o momento</w:t>
+      </w:r>
+      <w:r>
+        <w:rPr>
+          <w:rFonts w:ascii="Arial" w:hAnsi="Arial" w:cs="Arial"/>
+          <w:sz w:val="24"/>
+          <w:szCs w:val="24"/>
+          <w:lang w:val="pt-BR"/>
+        </w:rPr>
+        <w:t xml:space="preserve">. Uma analise do que falta ser concluída foi feita com a </w:t>
+      </w:r>
+      <w:r>
+        <w:rPr>
+          <w:rFonts w:ascii="Arial" w:hAnsi="Arial" w:cs="Arial"/>
+          <w:sz w:val="24"/>
+          <w:szCs w:val="24"/>
+          <w:lang w:val="pt-BR"/>
+        </w:rPr>
+        <w:lastRenderedPageBreak/>
+        <w:t>equipe assumindo o risco para concluir o projeto.</w:t>
+      </w:r>
+    </w:p>
+    <w:p>
+      <w:pPr>
+        <w:spacing w:line="360" w:lineRule="auto"/>
+        <w:ind w:firstLine="720"/>
+        <w:jc w:val="both"/>
+        <w:rPr>
+          <w:rFonts w:ascii="Arial" w:hAnsi="Arial" w:cs="Arial"/>
+          <w:sz w:val="24"/>
+          <w:szCs w:val="24"/>
+          <w:lang w:val="pt-BR"/>
+        </w:rPr>
+      </w:pPr>
+    </w:p>
+    <w:p>
+      <w:pPr>
+        <w:pStyle w:val="Ttulo2"/>
+        <w:spacing w:before="0" w:after="0"/>
+        <w:jc w:val="both"/>
+        <w:rPr>
+          <w:sz w:val="24"/>
+          <w:szCs w:val="24"/>
+          <w:lang w:val="pt-BR"/>
+        </w:rPr>
+      </w:pPr>
+      <w:bookmarkStart w:id="16" w:name="_Toc367352761"/>
+      <w:r>
+        <w:rPr>
+          <w:sz w:val="24"/>
+          <w:szCs w:val="24"/>
+          <w:lang w:val="pt-BR"/>
+        </w:rPr>
+        <w:t>2.5</w:t>
+      </w:r>
+      <w:r>
+        <w:rPr>
+          <w:sz w:val="24"/>
+          <w:szCs w:val="24"/>
+          <w:lang w:val="pt-BR"/>
+        </w:rPr>
+        <w:t xml:space="preserve"> Entregar</w:t>
+      </w:r>
+      <w:r>
+        <w:rPr>
+          <w:sz w:val="24"/>
+          <w:szCs w:val="24"/>
+          <w:lang w:val="pt-BR"/>
+        </w:rPr>
+        <w:t xml:space="preserve"> </w:t>
       </w:r>
       <w:proofErr w:type="gramStart"/>
       <w:r>
         <w:rPr>
+          <w:sz w:val="24"/>
+          <w:szCs w:val="24"/>
+          <w:lang w:val="pt-BR"/>
+        </w:rPr>
+        <w:t>2</w:t>
+      </w:r>
+      <w:bookmarkEnd w:id="16"/>
+      <w:proofErr w:type="gramEnd"/>
+    </w:p>
+    <w:p>
+      <w:pPr>
+        <w:spacing w:line="360" w:lineRule="auto"/>
+        <w:ind w:firstLine="720"/>
+        <w:jc w:val="both"/>
+        <w:rPr>
+          <w:rFonts w:ascii="Arial" w:hAnsi="Arial" w:cs="Arial"/>
+          <w:sz w:val="24"/>
+          <w:szCs w:val="24"/>
+          <w:lang w:val="pt-BR"/>
+        </w:rPr>
+      </w:pPr>
+      <w:r>
+        <w:rPr>
+          <w:rFonts w:ascii="Arial" w:hAnsi="Arial" w:cs="Arial"/>
+          <w:sz w:val="24"/>
+          <w:szCs w:val="24"/>
+          <w:lang w:val="pt-BR"/>
+        </w:rPr>
+        <w:t>A fase inicia – se no dia</w:t>
+      </w:r>
+      <w:r>
+        <w:rPr>
+          <w:rFonts w:ascii="Arial" w:hAnsi="Arial" w:cs="Arial"/>
+          <w:sz w:val="24"/>
+          <w:szCs w:val="24"/>
+          <w:lang w:val="pt-BR"/>
+        </w:rPr>
+        <w:t xml:space="preserve"> </w:t>
+      </w:r>
+      <w:r>
+        <w:rPr>
+          <w:rFonts w:ascii="Arial" w:hAnsi="Arial" w:cs="Arial"/>
+          <w:sz w:val="24"/>
+          <w:szCs w:val="24"/>
+          <w:lang w:val="pt-BR"/>
+        </w:rPr>
+        <w:t>14/</w:t>
+      </w:r>
+      <w:r>
+        <w:rPr>
+          <w:rFonts w:ascii="Arial" w:hAnsi="Arial" w:cs="Arial"/>
+          <w:sz w:val="24"/>
+          <w:szCs w:val="24"/>
+          <w:lang w:val="pt-BR"/>
+        </w:rPr>
+        <w:t>09/2013</w:t>
+      </w:r>
+      <w:r>
+        <w:rPr>
+          <w:rFonts w:ascii="Arial" w:hAnsi="Arial" w:cs="Arial"/>
+          <w:sz w:val="24"/>
+          <w:szCs w:val="24"/>
+          <w:lang w:val="pt-BR"/>
+        </w:rPr>
+        <w:t xml:space="preserve"> e termina no dia</w:t>
+      </w:r>
+      <w:r>
+        <w:rPr>
+          <w:rFonts w:ascii="Arial" w:hAnsi="Arial" w:cs="Arial"/>
+          <w:sz w:val="24"/>
+          <w:szCs w:val="24"/>
+          <w:lang w:val="pt-BR"/>
+        </w:rPr>
+        <w:t xml:space="preserve"> </w:t>
+      </w:r>
+      <w:r>
+        <w:rPr>
+          <w:rFonts w:ascii="Arial" w:hAnsi="Arial" w:cs="Arial"/>
+          <w:sz w:val="24"/>
+          <w:szCs w:val="24"/>
+          <w:lang w:val="pt-BR"/>
+        </w:rPr>
+        <w:t>19</w:t>
+      </w:r>
+      <w:r>
+        <w:rPr>
+          <w:rFonts w:ascii="Arial" w:hAnsi="Arial" w:cs="Arial"/>
+          <w:sz w:val="24"/>
+          <w:szCs w:val="24"/>
+          <w:lang w:val="pt-BR"/>
+        </w:rPr>
+        <w:t>/09/2013 com</w:t>
+      </w:r>
+      <w:proofErr w:type="gramStart"/>
+      <w:r>
+        <w:rPr>
           <w:rFonts w:ascii="Arial" w:hAnsi="Arial" w:cs="Arial"/>
           <w:sz w:val="24"/>
           <w:szCs w:val="24"/>
@@ -2666,6 +4159,52 @@
         </w:rPr>
         <w:t xml:space="preserve">. Desta fase </w:t>
       </w:r>
+      <w:r>
+        <w:rPr>
+          <w:rFonts w:ascii="Arial" w:hAnsi="Arial" w:cs="Arial"/>
+          <w:sz w:val="24"/>
+          <w:szCs w:val="24"/>
+          <w:lang w:val="pt-BR"/>
+        </w:rPr>
+        <w:t>foram</w:t>
+      </w:r>
+      <w:r>
+        <w:rPr>
+          <w:rFonts w:ascii="Arial" w:hAnsi="Arial" w:cs="Arial"/>
+          <w:sz w:val="24"/>
+          <w:szCs w:val="24"/>
+          <w:lang w:val="pt-BR"/>
+        </w:rPr>
+        <w:t xml:space="preserve"> </w:t>
+      </w:r>
+      <w:r>
+        <w:rPr>
+          <w:rFonts w:ascii="Arial" w:hAnsi="Arial" w:cs="Arial"/>
+          <w:sz w:val="24"/>
+          <w:szCs w:val="24"/>
+          <w:lang w:val="pt-BR"/>
+        </w:rPr>
+        <w:t>encerrados</w:t>
+      </w:r>
+      <w:r>
+        <w:rPr>
+          <w:rFonts w:ascii="Arial" w:hAnsi="Arial" w:cs="Arial"/>
+          <w:sz w:val="24"/>
+          <w:szCs w:val="24"/>
+          <w:lang w:val="pt-BR"/>
+        </w:rPr>
+        <w:t xml:space="preserve"> os artefatos do projeto</w:t>
+      </w:r>
+      <w:r>
+        <w:rPr>
+          <w:rFonts w:ascii="Arial" w:hAnsi="Arial" w:cs="Arial"/>
+          <w:sz w:val="24"/>
+          <w:szCs w:val="24"/>
+          <w:lang w:val="pt-BR"/>
+        </w:rPr>
+        <w:t xml:space="preserve">, planilha de aderência ao nível F </w:t>
+      </w:r>
+      <w:proofErr w:type="spellStart"/>
       <w:proofErr w:type="gramStart"/>
       <w:r>
         <w:rPr>
@@ -2674,8 +4213,9 @@
           <w:szCs w:val="24"/>
           <w:lang w:val="pt-BR"/>
         </w:rPr>
-        <w:t>foi</w:t>
-      </w:r>
+        <w:t>MPSBr</w:t>
+      </w:r>
+      <w:proofErr w:type="spellEnd"/>
       <w:proofErr w:type="gramEnd"/>
       <w:r>
         <w:rPr>
@@ -2684,7 +4224,25 @@
           <w:szCs w:val="24"/>
           <w:lang w:val="pt-BR"/>
         </w:rPr>
-        <w:t xml:space="preserve"> encerrado os artefatos do projeto e o produto descrito no escopo.</w:t>
+        <w:t xml:space="preserve"> e o produto descrito no escopo</w:t>
+      </w:r>
+      <w:r>
+        <w:rPr>
+          <w:rFonts w:ascii="Arial" w:hAnsi="Arial" w:cs="Arial"/>
+          <w:sz w:val="24"/>
+          <w:szCs w:val="24"/>
+          <w:lang w:val="pt-BR"/>
+        </w:rPr>
+        <w:t xml:space="preserve"> e requisitos</w:t>
+      </w:r>
+      <w:r>
+        <w:rPr>
+          <w:rFonts w:ascii="Arial" w:hAnsi="Arial" w:cs="Arial"/>
+          <w:sz w:val="24"/>
+          <w:szCs w:val="24"/>
+          <w:lang w:val="pt-BR"/>
+        </w:rPr>
+        <w:t>.</w:t>
       </w:r>
     </w:p>
     <w:p>
@@ -2709,11 +4267,19 @@
           <w:lang w:val="pt-BR"/>
         </w:rPr>
       </w:pPr>
-      <w:r>
-        <w:rPr>
-          <w:lang w:val="pt-BR"/>
-        </w:rPr>
-        <w:t xml:space="preserve">3. Gerências e Documentos </w:t>
+      <w:bookmarkStart w:id="17" w:name="_Toc367352762"/>
+      <w:r>
+        <w:rPr>
+          <w:lang w:val="pt-BR"/>
+        </w:rPr>
+        <w:t>3. Gerências e Documentos</w:t>
+      </w:r>
+      <w:bookmarkEnd w:id="17"/>
+      <w:r>
+        <w:rPr>
+          <w:lang w:val="pt-BR"/>
+        </w:rPr>
+        <w:t xml:space="preserve"> </w:t>
       </w:r>
     </w:p>
     <w:p>
@@ -2734,6 +4300,7 @@
           <w:lang w:val="pt-BR"/>
         </w:rPr>
       </w:pPr>
+      <w:bookmarkStart w:id="18" w:name="_Toc367352763"/>
       <w:proofErr w:type="gramStart"/>
       <w:r>
         <w:rPr>
@@ -2743,6 +4310,7 @@
         </w:rPr>
         <w:t>3.1 Tempo</w:t>
       </w:r>
+      <w:bookmarkEnd w:id="18"/>
       <w:proofErr w:type="gramEnd"/>
       <w:r>
         <w:rPr>
@@ -2785,13 +4353,23 @@
           <w:lang w:val="pt-BR"/>
         </w:rPr>
       </w:pPr>
-      <w:r>
-        <w:rPr>
-          <w:sz w:val="24"/>
-          <w:szCs w:val="24"/>
-          <w:lang w:val="pt-BR"/>
-        </w:rPr>
-        <w:t xml:space="preserve">3.2 Escopo </w:t>
+      <w:bookmarkStart w:id="19" w:name="_Toc367352764"/>
+      <w:r>
+        <w:rPr>
+          <w:sz w:val="24"/>
+          <w:szCs w:val="24"/>
+          <w:lang w:val="pt-BR"/>
+        </w:rPr>
+        <w:t>3.2 Escopo</w:t>
+      </w:r>
+      <w:bookmarkEnd w:id="19"/>
+      <w:r>
+        <w:rPr>
+          <w:sz w:val="24"/>
+          <w:szCs w:val="24"/>
+          <w:lang w:val="pt-BR"/>
+        </w:rPr>
+        <w:t xml:space="preserve"> </w:t>
       </w:r>
     </w:p>
     <w:p>
@@ -2840,6 +4418,7 @@
           <w:lang w:val="pt-BR"/>
         </w:rPr>
       </w:pPr>
+      <w:bookmarkStart w:id="20" w:name="_Toc367352765"/>
       <w:proofErr w:type="gramStart"/>
       <w:r>
         <w:rPr>
@@ -2856,7 +4435,16 @@
           <w:szCs w:val="24"/>
           <w:lang w:val="pt-BR"/>
         </w:rPr>
-        <w:t xml:space="preserve"> do produto </w:t>
+        <w:t xml:space="preserve"> do produto</w:t>
+      </w:r>
+      <w:bookmarkEnd w:id="20"/>
+      <w:r>
+        <w:rPr>
+          <w:sz w:val="24"/>
+          <w:szCs w:val="24"/>
+          <w:lang w:val="pt-BR"/>
+        </w:rPr>
+        <w:t xml:space="preserve"> </w:t>
       </w:r>
     </w:p>
     <w:p>
@@ -2923,13 +4511,23 @@
           <w:lang w:val="pt-BR"/>
         </w:rPr>
       </w:pPr>
-      <w:r>
-        <w:rPr>
-          <w:sz w:val="24"/>
-          <w:szCs w:val="24"/>
-          <w:lang w:val="pt-BR"/>
-        </w:rPr>
-        <w:t xml:space="preserve">3.4 Recursos Humanos </w:t>
+      <w:bookmarkStart w:id="21" w:name="_Toc367352766"/>
+      <w:r>
+        <w:rPr>
+          <w:sz w:val="24"/>
+          <w:szCs w:val="24"/>
+          <w:lang w:val="pt-BR"/>
+        </w:rPr>
+        <w:t>3.4 Recursos Humanos</w:t>
+      </w:r>
+      <w:bookmarkEnd w:id="21"/>
+      <w:r>
+        <w:rPr>
+          <w:sz w:val="24"/>
+          <w:szCs w:val="24"/>
+          <w:lang w:val="pt-BR"/>
+        </w:rPr>
+        <w:t xml:space="preserve"> </w:t>
       </w:r>
     </w:p>
     <w:p>
@@ -2978,13 +4576,23 @@
           <w:lang w:val="pt-BR"/>
         </w:rPr>
       </w:pPr>
-      <w:r>
-        <w:rPr>
-          <w:sz w:val="24"/>
-          <w:szCs w:val="24"/>
-          <w:lang w:val="pt-BR"/>
-        </w:rPr>
-        <w:t xml:space="preserve">3.5 Comunicação </w:t>
+      <w:bookmarkStart w:id="22" w:name="_Toc367352767"/>
+      <w:r>
+        <w:rPr>
+          <w:sz w:val="24"/>
+          <w:szCs w:val="24"/>
+          <w:lang w:val="pt-BR"/>
+        </w:rPr>
+        <w:t>3.5 Comunicação</w:t>
+      </w:r>
+      <w:bookmarkEnd w:id="22"/>
+      <w:r>
+        <w:rPr>
+          <w:sz w:val="24"/>
+          <w:szCs w:val="24"/>
+          <w:lang w:val="pt-BR"/>
+        </w:rPr>
+        <w:t xml:space="preserve"> </w:t>
       </w:r>
     </w:p>
     <w:p>
@@ -3033,13 +4641,23 @@
           <w:lang w:val="pt-BR"/>
         </w:rPr>
       </w:pPr>
-      <w:r>
-        <w:rPr>
-          <w:sz w:val="24"/>
-          <w:szCs w:val="24"/>
-          <w:lang w:val="pt-BR"/>
-        </w:rPr>
-        <w:t xml:space="preserve">3.6 Custo </w:t>
+      <w:bookmarkStart w:id="23" w:name="_Toc367352768"/>
+      <w:r>
+        <w:rPr>
+          <w:sz w:val="24"/>
+          <w:szCs w:val="24"/>
+          <w:lang w:val="pt-BR"/>
+        </w:rPr>
+        <w:t>3.6 Custo</w:t>
+      </w:r>
+      <w:bookmarkEnd w:id="23"/>
+      <w:r>
+        <w:rPr>
+          <w:sz w:val="24"/>
+          <w:szCs w:val="24"/>
+          <w:lang w:val="pt-BR"/>
+        </w:rPr>
+        <w:t xml:space="preserve"> </w:t>
       </w:r>
     </w:p>
     <w:p>
@@ -3088,13 +4706,23 @@
           <w:lang w:val="pt-BR"/>
         </w:rPr>
       </w:pPr>
-      <w:r>
-        <w:rPr>
-          <w:sz w:val="24"/>
-          <w:szCs w:val="24"/>
-          <w:lang w:val="pt-BR"/>
-        </w:rPr>
-        <w:t xml:space="preserve">3.7 Aquisição </w:t>
+      <w:bookmarkStart w:id="24" w:name="_Toc367352769"/>
+      <w:r>
+        <w:rPr>
+          <w:sz w:val="24"/>
+          <w:szCs w:val="24"/>
+          <w:lang w:val="pt-BR"/>
+        </w:rPr>
+        <w:t>3.7 Aquisição</w:t>
+      </w:r>
+      <w:bookmarkEnd w:id="24"/>
+      <w:r>
+        <w:rPr>
+          <w:sz w:val="24"/>
+          <w:szCs w:val="24"/>
+          <w:lang w:val="pt-BR"/>
+        </w:rPr>
+        <w:t xml:space="preserve"> </w:t>
       </w:r>
     </w:p>
     <w:p>
@@ -3143,13 +4771,23 @@
           <w:lang w:val="pt-BR"/>
         </w:rPr>
       </w:pPr>
-      <w:r>
-        <w:rPr>
-          <w:sz w:val="24"/>
-          <w:szCs w:val="24"/>
-          <w:lang w:val="pt-BR"/>
-        </w:rPr>
-        <w:t xml:space="preserve">3.8 Integração </w:t>
+      <w:bookmarkStart w:id="25" w:name="_Toc367352770"/>
+      <w:r>
+        <w:rPr>
+          <w:sz w:val="24"/>
+          <w:szCs w:val="24"/>
+          <w:lang w:val="pt-BR"/>
+        </w:rPr>
+        <w:t>3.8 Integração</w:t>
+      </w:r>
+      <w:bookmarkEnd w:id="25"/>
+      <w:r>
+        <w:rPr>
+          <w:sz w:val="24"/>
+          <w:szCs w:val="24"/>
+          <w:lang w:val="pt-BR"/>
+        </w:rPr>
+        <w:t xml:space="preserve"> </w:t>
       </w:r>
     </w:p>
     <w:p>
@@ -3198,13 +4836,24 @@
           <w:lang w:val="pt-BR"/>
         </w:rPr>
       </w:pPr>
-      <w:r>
-        <w:rPr>
-          <w:sz w:val="24"/>
-          <w:szCs w:val="24"/>
-          <w:lang w:val="pt-BR"/>
-        </w:rPr>
-        <w:t xml:space="preserve">3.9 Riscos </w:t>
+      <w:bookmarkStart w:id="26" w:name="_Toc367352771"/>
+      <w:r>
+        <w:rPr>
+          <w:sz w:val="24"/>
+          <w:szCs w:val="24"/>
+          <w:lang w:val="pt-BR"/>
+        </w:rPr>
+        <w:lastRenderedPageBreak/>
+        <w:t>3.9 Riscos</w:t>
+      </w:r>
+      <w:bookmarkEnd w:id="26"/>
+      <w:r>
+        <w:rPr>
+          <w:sz w:val="24"/>
+          <w:szCs w:val="24"/>
+          <w:lang w:val="pt-BR"/>
+        </w:rPr>
+        <w:t xml:space="preserve"> </w:t>
       </w:r>
     </w:p>
     <w:p>
@@ -3253,13 +4902,23 @@
           <w:lang w:val="pt-BR"/>
         </w:rPr>
       </w:pPr>
-      <w:r>
-        <w:rPr>
-          <w:sz w:val="24"/>
-          <w:szCs w:val="24"/>
-          <w:lang w:val="pt-BR"/>
-        </w:rPr>
-        <w:t xml:space="preserve">3.10 Configuração </w:t>
+      <w:bookmarkStart w:id="27" w:name="_Toc367352772"/>
+      <w:r>
+        <w:rPr>
+          <w:sz w:val="24"/>
+          <w:szCs w:val="24"/>
+          <w:lang w:val="pt-BR"/>
+        </w:rPr>
+        <w:t>3.10 Configuração</w:t>
+      </w:r>
+      <w:bookmarkEnd w:id="27"/>
+      <w:r>
+        <w:rPr>
+          <w:sz w:val="24"/>
+          <w:szCs w:val="24"/>
+          <w:lang w:val="pt-BR"/>
+        </w:rPr>
+        <w:t xml:space="preserve"> </w:t>
       </w:r>
     </w:p>
     <w:p>
@@ -3308,14 +4967,23 @@
           <w:lang w:val="pt-BR"/>
         </w:rPr>
       </w:pPr>
-      <w:r>
-        <w:rPr>
-          <w:sz w:val="24"/>
-          <w:szCs w:val="24"/>
-          <w:lang w:val="pt-BR"/>
-        </w:rPr>
-        <w:lastRenderedPageBreak/>
-        <w:t xml:space="preserve">3.11 Requisitos </w:t>
+      <w:bookmarkStart w:id="28" w:name="_Toc367352773"/>
+      <w:r>
+        <w:rPr>
+          <w:sz w:val="24"/>
+          <w:szCs w:val="24"/>
+          <w:lang w:val="pt-BR"/>
+        </w:rPr>
+        <w:t>3.11 Requisitos</w:t>
+      </w:r>
+      <w:bookmarkEnd w:id="28"/>
+      <w:r>
+        <w:rPr>
+          <w:sz w:val="24"/>
+          <w:szCs w:val="24"/>
+          <w:lang w:val="pt-BR"/>
+        </w:rPr>
+        <w:t xml:space="preserve"> </w:t>
       </w:r>
     </w:p>
     <w:p>
@@ -3382,13 +5050,23 @@
           <w:lang w:val="pt-BR"/>
         </w:rPr>
       </w:pPr>
-      <w:r>
-        <w:rPr>
-          <w:sz w:val="24"/>
-          <w:szCs w:val="24"/>
-          <w:lang w:val="pt-BR"/>
-        </w:rPr>
-        <w:t xml:space="preserve">3.12 Reutilização </w:t>
+      <w:bookmarkStart w:id="29" w:name="_Toc367352774"/>
+      <w:r>
+        <w:rPr>
+          <w:sz w:val="24"/>
+          <w:szCs w:val="24"/>
+          <w:lang w:val="pt-BR"/>
+        </w:rPr>
+        <w:t>3.12 Reutilização</w:t>
+      </w:r>
+      <w:bookmarkEnd w:id="29"/>
+      <w:r>
+        <w:rPr>
+          <w:sz w:val="24"/>
+          <w:szCs w:val="24"/>
+          <w:lang w:val="pt-BR"/>
+        </w:rPr>
+        <w:t xml:space="preserve"> </w:t>
       </w:r>
     </w:p>
     <w:p>
@@ -3457,13 +5135,23 @@
           <w:lang w:val="pt-BR"/>
         </w:rPr>
       </w:pPr>
-      <w:r>
-        <w:rPr>
-          <w:sz w:val="24"/>
-          <w:szCs w:val="24"/>
-          <w:lang w:val="pt-BR"/>
-        </w:rPr>
-        <w:t xml:space="preserve">3.13 Medição </w:t>
+      <w:bookmarkStart w:id="30" w:name="_Toc367352775"/>
+      <w:r>
+        <w:rPr>
+          <w:sz w:val="24"/>
+          <w:szCs w:val="24"/>
+          <w:lang w:val="pt-BR"/>
+        </w:rPr>
+        <w:t>3.13 Medição</w:t>
+      </w:r>
+      <w:bookmarkEnd w:id="30"/>
+      <w:r>
+        <w:rPr>
+          <w:sz w:val="24"/>
+          <w:szCs w:val="24"/>
+          <w:lang w:val="pt-BR"/>
+        </w:rPr>
+        <w:t xml:space="preserve"> </w:t>
       </w:r>
     </w:p>
     <w:p>
@@ -3512,6 +5200,7 @@
           <w:lang w:val="pt-BR"/>
         </w:rPr>
       </w:pPr>
+      <w:bookmarkStart w:id="31" w:name="_Toc367352776"/>
       <w:proofErr w:type="gramStart"/>
       <w:r>
         <w:rPr>
@@ -3528,7 +5217,16 @@
           <w:szCs w:val="24"/>
           <w:lang w:val="pt-BR"/>
         </w:rPr>
-        <w:t xml:space="preserve"> de Processo </w:t>
+        <w:t xml:space="preserve"> de Processo</w:t>
+      </w:r>
+      <w:bookmarkEnd w:id="31"/>
+      <w:r>
+        <w:rPr>
+          <w:sz w:val="24"/>
+          <w:szCs w:val="24"/>
+          <w:lang w:val="pt-BR"/>
+        </w:rPr>
+        <w:t xml:space="preserve"> </w:t>
       </w:r>
     </w:p>
     <w:p>
@@ -3577,13 +5275,23 @@
           <w:lang w:val="pt-BR"/>
         </w:rPr>
       </w:pPr>
-      <w:r>
-        <w:rPr>
-          <w:sz w:val="24"/>
-          <w:szCs w:val="24"/>
-          <w:lang w:val="pt-BR"/>
-        </w:rPr>
-        <w:t xml:space="preserve">3.15 Testes </w:t>
+      <w:bookmarkStart w:id="32" w:name="_Toc367352777"/>
+      <w:r>
+        <w:rPr>
+          <w:sz w:val="24"/>
+          <w:szCs w:val="24"/>
+          <w:lang w:val="pt-BR"/>
+        </w:rPr>
+        <w:t>3.15 Testes</w:t>
+      </w:r>
+      <w:bookmarkEnd w:id="32"/>
+      <w:r>
+        <w:rPr>
+          <w:sz w:val="24"/>
+          <w:szCs w:val="24"/>
+          <w:lang w:val="pt-BR"/>
+        </w:rPr>
+        <w:t xml:space="preserve"> </w:t>
       </w:r>
     </w:p>
     <w:p>
@@ -3633,8 +5341,8 @@
       </w:pPr>
     </w:p>
     <w:sectPr>
-      <w:headerReference w:type="default" r:id="rId15"/>
-      <w:footerReference w:type="default" r:id="rId16"/>
+      <w:headerReference w:type="default" r:id="rId10"/>
+      <w:footerReference w:type="default" r:id="rId11"/>
       <w:pgSz w:w="12240" w:h="15840" w:code="1"/>
       <w:pgMar w:top="1417" w:right="1440" w:bottom="1417" w:left="1440" w:header="720" w:footer="720" w:gutter="0"/>
       <w:cols w:space="720"/>
@@ -3669,36 +5377,6 @@
 </file>
 
 <file path=word/footer1.xml><?xml version="1.0" encoding="utf-8"?>
-<w:ftr xmlns:wpc="http://schemas.microsoft.com/office/word/2010/wordprocessingCanvas" xmlns:mc="http://schemas.openxmlformats.org/markup-compatibility/2006" xmlns:o="urn:schemas-microsoft-com:office:office" xmlns:r="http://schemas.openxmlformats.org/officeDocument/2006/relationships" xmlns:m="http://schemas.openxmlformats.org/officeDocument/2006/math" xmlns:v="urn:schemas-microsoft-com:vml" xmlns:wp14="http://schemas.microsoft.com/office/word/2010/wordprocessingDrawing" xmlns:wp="http://schemas.openxmlformats.org/drawingml/2006/wordprocessingDrawing" xmlns:w10="urn:schemas-microsoft-com:office:word" xmlns:w="http://schemas.openxmlformats.org/wordprocessingml/2006/main" xmlns:w14="http://schemas.microsoft.com/office/word/2010/wordml" xmlns:wpg="http://schemas.microsoft.com/office/word/2010/wordprocessingGroup" xmlns:wpi="http://schemas.microsoft.com/office/word/2010/wordprocessingInk" xmlns:wne="http://schemas.microsoft.com/office/word/2006/wordml" xmlns:wps="http://schemas.microsoft.com/office/word/2010/wordprocessingShape" mc:Ignorable="w14 wp14">
-  <w:p>
-    <w:pPr>
-      <w:pStyle w:val="Rodap"/>
-    </w:pPr>
-  </w:p>
-</w:ftr>
-</file>
-
-<file path=word/footer2.xml><?xml version="1.0" encoding="utf-8"?>
-<w:ftr xmlns:wpc="http://schemas.microsoft.com/office/word/2010/wordprocessingCanvas" xmlns:mc="http://schemas.openxmlformats.org/markup-compatibility/2006" xmlns:o="urn:schemas-microsoft-com:office:office" xmlns:r="http://schemas.openxmlformats.org/officeDocument/2006/relationships" xmlns:m="http://schemas.openxmlformats.org/officeDocument/2006/math" xmlns:v="urn:schemas-microsoft-com:vml" xmlns:wp14="http://schemas.microsoft.com/office/word/2010/wordprocessingDrawing" xmlns:wp="http://schemas.openxmlformats.org/drawingml/2006/wordprocessingDrawing" xmlns:w10="urn:schemas-microsoft-com:office:word" xmlns:w="http://schemas.openxmlformats.org/wordprocessingml/2006/main" xmlns:w14="http://schemas.microsoft.com/office/word/2010/wordml" xmlns:wpg="http://schemas.microsoft.com/office/word/2010/wordprocessingGroup" xmlns:wpi="http://schemas.microsoft.com/office/word/2010/wordprocessingInk" xmlns:wne="http://schemas.microsoft.com/office/word/2006/wordml" xmlns:wps="http://schemas.microsoft.com/office/word/2010/wordprocessingShape" mc:Ignorable="w14 wp14">
-  <w:p>
-    <w:pPr>
-      <w:pStyle w:val="Rodap"/>
-    </w:pPr>
-  </w:p>
-</w:ftr>
-</file>
-
-<file path=word/footer3.xml><?xml version="1.0" encoding="utf-8"?>
-<w:ftr xmlns:wpc="http://schemas.microsoft.com/office/word/2010/wordprocessingCanvas" xmlns:mc="http://schemas.openxmlformats.org/markup-compatibility/2006" xmlns:o="urn:schemas-microsoft-com:office:office" xmlns:r="http://schemas.openxmlformats.org/officeDocument/2006/relationships" xmlns:m="http://schemas.openxmlformats.org/officeDocument/2006/math" xmlns:v="urn:schemas-microsoft-com:vml" xmlns:wp14="http://schemas.microsoft.com/office/word/2010/wordprocessingDrawing" xmlns:wp="http://schemas.openxmlformats.org/drawingml/2006/wordprocessingDrawing" xmlns:w10="urn:schemas-microsoft-com:office:word" xmlns:w="http://schemas.openxmlformats.org/wordprocessingml/2006/main" xmlns:w14="http://schemas.microsoft.com/office/word/2010/wordml" xmlns:wpg="http://schemas.microsoft.com/office/word/2010/wordprocessingGroup" xmlns:wpi="http://schemas.microsoft.com/office/word/2010/wordprocessingInk" xmlns:wne="http://schemas.microsoft.com/office/word/2006/wordml" xmlns:wps="http://schemas.microsoft.com/office/word/2010/wordprocessingShape" mc:Ignorable="w14 wp14">
-  <w:p>
-    <w:pPr>
-      <w:pStyle w:val="Rodap"/>
-    </w:pPr>
-  </w:p>
-</w:ftr>
-</file>
-
-<file path=word/footer4.xml><?xml version="1.0" encoding="utf-8"?>
 <w:ftr xmlns:wpc="http://schemas.microsoft.com/office/word/2010/wordprocessingCanvas" xmlns:mc="http://schemas.openxmlformats.org/markup-compatibility/2006" xmlns:o="urn:schemas-microsoft-com:office:office" xmlns:r="http://schemas.openxmlformats.org/officeDocument/2006/relationships" xmlns:m="http://schemas.openxmlformats.org/officeDocument/2006/math" xmlns:v="urn:schemas-microsoft-com:vml" xmlns:wp14="http://schemas.microsoft.com/office/word/2010/wordprocessingDrawing" xmlns:wp="http://schemas.openxmlformats.org/drawingml/2006/wordprocessingDrawing" xmlns:w10="urn:schemas-microsoft-com:office:word" xmlns:w="http://schemas.openxmlformats.org/wordprocessingml/2006/main" xmlns:w14="http://schemas.microsoft.com/office/word/2010/wordml" xmlns:wpg="http://schemas.microsoft.com/office/word/2010/wordprocessingGroup" xmlns:wpi="http://schemas.microsoft.com/office/word/2010/wordprocessingInk" xmlns:wne="http://schemas.microsoft.com/office/word/2006/wordml" xmlns:wps="http://schemas.microsoft.com/office/word/2010/wordprocessingShape" mc:Ignorable="w14 wp14">
   <w:tbl>
     <w:tblPr>
@@ -3737,8 +5415,6 @@
               <w:lang w:val="pt-BR"/>
             </w:rPr>
           </w:pPr>
-          <w:bookmarkStart w:id="7" w:name="_GoBack"/>
-          <w:bookmarkEnd w:id="7"/>
         </w:p>
       </w:tc>
       <w:tc>
@@ -3853,29 +5529,15 @@
             </w:rPr>
             <w:t xml:space="preserve"> de </w:t>
           </w:r>
-          <w:r>
-            <w:fldChar w:fldCharType="begin"/>
-          </w:r>
-          <w:r>
-            <w:instrText xml:space="preserve"> NUMPAGES  \* MERGEFORMAT </w:instrText>
-          </w:r>
-          <w:r>
-            <w:fldChar w:fldCharType="separate"/>
-          </w:r>
-          <w:r>
-            <w:rPr>
-              <w:rStyle w:val="Nmerodepgina"/>
-              <w:noProof/>
-            </w:rPr>
-            <w:t>6</w:t>
-          </w:r>
-          <w:r>
-            <w:rPr>
-              <w:rStyle w:val="Nmerodepgina"/>
-              <w:noProof/>
-            </w:rPr>
-            <w:fldChar w:fldCharType="end"/>
-          </w:r>
+          <w:fldSimple w:instr=" NUMPAGES  \* MERGEFORMAT ">
+            <w:r>
+              <w:rPr>
+                <w:rStyle w:val="Nmerodepgina"/>
+                <w:noProof/>
+              </w:rPr>
+              <w:t>6</w:t>
+            </w:r>
+          </w:fldSimple>
         </w:p>
       </w:tc>
     </w:tr>
@@ -3917,16 +5579,6 @@
 </file>
 
 <file path=word/header1.xml><?xml version="1.0" encoding="utf-8"?>
-<w:hdr xmlns:wpc="http://schemas.microsoft.com/office/word/2010/wordprocessingCanvas" xmlns:mc="http://schemas.openxmlformats.org/markup-compatibility/2006" xmlns:o="urn:schemas-microsoft-com:office:office" xmlns:r="http://schemas.openxmlformats.org/officeDocument/2006/relationships" xmlns:m="http://schemas.openxmlformats.org/officeDocument/2006/math" xmlns:v="urn:schemas-microsoft-com:vml" xmlns:wp14="http://schemas.microsoft.com/office/word/2010/wordprocessingDrawing" xmlns:wp="http://schemas.openxmlformats.org/drawingml/2006/wordprocessingDrawing" xmlns:w10="urn:schemas-microsoft-com:office:word" xmlns:w="http://schemas.openxmlformats.org/wordprocessingml/2006/main" xmlns:w14="http://schemas.microsoft.com/office/word/2010/wordml" xmlns:wpg="http://schemas.microsoft.com/office/word/2010/wordprocessingGroup" xmlns:wpi="http://schemas.microsoft.com/office/word/2010/wordprocessingInk" xmlns:wne="http://schemas.microsoft.com/office/word/2006/wordml" xmlns:wps="http://schemas.microsoft.com/office/word/2010/wordprocessingShape" mc:Ignorable="w14 wp14">
-  <w:p>
-    <w:pPr>
-      <w:pStyle w:val="Cabealho"/>
-    </w:pPr>
-  </w:p>
-</w:hdr>
-</file>
-
-<file path=word/header2.xml><?xml version="1.0" encoding="utf-8"?>
 <w:hdr xmlns:wpc="http://schemas.microsoft.com/office/word/2010/wordprocessingCanvas" xmlns:mc="http://schemas.openxmlformats.org/markup-compatibility/2006" xmlns:o="urn:schemas-microsoft-com:office:office" xmlns:r="http://schemas.openxmlformats.org/officeDocument/2006/relationships" xmlns:m="http://schemas.openxmlformats.org/officeDocument/2006/math" xmlns:v="urn:schemas-microsoft-com:vml" xmlns:wp14="http://schemas.microsoft.com/office/word/2010/wordprocessingDrawing" xmlns:wp="http://schemas.openxmlformats.org/drawingml/2006/wordprocessingDrawing" xmlns:w10="urn:schemas-microsoft-com:office:word" xmlns:w="http://schemas.openxmlformats.org/wordprocessingml/2006/main" xmlns:w14="http://schemas.microsoft.com/office/word/2010/wordml" xmlns:wpg="http://schemas.microsoft.com/office/word/2010/wordprocessingGroup" xmlns:wpi="http://schemas.microsoft.com/office/word/2010/wordprocessingInk" xmlns:wne="http://schemas.microsoft.com/office/word/2006/wordml" xmlns:wps="http://schemas.microsoft.com/office/word/2010/wordprocessingShape" mc:Ignorable="w14 wp14">
   <w:p>
     <w:pPr>
@@ -4055,17 +5707,7 @@
 </w:hdr>
 </file>
 
-<file path=word/header3.xml><?xml version="1.0" encoding="utf-8"?>
-<w:hdr xmlns:wpc="http://schemas.microsoft.com/office/word/2010/wordprocessingCanvas" xmlns:mc="http://schemas.openxmlformats.org/markup-compatibility/2006" xmlns:o="urn:schemas-microsoft-com:office:office" xmlns:r="http://schemas.openxmlformats.org/officeDocument/2006/relationships" xmlns:m="http://schemas.openxmlformats.org/officeDocument/2006/math" xmlns:v="urn:schemas-microsoft-com:vml" xmlns:wp14="http://schemas.microsoft.com/office/word/2010/wordprocessingDrawing" xmlns:wp="http://schemas.openxmlformats.org/drawingml/2006/wordprocessingDrawing" xmlns:w10="urn:schemas-microsoft-com:office:word" xmlns:w="http://schemas.openxmlformats.org/wordprocessingml/2006/main" xmlns:w14="http://schemas.microsoft.com/office/word/2010/wordml" xmlns:wpg="http://schemas.microsoft.com/office/word/2010/wordprocessingGroup" xmlns:wpi="http://schemas.microsoft.com/office/word/2010/wordprocessingInk" xmlns:wne="http://schemas.microsoft.com/office/word/2006/wordml" xmlns:wps="http://schemas.microsoft.com/office/word/2010/wordprocessingShape" mc:Ignorable="w14 wp14">
-  <w:p>
-    <w:pPr>
-      <w:pStyle w:val="Cabealho"/>
-    </w:pPr>
-  </w:p>
-</w:hdr>
-</file>
-
-<file path=word/header4.xml><?xml version="1.0" encoding="utf-8"?>
+<file path=word/header2.xml><?xml version="1.0" encoding="utf-8"?>
 <w:hdr xmlns:wpc="http://schemas.microsoft.com/office/word/2010/wordprocessingCanvas" xmlns:mc="http://schemas.openxmlformats.org/markup-compatibility/2006" xmlns:o="urn:schemas-microsoft-com:office:office" xmlns:r="http://schemas.openxmlformats.org/officeDocument/2006/relationships" xmlns:m="http://schemas.openxmlformats.org/officeDocument/2006/math" xmlns:v="urn:schemas-microsoft-com:vml" xmlns:wp14="http://schemas.microsoft.com/office/word/2010/wordprocessingDrawing" xmlns:wp="http://schemas.openxmlformats.org/drawingml/2006/wordprocessingDrawing" xmlns:w10="urn:schemas-microsoft-com:office:word" xmlns:w="http://schemas.openxmlformats.org/wordprocessingml/2006/main" xmlns:w14="http://schemas.microsoft.com/office/word/2010/wordml" xmlns:wpg="http://schemas.microsoft.com/office/word/2010/wordprocessingGroup" xmlns:wpi="http://schemas.microsoft.com/office/word/2010/wordprocessingInk" xmlns:wne="http://schemas.microsoft.com/office/word/2006/wordml" xmlns:wps="http://schemas.microsoft.com/office/word/2010/wordprocessingShape" mc:Ignorable="w14 wp14">
   <w:tbl>
     <w:tblPr>
@@ -4154,7 +5796,7 @@
               <w:sz w:val="24"/>
               <w:szCs w:val="24"/>
             </w:rPr>
-            <w:t xml:space="preserve"> 1.0</w:t>
+            <w:t xml:space="preserve"> 1.1</w:t>
           </w:r>
         </w:p>
       </w:tc>
@@ -4225,7 +5867,16 @@
               <w:szCs w:val="24"/>
               <w:lang w:val="pt-BR"/>
             </w:rPr>
-            <w:t>08</w:t>
+            <w:t>1</w:t>
+          </w:r>
+          <w:r>
+            <w:rPr>
+              <w:rFonts w:ascii="Arial" w:hAnsi="Arial" w:cs="Arial"/>
+              <w:sz w:val="24"/>
+              <w:szCs w:val="24"/>
+              <w:lang w:val="pt-BR"/>
+            </w:rPr>
+            <w:t>8</w:t>
           </w:r>
           <w:r>
             <w:rPr>
@@ -4278,7 +5929,6 @@
               <w:lang w:val="pt-BR"/>
             </w:rPr>
           </w:pPr>
-          <w:proofErr w:type="spellStart"/>
           <w:proofErr w:type="gramStart"/>
           <w:r>
             <w:rPr>
@@ -4316,8 +5966,25 @@
             </w:rPr>
             <w:t>PLGP_plano_gerenciamento_projeto</w:t>
           </w:r>
-          <w:proofErr w:type="spellEnd"/>
+          <w:r>
+            <w:rPr>
+              <w:rFonts w:ascii="Arial" w:hAnsi="Arial" w:cs="Arial"/>
+              <w:sz w:val="24"/>
+              <w:szCs w:val="24"/>
+              <w:lang w:val="pt-BR"/>
+            </w:rPr>
+            <w:t>_1</w:t>
+          </w:r>
           <w:proofErr w:type="gramEnd"/>
+          <w:r>
+            <w:rPr>
+              <w:rFonts w:ascii="Arial" w:hAnsi="Arial" w:cs="Arial"/>
+              <w:sz w:val="24"/>
+              <w:szCs w:val="24"/>
+              <w:lang w:val="pt-BR"/>
+            </w:rPr>
+            <w:t>.1.doc</w:t>
+          </w:r>
         </w:p>
       </w:tc>
     </w:tr>
@@ -6823,7 +8490,7 @@
 </file>
 
 <file path=customXml/itemProps1.xml><?xml version="1.0" encoding="utf-8"?>
-<ds:datastoreItem xmlns:ds="http://schemas.openxmlformats.org/officeDocument/2006/customXml" ds:itemID="{BDA9B335-EF6C-4420-A380-8D10B2D78ABD}">
+<ds:datastoreItem xmlns:ds="http://schemas.openxmlformats.org/officeDocument/2006/customXml" ds:itemID="{340C2FCB-8188-4550-9E3F-E1D92D3C5835}">
   <ds:schemaRefs>
     <ds:schemaRef ds:uri="http://schemas.openxmlformats.org/officeDocument/2006/bibliography"/>
   </ds:schemaRefs>

</xml_diff>